<commit_message>
Updated Requirements related documents and deleted redundant documents
</commit_message>
<xml_diff>
--- a/ProjectManagement/Requirements Specification.docx
+++ b/ProjectManagement/Requirements Specification.docx
@@ -527,6 +527,43 @@
                 <w:color w:val="000000"/>
                 <w:lang w:eastAsia="en-IN"/>
               </w:rPr>
+              <w:t>Festival Info:</w:t>
+            </w:r>
+            <w:r>
+              <w:rPr>
+                <w:rFonts w:ascii="Calibri" w:eastAsia="Times New Roman" w:hAnsi="Calibri" w:cs="Times New Roman"/>
+                <w:b/>
+                <w:color w:val="000000"/>
+                <w:lang w:eastAsia="en-IN"/>
+              </w:rPr>
+              <w:t xml:space="preserve"> </w:t>
+            </w:r>
+            <w:r>
+              <w:rPr>
+                <w:rFonts w:ascii="Calibri" w:eastAsia="Times New Roman" w:hAnsi="Calibri" w:cs="Times New Roman"/>
+                <w:color w:val="000000"/>
+                <w:lang w:eastAsia="en-IN"/>
+              </w:rPr>
+              <w:t>Any cold but favourable contact can be added to this type of program. Those who don’t want to attend a regular weekly program but favourable can be maintained in this program. They will be invited for all festivals and once in a while will be invited for L0 program.</w:t>
+            </w:r>
+          </w:p>
+          <w:p>
+            <w:pPr>
+              <w:spacing w:after="0" w:line="240" w:lineRule="auto"/>
+              <w:jc w:val="both"/>
+              <w:rPr>
+                <w:rFonts w:ascii="Calibri" w:eastAsia="Times New Roman" w:hAnsi="Calibri" w:cs="Times New Roman"/>
+                <w:color w:val="000000"/>
+                <w:lang w:eastAsia="en-IN"/>
+              </w:rPr>
+            </w:pPr>
+            <w:r>
+              <w:rPr>
+                <w:rFonts w:ascii="Calibri" w:eastAsia="Times New Roman" w:hAnsi="Calibri" w:cs="Times New Roman"/>
+                <w:b/>
+                <w:color w:val="000000"/>
+                <w:lang w:eastAsia="en-IN"/>
+              </w:rPr>
               <w:t>L0 Program</w:t>
             </w:r>
             <w:r>
@@ -763,7 +800,24 @@
                 <w:color w:val="000000"/>
                 <w:lang w:eastAsia="en-IN"/>
               </w:rPr>
-              <w:t xml:space="preserve"> the heart of the whole system. Generally, a L1 (Bhakti Vriksha’s) life cycle is of 1 to 1.5 years after which the group splits into 2 or more according to no of leaders </w:t>
+              <w:t xml:space="preserve"> the heart of the whole system. Generally, a </w:t>
+            </w:r>
+            <w:r>
+              <w:rPr>
+                <w:rFonts w:ascii="Calibri" w:eastAsia="Times New Roman" w:hAnsi="Calibri" w:cs="Times New Roman"/>
+                <w:b/>
+                <w:color w:val="000000"/>
+                <w:lang w:eastAsia="en-IN"/>
+              </w:rPr>
+              <w:t>L1 (Bhakti Vriksha’s)</w:t>
+            </w:r>
+            <w:r>
+              <w:rPr>
+                <w:rFonts w:ascii="Calibri" w:eastAsia="Times New Roman" w:hAnsi="Calibri" w:cs="Times New Roman"/>
+                <w:color w:val="000000"/>
+                <w:lang w:eastAsia="en-IN"/>
+              </w:rPr>
+              <w:t xml:space="preserve"> life cycle is of 1 to 1.5 years after which the group splits into 2 or more according to no of leaders </w:t>
             </w:r>
             <w:r>
               <w:rPr>
@@ -816,7 +870,59 @@
                 <w:color w:val="000000"/>
                 <w:lang w:eastAsia="en-IN"/>
               </w:rPr>
-              <w:t>The graduates of the Bhakti Vriksha Program may become a Bhakti Vrisksha leader himself but many may not become a leader so they will still continue to be part of a L2 Program (study class). They may take leadership in other areas and services or management etc</w:t>
+              <w:t xml:space="preserve">The graduates of the Bhakti Vriksha Program may become a Bhakti Vrisksha leader himself but many may not become a leader so they will still continue to be part of a </w:t>
+            </w:r>
+            <w:r>
+              <w:rPr>
+                <w:rFonts w:ascii="Calibri" w:eastAsia="Times New Roman" w:hAnsi="Calibri" w:cs="Times New Roman"/>
+                <w:b/>
+                <w:color w:val="000000"/>
+                <w:lang w:eastAsia="en-IN"/>
+              </w:rPr>
+              <w:t>L2 Program (study class)</w:t>
+            </w:r>
+            <w:r>
+              <w:rPr>
+                <w:rFonts w:ascii="Calibri" w:eastAsia="Times New Roman" w:hAnsi="Calibri" w:cs="Times New Roman"/>
+                <w:color w:val="000000"/>
+                <w:lang w:eastAsia="en-IN"/>
+              </w:rPr>
+              <w:t>. They may take leadership in other areas and services or management etc</w:t>
+            </w:r>
+          </w:p>
+          <w:p>
+            <w:pPr>
+              <w:spacing w:after="0" w:line="240" w:lineRule="auto"/>
+              <w:jc w:val="both"/>
+              <w:rPr>
+                <w:rFonts w:ascii="Calibri" w:eastAsia="Times New Roman" w:hAnsi="Calibri" w:cs="Times New Roman"/>
+                <w:color w:val="000000"/>
+                <w:lang w:eastAsia="en-IN"/>
+              </w:rPr>
+            </w:pPr>
+            <w:r>
+              <w:rPr>
+                <w:rFonts w:ascii="Calibri" w:eastAsia="Times New Roman" w:hAnsi="Calibri" w:cs="Times New Roman"/>
+                <w:color w:val="000000"/>
+                <w:lang w:eastAsia="en-IN"/>
+              </w:rPr>
+              <w:t xml:space="preserve">(optionally a devotee can be part of 2 primary programs (L1 &amp; L2) but </w:t>
+            </w:r>
+            <w:r>
+              <w:rPr>
+                <w:rFonts w:ascii="Calibri" w:eastAsia="Times New Roman" w:hAnsi="Calibri" w:cs="Times New Roman"/>
+                <w:color w:val="000000"/>
+                <w:lang w:eastAsia="en-IN"/>
+              </w:rPr>
+              <w:t>at least</w:t>
+            </w:r>
+            <w:r>
+              <w:rPr>
+                <w:rFonts w:ascii="Calibri" w:eastAsia="Times New Roman" w:hAnsi="Calibri" w:cs="Times New Roman"/>
+                <w:color w:val="000000"/>
+                <w:lang w:eastAsia="en-IN"/>
+              </w:rPr>
+              <w:t xml:space="preserve"> 1</w:t>
             </w:r>
           </w:p>
           <w:p>
@@ -877,8 +983,499 @@
               </w:rPr>
               <w:t xml:space="preserve"> at various levels of the Hierarchy</w:t>
             </w:r>
-            <w:bookmarkStart w:id="0" w:name="_GoBack"/>
-            <w:bookmarkEnd w:id="0"/>
+            <w:r>
+              <w:rPr>
+                <w:rFonts w:ascii="Calibri" w:eastAsia="Times New Roman" w:hAnsi="Calibri" w:cs="Times New Roman"/>
+                <w:color w:val="000000"/>
+                <w:lang w:eastAsia="en-IN"/>
+              </w:rPr>
+              <w:t xml:space="preserve"> which are needed for healthy functioning of various entities</w:t>
+            </w:r>
+          </w:p>
+          <w:p>
+            <w:pPr>
+              <w:spacing w:after="0" w:line="240" w:lineRule="auto"/>
+              <w:ind w:left="842"/>
+              <w:jc w:val="both"/>
+              <w:rPr>
+                <w:rFonts w:ascii="Calibri" w:eastAsia="Times New Roman" w:hAnsi="Calibri" w:cs="Times New Roman"/>
+                <w:b/>
+                <w:color w:val="000000"/>
+                <w:lang w:eastAsia="en-IN"/>
+              </w:rPr>
+            </w:pPr>
+            <w:r>
+              <w:rPr>
+                <w:rFonts w:ascii="Calibri" w:eastAsia="Times New Roman" w:hAnsi="Calibri" w:cs="Times New Roman"/>
+                <w:b/>
+                <w:color w:val="000000"/>
+                <w:lang w:eastAsia="en-IN"/>
+              </w:rPr>
+              <w:t>Under Bhakti Vriksha</w:t>
+            </w:r>
+          </w:p>
+          <w:p>
+            <w:pPr>
+              <w:spacing w:after="0" w:line="240" w:lineRule="auto"/>
+              <w:ind w:left="1409"/>
+              <w:jc w:val="both"/>
+              <w:rPr>
+                <w:rFonts w:ascii="Calibri" w:eastAsia="Times New Roman" w:hAnsi="Calibri" w:cs="Times New Roman"/>
+                <w:b/>
+                <w:color w:val="000000"/>
+                <w:lang w:eastAsia="en-IN"/>
+              </w:rPr>
+            </w:pPr>
+            <w:r>
+              <w:rPr>
+                <w:rFonts w:ascii="Calibri" w:eastAsia="Times New Roman" w:hAnsi="Calibri" w:cs="Times New Roman"/>
+                <w:b/>
+                <w:color w:val="000000"/>
+                <w:lang w:eastAsia="en-IN"/>
+              </w:rPr>
+              <w:t xml:space="preserve">Siksha Program: </w:t>
+            </w:r>
+          </w:p>
+          <w:p>
+            <w:pPr>
+              <w:spacing w:after="0" w:line="240" w:lineRule="auto"/>
+              <w:ind w:left="1409"/>
+              <w:jc w:val="both"/>
+              <w:rPr>
+                <w:rFonts w:ascii="Calibri" w:eastAsia="Times New Roman" w:hAnsi="Calibri" w:cs="Times New Roman"/>
+                <w:b/>
+                <w:color w:val="000000"/>
+                <w:lang w:eastAsia="en-IN"/>
+              </w:rPr>
+            </w:pPr>
+            <w:r>
+              <w:rPr>
+                <w:rFonts w:ascii="Calibri" w:eastAsia="Times New Roman" w:hAnsi="Calibri" w:cs="Times New Roman"/>
+                <w:b/>
+                <w:color w:val="000000"/>
+                <w:lang w:eastAsia="en-IN"/>
+              </w:rPr>
+              <w:lastRenderedPageBreak/>
+              <w:t>Outing/Temple Visit:</w:t>
+            </w:r>
+          </w:p>
+          <w:p>
+            <w:pPr>
+              <w:spacing w:after="0" w:line="240" w:lineRule="auto"/>
+              <w:ind w:left="1409"/>
+              <w:jc w:val="both"/>
+              <w:rPr>
+                <w:rFonts w:ascii="Calibri" w:eastAsia="Times New Roman" w:hAnsi="Calibri" w:cs="Times New Roman"/>
+                <w:b/>
+                <w:color w:val="000000"/>
+                <w:lang w:eastAsia="en-IN"/>
+              </w:rPr>
+            </w:pPr>
+            <w:r>
+              <w:rPr>
+                <w:rFonts w:ascii="Calibri" w:eastAsia="Times New Roman" w:hAnsi="Calibri" w:cs="Times New Roman"/>
+                <w:b/>
+                <w:color w:val="000000"/>
+                <w:lang w:eastAsia="en-IN"/>
+              </w:rPr>
+              <w:t>Book Distribution:</w:t>
+            </w:r>
+          </w:p>
+          <w:p>
+            <w:pPr>
+              <w:spacing w:after="0" w:line="240" w:lineRule="auto"/>
+              <w:ind w:left="1409"/>
+              <w:jc w:val="both"/>
+              <w:rPr>
+                <w:rFonts w:ascii="Calibri" w:eastAsia="Times New Roman" w:hAnsi="Calibri" w:cs="Times New Roman"/>
+                <w:b/>
+                <w:color w:val="000000"/>
+                <w:lang w:eastAsia="en-IN"/>
+              </w:rPr>
+            </w:pPr>
+            <w:r>
+              <w:rPr>
+                <w:rFonts w:ascii="Calibri" w:eastAsia="Times New Roman" w:hAnsi="Calibri" w:cs="Times New Roman"/>
+                <w:b/>
+                <w:color w:val="000000"/>
+                <w:lang w:eastAsia="en-IN"/>
+              </w:rPr>
+              <w:t>Nagar Sankirtan:</w:t>
+            </w:r>
+          </w:p>
+          <w:p>
+            <w:pPr>
+              <w:spacing w:after="0" w:line="240" w:lineRule="auto"/>
+              <w:ind w:left="842"/>
+              <w:jc w:val="both"/>
+              <w:rPr>
+                <w:rFonts w:ascii="Calibri" w:eastAsia="Times New Roman" w:hAnsi="Calibri" w:cs="Times New Roman"/>
+                <w:b/>
+                <w:color w:val="000000"/>
+                <w:lang w:eastAsia="en-IN"/>
+              </w:rPr>
+            </w:pPr>
+            <w:r>
+              <w:rPr>
+                <w:rFonts w:ascii="Calibri" w:eastAsia="Times New Roman" w:hAnsi="Calibri" w:cs="Times New Roman"/>
+                <w:b/>
+                <w:color w:val="000000"/>
+                <w:lang w:eastAsia="en-IN"/>
+              </w:rPr>
+              <w:t>Under Sector</w:t>
+            </w:r>
+          </w:p>
+          <w:p>
+            <w:pPr>
+              <w:spacing w:after="0" w:line="240" w:lineRule="auto"/>
+              <w:ind w:left="1409"/>
+              <w:jc w:val="both"/>
+              <w:rPr>
+                <w:rFonts w:ascii="Calibri" w:eastAsia="Times New Roman" w:hAnsi="Calibri" w:cs="Times New Roman"/>
+                <w:b/>
+                <w:color w:val="000000"/>
+                <w:lang w:eastAsia="en-IN"/>
+              </w:rPr>
+            </w:pPr>
+            <w:r>
+              <w:rPr>
+                <w:rFonts w:ascii="Calibri" w:eastAsia="Times New Roman" w:hAnsi="Calibri" w:cs="Times New Roman"/>
+                <w:b/>
+                <w:color w:val="000000"/>
+                <w:lang w:eastAsia="en-IN"/>
+              </w:rPr>
+              <w:t>Study Class:</w:t>
+            </w:r>
+          </w:p>
+          <w:p>
+            <w:pPr>
+              <w:spacing w:after="0" w:line="240" w:lineRule="auto"/>
+              <w:ind w:left="1409"/>
+              <w:jc w:val="both"/>
+              <w:rPr>
+                <w:rFonts w:ascii="Calibri" w:eastAsia="Times New Roman" w:hAnsi="Calibri" w:cs="Times New Roman"/>
+                <w:b/>
+                <w:color w:val="000000"/>
+                <w:lang w:eastAsia="en-IN"/>
+              </w:rPr>
+            </w:pPr>
+            <w:r>
+              <w:rPr>
+                <w:rFonts w:ascii="Calibri" w:eastAsia="Times New Roman" w:hAnsi="Calibri" w:cs="Times New Roman"/>
+                <w:b/>
+                <w:color w:val="000000"/>
+                <w:lang w:eastAsia="en-IN"/>
+              </w:rPr>
+              <w:t>Vyuha:</w:t>
+            </w:r>
+          </w:p>
+          <w:p>
+            <w:pPr>
+              <w:spacing w:after="0" w:line="240" w:lineRule="auto"/>
+              <w:ind w:left="1409"/>
+              <w:jc w:val="both"/>
+              <w:rPr>
+                <w:rFonts w:ascii="Calibri" w:eastAsia="Times New Roman" w:hAnsi="Calibri" w:cs="Times New Roman"/>
+                <w:b/>
+                <w:color w:val="000000"/>
+                <w:lang w:eastAsia="en-IN"/>
+              </w:rPr>
+            </w:pPr>
+            <w:r>
+              <w:rPr>
+                <w:rFonts w:ascii="Calibri" w:eastAsia="Times New Roman" w:hAnsi="Calibri" w:cs="Times New Roman"/>
+                <w:b/>
+                <w:color w:val="000000"/>
+                <w:lang w:eastAsia="en-IN"/>
+              </w:rPr>
+              <w:t>Retreat/Camp:</w:t>
+            </w:r>
+          </w:p>
+          <w:p>
+            <w:pPr>
+              <w:spacing w:after="0" w:line="240" w:lineRule="auto"/>
+              <w:ind w:left="1409"/>
+              <w:jc w:val="both"/>
+              <w:rPr>
+                <w:rFonts w:ascii="Calibri" w:eastAsia="Times New Roman" w:hAnsi="Calibri" w:cs="Times New Roman"/>
+                <w:b/>
+                <w:color w:val="000000"/>
+                <w:lang w:eastAsia="en-IN"/>
+              </w:rPr>
+            </w:pPr>
+            <w:r>
+              <w:rPr>
+                <w:rFonts w:ascii="Calibri" w:eastAsia="Times New Roman" w:hAnsi="Calibri" w:cs="Times New Roman"/>
+                <w:b/>
+                <w:color w:val="000000"/>
+                <w:lang w:eastAsia="en-IN"/>
+              </w:rPr>
+              <w:t>Yatra:</w:t>
+            </w:r>
+          </w:p>
+          <w:p>
+            <w:pPr>
+              <w:spacing w:after="0" w:line="240" w:lineRule="auto"/>
+              <w:ind w:left="1409"/>
+              <w:jc w:val="both"/>
+              <w:rPr>
+                <w:rFonts w:ascii="Calibri" w:eastAsia="Times New Roman" w:hAnsi="Calibri" w:cs="Times New Roman"/>
+                <w:b/>
+                <w:color w:val="000000"/>
+                <w:lang w:eastAsia="en-IN"/>
+              </w:rPr>
+            </w:pPr>
+            <w:r>
+              <w:rPr>
+                <w:rFonts w:ascii="Calibri" w:eastAsia="Times New Roman" w:hAnsi="Calibri" w:cs="Times New Roman"/>
+                <w:b/>
+                <w:color w:val="000000"/>
+                <w:lang w:eastAsia="en-IN"/>
+              </w:rPr>
+              <w:t>Book Distribution:</w:t>
+            </w:r>
+          </w:p>
+          <w:p>
+            <w:pPr>
+              <w:spacing w:after="0" w:line="240" w:lineRule="auto"/>
+              <w:ind w:left="1409"/>
+              <w:jc w:val="both"/>
+              <w:rPr>
+                <w:rFonts w:ascii="Calibri" w:eastAsia="Times New Roman" w:hAnsi="Calibri" w:cs="Times New Roman"/>
+                <w:b/>
+                <w:color w:val="000000"/>
+                <w:lang w:eastAsia="en-IN"/>
+              </w:rPr>
+            </w:pPr>
+            <w:r>
+              <w:rPr>
+                <w:rFonts w:ascii="Calibri" w:eastAsia="Times New Roman" w:hAnsi="Calibri" w:cs="Times New Roman"/>
+                <w:b/>
+                <w:color w:val="000000"/>
+                <w:lang w:eastAsia="en-IN"/>
+              </w:rPr>
+              <w:t>Nagar Sankirtan:</w:t>
+            </w:r>
+          </w:p>
+          <w:p>
+            <w:pPr>
+              <w:spacing w:after="0" w:line="240" w:lineRule="auto"/>
+              <w:ind w:left="842"/>
+              <w:jc w:val="both"/>
+              <w:rPr>
+                <w:rFonts w:ascii="Calibri" w:eastAsia="Times New Roman" w:hAnsi="Calibri" w:cs="Times New Roman"/>
+                <w:b/>
+                <w:color w:val="000000"/>
+                <w:lang w:eastAsia="en-IN"/>
+              </w:rPr>
+            </w:pPr>
+            <w:r>
+              <w:rPr>
+                <w:rFonts w:ascii="Calibri" w:eastAsia="Times New Roman" w:hAnsi="Calibri" w:cs="Times New Roman"/>
+                <w:b/>
+                <w:color w:val="000000"/>
+                <w:lang w:eastAsia="en-IN"/>
+              </w:rPr>
+              <w:t>Under Circle</w:t>
+            </w:r>
+          </w:p>
+          <w:p>
+            <w:pPr>
+              <w:spacing w:after="0" w:line="240" w:lineRule="auto"/>
+              <w:ind w:left="1409"/>
+              <w:jc w:val="both"/>
+              <w:rPr>
+                <w:rFonts w:ascii="Calibri" w:eastAsia="Times New Roman" w:hAnsi="Calibri" w:cs="Times New Roman"/>
+                <w:b/>
+                <w:color w:val="000000"/>
+                <w:lang w:eastAsia="en-IN"/>
+              </w:rPr>
+            </w:pPr>
+            <w:r>
+              <w:rPr>
+                <w:rFonts w:ascii="Calibri" w:eastAsia="Times New Roman" w:hAnsi="Calibri" w:cs="Times New Roman"/>
+                <w:b/>
+                <w:color w:val="000000"/>
+                <w:lang w:eastAsia="en-IN"/>
+              </w:rPr>
+              <w:t>New Leaders Grooming Program:</w:t>
+            </w:r>
+          </w:p>
+          <w:p>
+            <w:pPr>
+              <w:spacing w:after="0" w:line="240" w:lineRule="auto"/>
+              <w:ind w:left="1409"/>
+              <w:jc w:val="both"/>
+              <w:rPr>
+                <w:rFonts w:ascii="Calibri" w:eastAsia="Times New Roman" w:hAnsi="Calibri" w:cs="Times New Roman"/>
+                <w:b/>
+                <w:color w:val="000000"/>
+                <w:lang w:eastAsia="en-IN"/>
+              </w:rPr>
+            </w:pPr>
+            <w:r>
+              <w:rPr>
+                <w:rFonts w:ascii="Calibri" w:eastAsia="Times New Roman" w:hAnsi="Calibri" w:cs="Times New Roman"/>
+                <w:b/>
+                <w:color w:val="000000"/>
+                <w:lang w:eastAsia="en-IN"/>
+              </w:rPr>
+              <w:t>Yatra:</w:t>
+            </w:r>
+          </w:p>
+          <w:p>
+            <w:pPr>
+              <w:spacing w:after="0" w:line="240" w:lineRule="auto"/>
+              <w:ind w:left="842"/>
+              <w:jc w:val="both"/>
+              <w:rPr>
+                <w:rFonts w:ascii="Calibri" w:eastAsia="Times New Roman" w:hAnsi="Calibri" w:cs="Times New Roman"/>
+                <w:b/>
+                <w:color w:val="000000"/>
+                <w:lang w:eastAsia="en-IN"/>
+              </w:rPr>
+            </w:pPr>
+            <w:r>
+              <w:rPr>
+                <w:rFonts w:ascii="Calibri" w:eastAsia="Times New Roman" w:hAnsi="Calibri" w:cs="Times New Roman"/>
+                <w:b/>
+                <w:color w:val="000000"/>
+                <w:lang w:eastAsia="en-IN"/>
+              </w:rPr>
+              <w:t>Under Maha Circle</w:t>
+            </w:r>
+          </w:p>
+          <w:p>
+            <w:pPr>
+              <w:spacing w:after="0" w:line="240" w:lineRule="auto"/>
+              <w:ind w:left="1409"/>
+              <w:jc w:val="both"/>
+              <w:rPr>
+                <w:rFonts w:ascii="Calibri" w:eastAsia="Times New Roman" w:hAnsi="Calibri" w:cs="Times New Roman"/>
+                <w:b/>
+                <w:color w:val="000000"/>
+                <w:lang w:eastAsia="en-IN"/>
+              </w:rPr>
+            </w:pPr>
+            <w:r>
+              <w:rPr>
+                <w:rFonts w:ascii="Calibri" w:eastAsia="Times New Roman" w:hAnsi="Calibri" w:cs="Times New Roman"/>
+                <w:b/>
+                <w:color w:val="000000"/>
+                <w:lang w:eastAsia="en-IN"/>
+              </w:rPr>
+              <w:t>All Leads Meet:</w:t>
+            </w:r>
+          </w:p>
+          <w:p>
+            <w:pPr>
+              <w:spacing w:after="0" w:line="240" w:lineRule="auto"/>
+              <w:ind w:left="1409"/>
+              <w:jc w:val="both"/>
+              <w:rPr>
+                <w:rFonts w:ascii="Calibri" w:eastAsia="Times New Roman" w:hAnsi="Calibri" w:cs="Times New Roman"/>
+                <w:b/>
+                <w:color w:val="000000"/>
+                <w:lang w:eastAsia="en-IN"/>
+              </w:rPr>
+            </w:pPr>
+            <w:r>
+              <w:rPr>
+                <w:rFonts w:ascii="Calibri" w:eastAsia="Times New Roman" w:hAnsi="Calibri" w:cs="Times New Roman"/>
+                <w:b/>
+                <w:color w:val="000000"/>
+                <w:lang w:eastAsia="en-IN"/>
+              </w:rPr>
+              <w:t>Annual Leaders Retreat:</w:t>
+            </w:r>
+          </w:p>
+          <w:p>
+            <w:pPr>
+              <w:spacing w:after="0" w:line="240" w:lineRule="auto"/>
+              <w:ind w:left="1409"/>
+              <w:jc w:val="both"/>
+              <w:rPr>
+                <w:rFonts w:ascii="Calibri" w:eastAsia="Times New Roman" w:hAnsi="Calibri" w:cs="Times New Roman"/>
+                <w:b/>
+                <w:color w:val="000000"/>
+                <w:lang w:eastAsia="en-IN"/>
+              </w:rPr>
+            </w:pPr>
+            <w:r>
+              <w:rPr>
+                <w:rFonts w:ascii="Calibri" w:eastAsia="Times New Roman" w:hAnsi="Calibri" w:cs="Times New Roman"/>
+                <w:b/>
+                <w:color w:val="000000"/>
+                <w:lang w:eastAsia="en-IN"/>
+              </w:rPr>
+              <w:t>Yatra:</w:t>
+            </w:r>
+          </w:p>
+          <w:p>
+            <w:pPr>
+              <w:spacing w:after="0" w:line="240" w:lineRule="auto"/>
+              <w:ind w:left="842"/>
+              <w:jc w:val="both"/>
+              <w:rPr>
+                <w:rFonts w:ascii="Calibri" w:eastAsia="Times New Roman" w:hAnsi="Calibri" w:cs="Times New Roman"/>
+                <w:b/>
+                <w:color w:val="000000"/>
+                <w:lang w:eastAsia="en-IN"/>
+              </w:rPr>
+            </w:pPr>
+            <w:r>
+              <w:rPr>
+                <w:rFonts w:ascii="Calibri" w:eastAsia="Times New Roman" w:hAnsi="Calibri" w:cs="Times New Roman"/>
+                <w:b/>
+                <w:color w:val="000000"/>
+                <w:lang w:eastAsia="en-IN"/>
+              </w:rPr>
+              <w:t>Under Temple</w:t>
+            </w:r>
+          </w:p>
+          <w:p>
+            <w:pPr>
+              <w:spacing w:after="0" w:line="240" w:lineRule="auto"/>
+              <w:ind w:left="1409"/>
+              <w:jc w:val="both"/>
+              <w:rPr>
+                <w:rFonts w:ascii="Calibri" w:eastAsia="Times New Roman" w:hAnsi="Calibri" w:cs="Times New Roman"/>
+                <w:b/>
+                <w:color w:val="000000"/>
+                <w:lang w:eastAsia="en-IN"/>
+              </w:rPr>
+            </w:pPr>
+            <w:r>
+              <w:rPr>
+                <w:rFonts w:ascii="Calibri" w:eastAsia="Times New Roman" w:hAnsi="Calibri" w:cs="Times New Roman"/>
+                <w:b/>
+                <w:color w:val="000000"/>
+                <w:lang w:eastAsia="en-IN"/>
+              </w:rPr>
+              <w:t>Temple Leaders Meet:</w:t>
+            </w:r>
+          </w:p>
+          <w:p>
+            <w:pPr>
+              <w:spacing w:after="0" w:line="240" w:lineRule="auto"/>
+              <w:ind w:left="1409"/>
+              <w:jc w:val="both"/>
+              <w:rPr>
+                <w:rFonts w:ascii="Calibri" w:eastAsia="Times New Roman" w:hAnsi="Calibri" w:cs="Times New Roman"/>
+                <w:b/>
+                <w:color w:val="000000"/>
+                <w:lang w:eastAsia="en-IN"/>
+              </w:rPr>
+            </w:pPr>
+            <w:r>
+              <w:rPr>
+                <w:rFonts w:ascii="Calibri" w:eastAsia="Times New Roman" w:hAnsi="Calibri" w:cs="Times New Roman"/>
+                <w:b/>
+                <w:color w:val="000000"/>
+                <w:lang w:eastAsia="en-IN"/>
+              </w:rPr>
+              <w:t>Yatra:</w:t>
+            </w:r>
           </w:p>
         </w:tc>
       </w:tr>
@@ -910,6 +1507,7 @@
                 <w:color w:val="000000"/>
                 <w:lang w:eastAsia="en-IN"/>
               </w:rPr>
+              <w:lastRenderedPageBreak/>
               <w:t>IPR-003</w:t>
             </w:r>
           </w:p>
@@ -964,7 +1562,23 @@
                 <w:color w:val="000000"/>
                 <w:lang w:eastAsia="en-IN"/>
               </w:rPr>
-              <w:t>Provision to add/delete/modify/shift authorised hierarchy structures such as bhakti virksha, sector, circle, maha circle, temple president and more as it will be decided at a later point in time. While deleting or shifting, provision should be there to check if all those who report to such a structure is reassigned or shifted along. There can be provision to add multiple programs under a hierarchy structure. Each hierarchy structure must have a reporting to its superior hierarchy sturcture. Each hierarchy structure may have its own name. Each hierarchy structure can have a incharge and assistant incharge, where a incharge is mandatory.</w:t>
+              <w:t xml:space="preserve">Provision to add/delete/modify/shift authorised hierarchy structures such as sector, circle, maha circle, temple. While deleting or shifting, provision should be there to check if all those who report to such a structure is reassigned or shifted along. There can be provision to add multiple programs under a hierarchy structure. Each hierarchy structure must have a reporting to its superior hierarchy </w:t>
+            </w:r>
+            <w:r>
+              <w:rPr>
+                <w:rFonts w:ascii="Calibri" w:eastAsia="Times New Roman" w:hAnsi="Calibri" w:cs="Times New Roman"/>
+                <w:color w:val="000000"/>
+                <w:lang w:eastAsia="en-IN"/>
+              </w:rPr>
+              <w:t>structure</w:t>
+            </w:r>
+            <w:r>
+              <w:rPr>
+                <w:rFonts w:ascii="Calibri" w:eastAsia="Times New Roman" w:hAnsi="Calibri" w:cs="Times New Roman"/>
+                <w:color w:val="000000"/>
+                <w:lang w:eastAsia="en-IN"/>
+              </w:rPr>
+              <w:t>. Each hierarchy structure may have its own name. Each hierarchy structure can have a incharge and assistant incharge, where a incharge is mandatory.</w:t>
             </w:r>
           </w:p>
         </w:tc>
@@ -997,7 +1611,6 @@
                 <w:color w:val="000000"/>
                 <w:lang w:eastAsia="en-IN"/>
               </w:rPr>
-              <w:lastRenderedPageBreak/>
               <w:t>IPR-004</w:t>
             </w:r>
           </w:p>
@@ -1052,16 +1665,15 @@
                 <w:color w:val="000000"/>
                 <w:lang w:eastAsia="en-IN"/>
               </w:rPr>
-              <w:t>Provision to assign devotees to any program, if he is new devotee then preferably to a Level 0 program such as gita course but in absence of such a program in a particular area he may also be added to any other programs as decided by the local team of devotees who are managing the program. There must be a provision to change the program assignment of a devotee at any time. Periodically the contacts who are not regular in a program could be shifted to a special parking program called "festival info" so that they can get festival invites as they are not much interested to attend a regular program. Provision should also be there to find regular devotees(based on attendance &amp; recent frequent visits) and upgrade them to a more serious program, generally from a Level 0 program to a Bhakti Vriksha.</w:t>
-            </w:r>
-            <w:r>
-              <w:rPr>
-                <w:rFonts w:ascii="Calibri" w:eastAsia="Times New Roman" w:hAnsi="Calibri" w:cs="Times New Roman"/>
-                <w:color w:val="000000"/>
-                <w:lang w:eastAsia="en-IN"/>
-              </w:rPr>
-              <w:br/>
-              <w:t>Provision should be there to declare a program for open invitation. Various devotees can enroll themselves to such program, whose enrollement could be accepted or rejected by the mentor.</w:t>
+              <w:t>Provision to assign devotees to any program, if he is new devotee then preferably to a Level 0 program such as gita course but in absence of such a program in a particular area he may also be added to any other programs as decided by the local team of devotees who are managing the program. There must be a provision to change the program assignment of a devotee at any time. Periodically the contacts who are not regular in a program could be shifted to a special parking program called "festival info" so that they can get festival invites as they are not much interested to attend a regular program. Provision should also be there to find regular devotees(based on attendance &amp; recent frequent visits) and upgrade them to a more serious program, generally from a Level</w:t>
+            </w:r>
+            <w:r>
+              <w:rPr>
+                <w:rFonts w:ascii="Calibri" w:eastAsia="Times New Roman" w:hAnsi="Calibri" w:cs="Times New Roman"/>
+                <w:color w:val="000000"/>
+                <w:lang w:eastAsia="en-IN"/>
+              </w:rPr>
+              <w:t xml:space="preserve"> 0 program to a Bhakti Vriksha.</w:t>
             </w:r>
           </w:p>
         </w:tc>
@@ -1094,6 +1706,7 @@
                 <w:color w:val="000000"/>
                 <w:lang w:eastAsia="en-IN"/>
               </w:rPr>
+              <w:lastRenderedPageBreak/>
               <w:t>IPR-005</w:t>
             </w:r>
           </w:p>
@@ -1148,7 +1761,39 @@
                 <w:color w:val="000000"/>
                 <w:lang w:eastAsia="en-IN"/>
               </w:rPr>
-              <w:t>Provision to update attendance on every instance of a program. Details of the speaker, topic, date of the program, starting time and ending time of the program and any other notable comments can be recorded as part of attendance as these may sligltly vary from time to time and will be useful for future analysis</w:t>
+              <w:t xml:space="preserve">Provision to update attendance on every instance of a program. Details of the speaker, topic, date of the program, starting time and ending time of the program and any other notable comments can be recorded as part of attendance as these may </w:t>
+            </w:r>
+            <w:r>
+              <w:rPr>
+                <w:rFonts w:ascii="Calibri" w:eastAsia="Times New Roman" w:hAnsi="Calibri" w:cs="Times New Roman"/>
+                <w:color w:val="000000"/>
+                <w:lang w:eastAsia="en-IN"/>
+              </w:rPr>
+              <w:t>slig</w:t>
+            </w:r>
+            <w:r>
+              <w:rPr>
+                <w:rFonts w:ascii="Calibri" w:eastAsia="Times New Roman" w:hAnsi="Calibri" w:cs="Times New Roman"/>
+                <w:color w:val="000000"/>
+                <w:lang w:eastAsia="en-IN"/>
+              </w:rPr>
+              <w:t>h</w:t>
+            </w:r>
+            <w:r>
+              <w:rPr>
+                <w:rFonts w:ascii="Calibri" w:eastAsia="Times New Roman" w:hAnsi="Calibri" w:cs="Times New Roman"/>
+                <w:color w:val="000000"/>
+                <w:lang w:eastAsia="en-IN"/>
+              </w:rPr>
+              <w:t>tly</w:t>
+            </w:r>
+            <w:r>
+              <w:rPr>
+                <w:rFonts w:ascii="Calibri" w:eastAsia="Times New Roman" w:hAnsi="Calibri" w:cs="Times New Roman"/>
+                <w:color w:val="000000"/>
+                <w:lang w:eastAsia="en-IN"/>
+              </w:rPr>
+              <w:t xml:space="preserve"> vary from time to time and will be useful for future analysis</w:t>
             </w:r>
           </w:p>
         </w:tc>
@@ -1171,13 +1816,15 @@
               <w:jc w:val="both"/>
               <w:rPr>
                 <w:rFonts w:ascii="Calibri" w:eastAsia="Times New Roman" w:hAnsi="Calibri" w:cs="Times New Roman"/>
-                <w:color w:val="000000"/>
-                <w:lang w:eastAsia="en-IN"/>
-              </w:rPr>
-            </w:pPr>
-            <w:r>
-              <w:rPr>
-                <w:rFonts w:ascii="Calibri" w:eastAsia="Times New Roman" w:hAnsi="Calibri" w:cs="Times New Roman"/>
+                <w:b/>
+                <w:color w:val="000000"/>
+                <w:lang w:eastAsia="en-IN"/>
+              </w:rPr>
+            </w:pPr>
+            <w:r>
+              <w:rPr>
+                <w:rFonts w:ascii="Calibri" w:eastAsia="Times New Roman" w:hAnsi="Calibri" w:cs="Times New Roman"/>
+                <w:b/>
                 <w:color w:val="000000"/>
                 <w:lang w:eastAsia="en-IN"/>
               </w:rPr>
@@ -1198,13 +1845,15 @@
               <w:jc w:val="both"/>
               <w:rPr>
                 <w:rFonts w:ascii="Calibri" w:eastAsia="Times New Roman" w:hAnsi="Calibri" w:cs="Times New Roman"/>
-                <w:color w:val="000000"/>
-                <w:lang w:eastAsia="en-IN"/>
-              </w:rPr>
-            </w:pPr>
-            <w:r>
-              <w:rPr>
-                <w:rFonts w:ascii="Calibri" w:eastAsia="Times New Roman" w:hAnsi="Calibri" w:cs="Times New Roman"/>
+                <w:b/>
+                <w:color w:val="000000"/>
+                <w:lang w:eastAsia="en-IN"/>
+              </w:rPr>
+            </w:pPr>
+            <w:r>
+              <w:rPr>
+                <w:rFonts w:ascii="Calibri" w:eastAsia="Times New Roman" w:hAnsi="Calibri" w:cs="Times New Roman"/>
+                <w:b/>
                 <w:color w:val="000000"/>
                 <w:lang w:eastAsia="en-IN"/>
               </w:rPr>
@@ -1225,17 +1874,73 @@
               <w:jc w:val="both"/>
               <w:rPr>
                 <w:rFonts w:ascii="Calibri" w:eastAsia="Times New Roman" w:hAnsi="Calibri" w:cs="Times New Roman"/>
-                <w:color w:val="000000"/>
-                <w:lang w:eastAsia="en-IN"/>
-              </w:rPr>
-            </w:pPr>
-            <w:r>
-              <w:rPr>
-                <w:rFonts w:ascii="Calibri" w:eastAsia="Times New Roman" w:hAnsi="Calibri" w:cs="Times New Roman"/>
-                <w:color w:val="000000"/>
-                <w:lang w:eastAsia="en-IN"/>
-              </w:rPr>
-              <w:t>An effective follow up module which will comprise facility to assign contacts to various devotees, so that work load is distributed. Facility to assign and reassign should be free from the hassel of preparing excel sheets and distributing and managing various sheets. The contacts once assigned should appear in the mobile of the devotee to whome it is been assigned. As the devotee to whome the contact is assigned may not know the person who he is going to followup, a history of the person could be store and displayed just before calling. After the call there must be provision to update the history. After the call there should be an option to record the response, which could be one of the 4 responses "Coming, not Coming, doubtful, call again, invalid/wrong no". Provision should be there to monitor invalid/wrong numbers and delete them periodically. After the call provision should be there to rate the devotee, with 3 stars "good, ok, bad" a cumulative total of no of good, ok, bad can be displayed as psrt of history for enhancing the followup</w:t>
+                <w:b/>
+                <w:color w:val="000000"/>
+                <w:lang w:eastAsia="en-IN"/>
+              </w:rPr>
+            </w:pPr>
+            <w:r>
+              <w:rPr>
+                <w:rFonts w:ascii="Calibri" w:eastAsia="Times New Roman" w:hAnsi="Calibri" w:cs="Times New Roman"/>
+                <w:b/>
+                <w:color w:val="000000"/>
+                <w:lang w:eastAsia="en-IN"/>
+              </w:rPr>
+              <w:t xml:space="preserve">An effective follow up module which will comprise facility to assign contacts to various devotees, so that work load is distributed. Facility to assign and reassign should be free from the hassel of preparing excel sheets and distributing and managing various sheets. The contacts once assigned should appear in the mobile of the devotee to </w:t>
+            </w:r>
+            <w:r>
+              <w:rPr>
+                <w:rFonts w:ascii="Calibri" w:eastAsia="Times New Roman" w:hAnsi="Calibri" w:cs="Times New Roman"/>
+                <w:b/>
+                <w:color w:val="000000"/>
+                <w:lang w:eastAsia="en-IN"/>
+              </w:rPr>
+              <w:t>whom</w:t>
+            </w:r>
+            <w:r>
+              <w:rPr>
+                <w:rFonts w:ascii="Calibri" w:eastAsia="Times New Roman" w:hAnsi="Calibri" w:cs="Times New Roman"/>
+                <w:b/>
+                <w:color w:val="000000"/>
+                <w:lang w:eastAsia="en-IN"/>
+              </w:rPr>
+              <w:t xml:space="preserve"> it is been assigned. As the devotee to </w:t>
+            </w:r>
+            <w:r>
+              <w:rPr>
+                <w:rFonts w:ascii="Calibri" w:eastAsia="Times New Roman" w:hAnsi="Calibri" w:cs="Times New Roman"/>
+                <w:b/>
+                <w:color w:val="000000"/>
+                <w:lang w:eastAsia="en-IN"/>
+              </w:rPr>
+              <w:t>whom</w:t>
+            </w:r>
+            <w:r>
+              <w:rPr>
+                <w:rFonts w:ascii="Calibri" w:eastAsia="Times New Roman" w:hAnsi="Calibri" w:cs="Times New Roman"/>
+                <w:b/>
+                <w:color w:val="000000"/>
+                <w:lang w:eastAsia="en-IN"/>
+              </w:rPr>
+              <w:t xml:space="preserve"> the contact is assigned may not know the person who he is going to followup, a history of the person could be store and displayed just before calling. After the call there must be provision to update the history. After the call there should be an option to record the response, which could be one of the 4 responses "Coming, not Coming, doubtful, call again, invalid/wrong no". Provision should be there to monitor invalid/wrong numbers and delete them periodically. After the call provision should be there to rate the devotee, with 3 stars "good, ok, bad" a cumulative total of no of good</w:t>
+            </w:r>
+            <w:r>
+              <w:rPr>
+                <w:rFonts w:ascii="Calibri" w:eastAsia="Times New Roman" w:hAnsi="Calibri" w:cs="Times New Roman"/>
+                <w:b/>
+                <w:color w:val="000000"/>
+                <w:lang w:eastAsia="en-IN"/>
+              </w:rPr>
+              <w:t>, ok, bad can be displayed as pa</w:t>
+            </w:r>
+            <w:r>
+              <w:rPr>
+                <w:rFonts w:ascii="Calibri" w:eastAsia="Times New Roman" w:hAnsi="Calibri" w:cs="Times New Roman"/>
+                <w:b/>
+                <w:color w:val="000000"/>
+                <w:lang w:eastAsia="en-IN"/>
+              </w:rPr>
+              <w:t>rt of history for enhancing the followup</w:t>
             </w:r>
           </w:p>
         </w:tc>
@@ -1496,7 +2201,23 @@
                 <w:color w:val="000000"/>
                 <w:lang w:eastAsia="en-IN"/>
               </w:rPr>
-              <w:t>The prime source of our contact base is by one to one meeting of common people as part of preaching or as part of our daily activities. We may talk to so many interested people every day but may not be able to cultivate them or even be in touch with them. Sometimes we may just loose the contact. The best thing would be to connect such interested contacts to a local program. The devotee on the field should have an easy machanism to capture every interested contact and connect them appropriately. This could be done as follows</w:t>
+              <w:t xml:space="preserve">The prime source of our contact base is by one to one meeting of common people as part of preaching or as part of our daily activities. We may talk to so many interested people every day but may not be able to cultivate them or even be in touch with them. Sometimes we may just loose the contact. The best thing would be to connect such interested contacts to a local program. The devotee on the field should have an easy </w:t>
+            </w:r>
+            <w:r>
+              <w:rPr>
+                <w:rFonts w:ascii="Calibri" w:eastAsia="Times New Roman" w:hAnsi="Calibri" w:cs="Times New Roman"/>
+                <w:color w:val="000000"/>
+                <w:lang w:eastAsia="en-IN"/>
+              </w:rPr>
+              <w:t>mechanism</w:t>
+            </w:r>
+            <w:r>
+              <w:rPr>
+                <w:rFonts w:ascii="Calibri" w:eastAsia="Times New Roman" w:hAnsi="Calibri" w:cs="Times New Roman"/>
+                <w:color w:val="000000"/>
+                <w:lang w:eastAsia="en-IN"/>
+              </w:rPr>
+              <w:t xml:space="preserve"> to capture every interested contact and connect them appropriately. This could be done as follows</w:t>
             </w:r>
             <w:r>
               <w:rPr>
@@ -1505,17 +2226,37 @@
                 <w:lang w:eastAsia="en-IN"/>
               </w:rPr>
               <w:br w:type="page"/>
-              <w:t xml:space="preserve">1. Collect the name, number and area of the </w:t>
-            </w:r>
-            <w:r>
-              <w:rPr>
-                <w:rFonts w:ascii="Calibri" w:eastAsia="Times New Roman" w:hAnsi="Calibri" w:cs="Times New Roman"/>
-                <w:color w:val="000000"/>
-                <w:lang w:eastAsia="en-IN"/>
-              </w:rPr>
-              <w:lastRenderedPageBreak/>
-              <w:t>interested person, if not for more info</w:t>
-            </w:r>
+            </w:r>
+          </w:p>
+          <w:p>
+            <w:pPr>
+              <w:spacing w:after="0" w:line="240" w:lineRule="auto"/>
+              <w:jc w:val="both"/>
+              <w:rPr>
+                <w:rFonts w:ascii="Calibri" w:eastAsia="Times New Roman" w:hAnsi="Calibri" w:cs="Times New Roman"/>
+                <w:color w:val="000000"/>
+                <w:lang w:eastAsia="en-IN"/>
+              </w:rPr>
+            </w:pPr>
+            <w:r>
+              <w:rPr>
+                <w:rFonts w:ascii="Calibri" w:eastAsia="Times New Roman" w:hAnsi="Calibri" w:cs="Times New Roman"/>
+                <w:color w:val="000000"/>
+                <w:lang w:eastAsia="en-IN"/>
+              </w:rPr>
+              <w:t>1. Collect the name, number and area of the interested person, if not for more info</w:t>
+            </w:r>
+          </w:p>
+          <w:p>
+            <w:pPr>
+              <w:spacing w:after="0" w:line="240" w:lineRule="auto"/>
+              <w:jc w:val="both"/>
+              <w:rPr>
+                <w:rFonts w:ascii="Calibri" w:eastAsia="Times New Roman" w:hAnsi="Calibri" w:cs="Times New Roman"/>
+                <w:color w:val="000000"/>
+                <w:lang w:eastAsia="en-IN"/>
+              </w:rPr>
+            </w:pPr>
             <w:r>
               <w:rPr>
                 <w:rFonts w:ascii="Calibri" w:eastAsia="Times New Roman" w:hAnsi="Calibri" w:cs="Times New Roman"/>
@@ -1523,8 +2264,35 @@
                 <w:lang w:eastAsia="en-IN"/>
               </w:rPr>
               <w:br w:type="page"/>
-              <w:t>2. Notify the appropriate programs happening in such an area. To achieve this every program must subscribe for one or more areas</w:t>
-            </w:r>
+              <w:t>2. Notify the appropriate programs happening in such an area. To achieve this</w:t>
+            </w:r>
+            <w:r>
+              <w:rPr>
+                <w:rFonts w:ascii="Calibri" w:eastAsia="Times New Roman" w:hAnsi="Calibri" w:cs="Times New Roman"/>
+                <w:color w:val="000000"/>
+                <w:lang w:eastAsia="en-IN"/>
+              </w:rPr>
+              <w:t>,</w:t>
+            </w:r>
+            <w:r>
+              <w:rPr>
+                <w:rFonts w:ascii="Calibri" w:eastAsia="Times New Roman" w:hAnsi="Calibri" w:cs="Times New Roman"/>
+                <w:color w:val="000000"/>
+                <w:lang w:eastAsia="en-IN"/>
+              </w:rPr>
+              <w:t xml:space="preserve"> every program must subscribe for one or more areas</w:t>
+            </w:r>
+          </w:p>
+          <w:p>
+            <w:pPr>
+              <w:spacing w:after="0" w:line="240" w:lineRule="auto"/>
+              <w:jc w:val="both"/>
+              <w:rPr>
+                <w:rFonts w:ascii="Calibri" w:eastAsia="Times New Roman" w:hAnsi="Calibri" w:cs="Times New Roman"/>
+                <w:color w:val="000000"/>
+                <w:lang w:eastAsia="en-IN"/>
+              </w:rPr>
+            </w:pPr>
             <w:r>
               <w:rPr>
                 <w:rFonts w:ascii="Calibri" w:eastAsia="Times New Roman" w:hAnsi="Calibri" w:cs="Times New Roman"/>
@@ -1532,8 +2300,35 @@
                 <w:lang w:eastAsia="en-IN"/>
               </w:rPr>
               <w:br w:type="page"/>
-              <w:t>3. The notification could be displayed in the dashboard of the mentors of programs that subscribe to that particular area and on the dashboard of various incharges of hierarchy structure under whome there are programs that subscribe to that particular area</w:t>
-            </w:r>
+              <w:t>3. The notification could be displayed in the dashboard of the mentors of programs that subscribe to that particular area and on the dashboard of various incharges of</w:t>
+            </w:r>
+            <w:r>
+              <w:rPr>
+                <w:rFonts w:ascii="Calibri" w:eastAsia="Times New Roman" w:hAnsi="Calibri" w:cs="Times New Roman"/>
+                <w:color w:val="000000"/>
+                <w:lang w:eastAsia="en-IN"/>
+              </w:rPr>
+              <w:t xml:space="preserve"> hierarchy structure under whom</w:t>
+            </w:r>
+            <w:r>
+              <w:rPr>
+                <w:rFonts w:ascii="Calibri" w:eastAsia="Times New Roman" w:hAnsi="Calibri" w:cs="Times New Roman"/>
+                <w:color w:val="000000"/>
+                <w:lang w:eastAsia="en-IN"/>
+              </w:rPr>
+              <w:t xml:space="preserve"> there are programs that subscribe to that particular area</w:t>
+            </w:r>
+          </w:p>
+          <w:p>
+            <w:pPr>
+              <w:spacing w:after="0" w:line="240" w:lineRule="auto"/>
+              <w:jc w:val="both"/>
+              <w:rPr>
+                <w:rFonts w:ascii="Calibri" w:eastAsia="Times New Roman" w:hAnsi="Calibri" w:cs="Times New Roman"/>
+                <w:color w:val="000000"/>
+                <w:lang w:eastAsia="en-IN"/>
+              </w:rPr>
+            </w:pPr>
             <w:r>
               <w:rPr>
                 <w:rFonts w:ascii="Calibri" w:eastAsia="Times New Roman" w:hAnsi="Calibri" w:cs="Times New Roman"/>
@@ -1543,12 +2338,24 @@
               <w:br w:type="page"/>
               <w:t>4. The moment one of them takes ownership of a particular notified contact, the contact vanishes from others dashboard. There must also be a provision to re-notify a contact incase of wrong assignment.</w:t>
             </w:r>
-            <w:r>
-              <w:rPr>
-                <w:rFonts w:ascii="Calibri" w:eastAsia="Times New Roman" w:hAnsi="Calibri" w:cs="Times New Roman"/>
-                <w:color w:val="000000"/>
-                <w:lang w:eastAsia="en-IN"/>
-              </w:rPr>
+          </w:p>
+          <w:p>
+            <w:pPr>
+              <w:spacing w:after="0" w:line="240" w:lineRule="auto"/>
+              <w:jc w:val="both"/>
+              <w:rPr>
+                <w:rFonts w:ascii="Calibri" w:eastAsia="Times New Roman" w:hAnsi="Calibri" w:cs="Times New Roman"/>
+                <w:color w:val="000000"/>
+                <w:lang w:eastAsia="en-IN"/>
+              </w:rPr>
+            </w:pPr>
+            <w:r>
+              <w:rPr>
+                <w:rFonts w:ascii="Calibri" w:eastAsia="Times New Roman" w:hAnsi="Calibri" w:cs="Times New Roman"/>
+                <w:color w:val="000000"/>
+                <w:lang w:eastAsia="en-IN"/>
+              </w:rPr>
+              <w:lastRenderedPageBreak/>
               <w:br w:type="page"/>
               <w:t>5. This facility could also be used to notify an existing devotee to a different area if the devotee is shifting his location.</w:t>
             </w:r>
@@ -1640,6 +2447,25 @@
               </w:rPr>
               <w:t>Campaigns are the activities that</w:t>
             </w:r>
+          </w:p>
+          <w:p>
+            <w:pPr>
+              <w:spacing w:after="0" w:line="240" w:lineRule="auto"/>
+              <w:jc w:val="both"/>
+              <w:rPr>
+                <w:rFonts w:ascii="Calibri" w:eastAsia="Times New Roman" w:hAnsi="Calibri" w:cs="Times New Roman"/>
+                <w:color w:val="000000"/>
+                <w:lang w:eastAsia="en-IN"/>
+              </w:rPr>
+            </w:pPr>
+            <w:r>
+              <w:rPr>
+                <w:rFonts w:ascii="Calibri" w:eastAsia="Times New Roman" w:hAnsi="Calibri" w:cs="Times New Roman"/>
+                <w:color w:val="000000"/>
+                <w:lang w:eastAsia="en-IN"/>
+              </w:rPr>
+              <w:t>1. Community as a whole or a part of the community takes part based on where in the hierarchy the campaign is created</w:t>
+            </w:r>
             <w:r>
               <w:rPr>
                 <w:rFonts w:ascii="Calibri" w:eastAsia="Times New Roman" w:hAnsi="Calibri" w:cs="Times New Roman"/>
@@ -1647,87 +2473,22 @@
                 <w:lang w:eastAsia="en-IN"/>
               </w:rPr>
               <w:br/>
-              <w:t>1. Community as a whole or a part of the community takes part based on where in the hierarchy the campaign is created</w:t>
-            </w:r>
-            <w:r>
-              <w:rPr>
-                <w:rFonts w:ascii="Calibri" w:eastAsia="Times New Roman" w:hAnsi="Calibri" w:cs="Times New Roman"/>
-                <w:color w:val="000000"/>
-                <w:lang w:eastAsia="en-IN"/>
-              </w:rPr>
-              <w:br/>
-              <w:t>2.</w:t>
-            </w:r>
-            <w:r>
-              <w:rPr>
-                <w:rFonts w:ascii="Calibri" w:eastAsia="Times New Roman" w:hAnsi="Calibri" w:cs="Times New Roman"/>
-                <w:color w:val="000000"/>
-                <w:lang w:eastAsia="en-IN"/>
-              </w:rPr>
-              <w:t xml:space="preserve"> </w:t>
-            </w:r>
-            <w:r>
-              <w:rPr>
-                <w:rFonts w:ascii="Calibri" w:eastAsia="Times New Roman" w:hAnsi="Calibri" w:cs="Times New Roman"/>
-                <w:color w:val="000000"/>
-                <w:lang w:eastAsia="en-IN"/>
-              </w:rPr>
-              <w:t>Every member/bhakti vriksha/sector…/Yatra as a whole ha</w:t>
-            </w:r>
-            <w:r>
-              <w:rPr>
-                <w:rFonts w:ascii="Calibri" w:eastAsia="Times New Roman" w:hAnsi="Calibri" w:cs="Times New Roman"/>
-                <w:color w:val="000000"/>
-                <w:lang w:eastAsia="en-IN"/>
-              </w:rPr>
-              <w:t>s tangible targets to achive</w:t>
-            </w:r>
-          </w:p>
-          <w:p>
-            <w:pPr>
-              <w:spacing w:after="0" w:line="240" w:lineRule="auto"/>
-              <w:jc w:val="both"/>
-              <w:rPr>
-                <w:rFonts w:ascii="Calibri" w:eastAsia="Times New Roman" w:hAnsi="Calibri" w:cs="Times New Roman"/>
-                <w:color w:val="000000"/>
-                <w:lang w:eastAsia="en-IN"/>
-              </w:rPr>
-            </w:pPr>
-            <w:r>
-              <w:rPr>
-                <w:rFonts w:ascii="Calibri" w:eastAsia="Times New Roman" w:hAnsi="Calibri" w:cs="Times New Roman"/>
-                <w:color w:val="000000"/>
-                <w:lang w:eastAsia="en-IN"/>
-              </w:rPr>
-              <w:t xml:space="preserve">3. </w:t>
-            </w:r>
-            <w:r>
-              <w:rPr>
-                <w:rFonts w:ascii="Calibri" w:eastAsia="Times New Roman" w:hAnsi="Calibri" w:cs="Times New Roman"/>
-                <w:color w:val="000000"/>
-                <w:lang w:eastAsia="en-IN"/>
-              </w:rPr>
-              <w:t>Has a stipulated time to achieve the targets set</w:t>
-            </w:r>
-          </w:p>
-          <w:p>
-            <w:pPr>
-              <w:spacing w:after="0" w:line="240" w:lineRule="auto"/>
-              <w:jc w:val="both"/>
-              <w:rPr>
-                <w:rFonts w:ascii="Calibri" w:eastAsia="Times New Roman" w:hAnsi="Calibri" w:cs="Times New Roman"/>
-                <w:color w:val="000000"/>
-                <w:lang w:eastAsia="en-IN"/>
-              </w:rPr>
-            </w:pPr>
-            <w:r>
-              <w:rPr>
-                <w:rFonts w:ascii="Calibri" w:eastAsia="Times New Roman" w:hAnsi="Calibri" w:cs="Times New Roman"/>
-                <w:color w:val="000000"/>
-                <w:lang w:eastAsia="en-IN"/>
-              </w:rPr>
-              <w:br/>
-              <w:t>4.</w:t>
+            </w:r>
+            <w:r>
+              <w:rPr>
+                <w:rFonts w:ascii="Calibri" w:eastAsia="Times New Roman" w:hAnsi="Calibri" w:cs="Times New Roman"/>
+                <w:color w:val="000000"/>
+                <w:lang w:eastAsia="en-IN"/>
+              </w:rPr>
+              <w:t>2</w:t>
+            </w:r>
+            <w:r>
+              <w:rPr>
+                <w:rFonts w:ascii="Calibri" w:eastAsia="Times New Roman" w:hAnsi="Calibri" w:cs="Times New Roman"/>
+                <w:color w:val="000000"/>
+                <w:lang w:eastAsia="en-IN"/>
+              </w:rPr>
+              <w:t>.</w:t>
             </w:r>
             <w:r>
               <w:rPr>
@@ -1754,6 +2515,60 @@
               <w:br/>
               <w:t>Example of few campaigns: Book Marathon, Chanting for others, Karthik Deepa Dhana</w:t>
             </w:r>
+          </w:p>
+          <w:p>
+            <w:pPr>
+              <w:spacing w:after="0" w:line="240" w:lineRule="auto"/>
+              <w:jc w:val="both"/>
+              <w:rPr>
+                <w:rFonts w:ascii="Calibri" w:eastAsia="Times New Roman" w:hAnsi="Calibri" w:cs="Times New Roman"/>
+                <w:color w:val="000000"/>
+                <w:lang w:eastAsia="en-IN"/>
+              </w:rPr>
+            </w:pPr>
+            <w:r>
+              <w:rPr>
+                <w:rFonts w:ascii="Calibri" w:eastAsia="Times New Roman" w:hAnsi="Calibri" w:cs="Times New Roman"/>
+                <w:color w:val="000000"/>
+                <w:lang w:eastAsia="en-IN"/>
+              </w:rPr>
+              <w:t>3</w:t>
+            </w:r>
+            <w:r>
+              <w:rPr>
+                <w:rFonts w:ascii="Calibri" w:eastAsia="Times New Roman" w:hAnsi="Calibri" w:cs="Times New Roman"/>
+                <w:color w:val="000000"/>
+                <w:lang w:eastAsia="en-IN"/>
+              </w:rPr>
+              <w:t>. There can be some parameters which can be calculated just like books points during marathon, ba</w:t>
+            </w:r>
+            <w:r>
+              <w:rPr>
+                <w:rFonts w:ascii="Calibri" w:eastAsia="Times New Roman" w:hAnsi="Calibri" w:cs="Times New Roman"/>
+                <w:color w:val="000000"/>
+                <w:lang w:eastAsia="en-IN"/>
+              </w:rPr>
+              <w:t>sed on the parameters collected</w:t>
+            </w:r>
+          </w:p>
+          <w:p>
+            <w:pPr>
+              <w:spacing w:after="0" w:line="240" w:lineRule="auto"/>
+              <w:jc w:val="both"/>
+              <w:rPr>
+                <w:rFonts w:ascii="Calibri" w:eastAsia="Times New Roman" w:hAnsi="Calibri" w:cs="Times New Roman"/>
+                <w:color w:val="000000"/>
+                <w:lang w:eastAsia="en-IN"/>
+              </w:rPr>
+            </w:pPr>
+            <w:r>
+              <w:rPr>
+                <w:rFonts w:ascii="Calibri" w:eastAsia="Times New Roman" w:hAnsi="Calibri" w:cs="Times New Roman"/>
+                <w:color w:val="000000"/>
+                <w:lang w:eastAsia="en-IN"/>
+              </w:rPr>
+              <w:t>eg: Book Points = ((no. of small books)x0.2 + (no. of medium books)x0.5 + (no. of big books)x1 + (no. of maha books)x2)</w:t>
+            </w:r>
             <w:r>
               <w:rPr>
                 <w:rFonts w:ascii="Calibri" w:eastAsia="Times New Roman" w:hAnsi="Calibri" w:cs="Times New Roman"/>
@@ -1761,25 +2576,22 @@
                 <w:lang w:eastAsia="en-IN"/>
               </w:rPr>
               <w:br/>
-              <w:t xml:space="preserve">5. There can be some parameters which can be calculated just like books points during marathon, based on the parameters collected </w:t>
-            </w:r>
-            <w:r>
-              <w:rPr>
-                <w:rFonts w:ascii="Calibri" w:eastAsia="Times New Roman" w:hAnsi="Calibri" w:cs="Times New Roman"/>
-                <w:color w:val="000000"/>
-                <w:lang w:eastAsia="en-IN"/>
-              </w:rPr>
-              <w:br/>
-              <w:t>eg: Book Points = ((no. of small books)x0.2 + (no. of medium books)x0.5 + (no. of big books)x1 + (no. of maha books)x2)</w:t>
-            </w:r>
-            <w:r>
-              <w:rPr>
-                <w:rFonts w:ascii="Calibri" w:eastAsia="Times New Roman" w:hAnsi="Calibri" w:cs="Times New Roman"/>
-                <w:color w:val="000000"/>
-                <w:lang w:eastAsia="en-IN"/>
-              </w:rPr>
-              <w:br/>
-              <w:t>6. Info of various programs that are running at various locations or a particular location with contact person can help guide an interested person better</w:t>
+            </w:r>
+            <w:r>
+              <w:rPr>
+                <w:rFonts w:ascii="Calibri" w:eastAsia="Times New Roman" w:hAnsi="Calibri" w:cs="Times New Roman"/>
+                <w:color w:val="000000"/>
+                <w:lang w:eastAsia="en-IN"/>
+              </w:rPr>
+              <w:t>4</w:t>
+            </w:r>
+            <w:r>
+              <w:rPr>
+                <w:rFonts w:ascii="Calibri" w:eastAsia="Times New Roman" w:hAnsi="Calibri" w:cs="Times New Roman"/>
+                <w:color w:val="000000"/>
+                <w:lang w:eastAsia="en-IN"/>
+              </w:rPr>
+              <w:t>. Info of various programs that are running at various locations or a particular location with contact person can help guide an interested person better</w:t>
             </w:r>
           </w:p>
         </w:tc>
@@ -1853,7 +2665,6 @@
           <w:p>
             <w:pPr>
               <w:spacing w:after="0" w:line="240" w:lineRule="auto"/>
-              <w:jc w:val="both"/>
               <w:rPr>
                 <w:rFonts w:ascii="Calibri" w:eastAsia="Times New Roman" w:hAnsi="Calibri" w:cs="Times New Roman"/>
                 <w:color w:val="000000"/>
@@ -1946,6 +2757,14 @@
               </w:rPr>
               <w:t>Public Attraction - Separate App</w:t>
             </w:r>
+            <w:r>
+              <w:rPr>
+                <w:rFonts w:ascii="Calibri" w:eastAsia="Times New Roman" w:hAnsi="Calibri" w:cs="Times New Roman"/>
+                <w:color w:val="000000"/>
+                <w:lang w:eastAsia="en-IN"/>
+              </w:rPr>
+              <w:t xml:space="preserve"> not to consider now</w:t>
+            </w:r>
           </w:p>
         </w:tc>
         <w:tc>
@@ -1958,7 +2777,6 @@
           <w:p>
             <w:pPr>
               <w:spacing w:after="0" w:line="240" w:lineRule="auto"/>
-              <w:jc w:val="both"/>
               <w:rPr>
                 <w:rFonts w:ascii="Calibri" w:eastAsia="Times New Roman" w:hAnsi="Calibri" w:cs="Times New Roman"/>
                 <w:color w:val="000000"/>
@@ -2025,14 +2843,6 @@
                 <w:lang w:eastAsia="en-IN"/>
               </w:rPr>
               <w:br/>
-            </w:r>
-            <w:r>
-              <w:rPr>
-                <w:rFonts w:ascii="Calibri" w:eastAsia="Times New Roman" w:hAnsi="Calibri" w:cs="Times New Roman"/>
-                <w:color w:val="000000"/>
-                <w:lang w:eastAsia="en-IN"/>
-              </w:rPr>
-              <w:lastRenderedPageBreak/>
               <w:t>6. Vedic Quiz - "Test your SQ - Question(s) for the day"</w:t>
             </w:r>
             <w:r>
@@ -2093,7 +2903,6 @@
                 <w:color w:val="000000"/>
                 <w:lang w:eastAsia="en-IN"/>
               </w:rPr>
-              <w:lastRenderedPageBreak/>
               <w:t>IPR-013</w:t>
             </w:r>
           </w:p>
@@ -2148,7 +2957,39 @@
                 <w:color w:val="000000"/>
                 <w:lang w:eastAsia="en-IN"/>
               </w:rPr>
-              <w:t>Provision should be there to communicate to all the members in the subtree, with choice for selecting the audience based on program and/or devotee status. This communication sould happen through app, SMS from one's own mobile, SMS through SMS panel. The SMS panel can only be used by authorised programs as it costs a lot.</w:t>
+              <w:t xml:space="preserve">Provision should be there to communicate to all the members in the subtree, with choice for selecting the audience based on program and/or devotee </w:t>
+            </w:r>
+            <w:r>
+              <w:rPr>
+                <w:rFonts w:ascii="Calibri" w:eastAsia="Times New Roman" w:hAnsi="Calibri" w:cs="Times New Roman"/>
+                <w:color w:val="000000"/>
+                <w:lang w:eastAsia="en-IN"/>
+              </w:rPr>
+              <w:t>siksha level</w:t>
+            </w:r>
+            <w:r>
+              <w:rPr>
+                <w:rFonts w:ascii="Calibri" w:eastAsia="Times New Roman" w:hAnsi="Calibri" w:cs="Times New Roman"/>
+                <w:color w:val="000000"/>
+                <w:lang w:eastAsia="en-IN"/>
+              </w:rPr>
+              <w:t>. This communication s</w:t>
+            </w:r>
+            <w:r>
+              <w:rPr>
+                <w:rFonts w:ascii="Calibri" w:eastAsia="Times New Roman" w:hAnsi="Calibri" w:cs="Times New Roman"/>
+                <w:color w:val="000000"/>
+                <w:lang w:eastAsia="en-IN"/>
+              </w:rPr>
+              <w:t>h</w:t>
+            </w:r>
+            <w:r>
+              <w:rPr>
+                <w:rFonts w:ascii="Calibri" w:eastAsia="Times New Roman" w:hAnsi="Calibri" w:cs="Times New Roman"/>
+                <w:color w:val="000000"/>
+                <w:lang w:eastAsia="en-IN"/>
+              </w:rPr>
+              <w:t>ould happen through app, SMS from one's own mobile, SMS through SMS panel. The SMS panel can only be used by authorised programs as it costs a lot.</w:t>
             </w:r>
           </w:p>
         </w:tc>
@@ -2235,7 +3076,23 @@
                 <w:color w:val="000000"/>
                 <w:lang w:eastAsia="en-IN"/>
               </w:rPr>
-              <w:t>Any devotee can offer feedback about any program, which can have 3 stars - "Good, OK, Bad". If a bad comment is received then action must be taken. Option must be there for skip level intimation</w:t>
+              <w:t xml:space="preserve">Any devotee can offer feedback about any program, which can have 3 stars - "Good, OK, Bad". If a bad comment is </w:t>
+            </w:r>
+            <w:r>
+              <w:rPr>
+                <w:rFonts w:ascii="Calibri" w:eastAsia="Times New Roman" w:hAnsi="Calibri" w:cs="Times New Roman"/>
+                <w:color w:val="000000"/>
+                <w:lang w:eastAsia="en-IN"/>
+              </w:rPr>
+              <w:t>received,</w:t>
+            </w:r>
+            <w:r>
+              <w:rPr>
+                <w:rFonts w:ascii="Calibri" w:eastAsia="Times New Roman" w:hAnsi="Calibri" w:cs="Times New Roman"/>
+                <w:color w:val="000000"/>
+                <w:lang w:eastAsia="en-IN"/>
+              </w:rPr>
+              <w:t xml:space="preserve"> then action must be taken. Option must be there for skip level intimation</w:t>
             </w:r>
           </w:p>
         </w:tc>
@@ -2268,6 +3125,7 @@
                 <w:color w:val="000000"/>
                 <w:lang w:eastAsia="en-IN"/>
               </w:rPr>
+              <w:lastRenderedPageBreak/>
               <w:t>IPR-015</w:t>
             </w:r>
           </w:p>
@@ -2275,7 +3133,7 @@
         <w:tc>
           <w:tcPr>
             <w:tcW w:w="2245" w:type="dxa"/>
-            <w:shd w:val="clear" w:color="auto" w:fill="auto"/>
+            <w:shd w:val="clear" w:color="auto" w:fill="FF0000"/>
             <w:vAlign w:val="center"/>
             <w:hideMark/>
           </w:tcPr>
@@ -2309,7 +3167,6 @@
           <w:p>
             <w:pPr>
               <w:spacing w:after="0" w:line="240" w:lineRule="auto"/>
-              <w:jc w:val="both"/>
               <w:rPr>
                 <w:rFonts w:ascii="Calibri" w:eastAsia="Times New Roman" w:hAnsi="Calibri" w:cs="Times New Roman"/>
                 <w:color w:val="000000"/>
@@ -2486,7 +3343,6 @@
           <w:p>
             <w:pPr>
               <w:spacing w:after="0" w:line="240" w:lineRule="auto"/>
-              <w:jc w:val="both"/>
               <w:rPr>
                 <w:rFonts w:ascii="Calibri" w:eastAsia="Times New Roman" w:hAnsi="Calibri" w:cs="Times New Roman"/>
                 <w:color w:val="000000"/>
@@ -2582,7 +3438,6 @@
           <w:p>
             <w:pPr>
               <w:spacing w:after="0" w:line="240" w:lineRule="auto"/>
-              <w:jc w:val="both"/>
               <w:rPr>
                 <w:rFonts w:ascii="Calibri" w:eastAsia="Times New Roman" w:hAnsi="Calibri" w:cs="Times New Roman"/>
                 <w:color w:val="000000"/>
@@ -2622,16 +3477,234 @@
                 <w:lang w:eastAsia="en-IN"/>
               </w:rPr>
               <w:br/>
-              <w:t>- Preparation of checklist for each instance of the program</w:t>
-            </w:r>
-            <w:r>
-              <w:rPr>
-                <w:rFonts w:ascii="Calibri" w:eastAsia="Times New Roman" w:hAnsi="Calibri" w:cs="Times New Roman"/>
-                <w:color w:val="000000"/>
-                <w:lang w:eastAsia="en-IN"/>
-              </w:rPr>
-              <w:br/>
-              <w:t xml:space="preserve">- </w:t>
+              <w:t>- Preparation of checklist for</w:t>
+            </w:r>
+            <w:r>
+              <w:rPr>
+                <w:rFonts w:ascii="Calibri" w:eastAsia="Times New Roman" w:hAnsi="Calibri" w:cs="Times New Roman"/>
+                <w:color w:val="000000"/>
+                <w:lang w:eastAsia="en-IN"/>
+              </w:rPr>
+              <w:t xml:space="preserve"> each instance of the program</w:t>
+            </w:r>
+            <w:bookmarkStart w:id="0" w:name="_GoBack"/>
+            <w:bookmarkEnd w:id="0"/>
+          </w:p>
+        </w:tc>
+      </w:tr>
+      <w:tr>
+        <w:trPr>
+          <w:trHeight w:val="20"/>
+        </w:trPr>
+        <w:tc>
+          <w:tcPr>
+            <w:tcW w:w="907" w:type="dxa"/>
+            <w:shd w:val="clear" w:color="auto" w:fill="auto"/>
+            <w:noWrap/>
+            <w:vAlign w:val="center"/>
+          </w:tcPr>
+          <w:p>
+            <w:pPr>
+              <w:spacing w:after="0" w:line="240" w:lineRule="auto"/>
+              <w:jc w:val="both"/>
+              <w:rPr>
+                <w:rFonts w:ascii="Calibri" w:eastAsia="Times New Roman" w:hAnsi="Calibri" w:cs="Times New Roman"/>
+                <w:color w:val="000000"/>
+                <w:lang w:eastAsia="en-IN"/>
+              </w:rPr>
+            </w:pPr>
+            <w:r>
+              <w:rPr>
+                <w:rFonts w:ascii="Calibri" w:eastAsia="Times New Roman" w:hAnsi="Calibri" w:cs="Times New Roman"/>
+                <w:color w:val="000000"/>
+                <w:lang w:eastAsia="en-IN"/>
+              </w:rPr>
+              <w:t>IPR-018</w:t>
+            </w:r>
+          </w:p>
+        </w:tc>
+        <w:tc>
+          <w:tcPr>
+            <w:tcW w:w="2245" w:type="dxa"/>
+            <w:shd w:val="clear" w:color="auto" w:fill="auto"/>
+            <w:vAlign w:val="center"/>
+          </w:tcPr>
+          <w:p>
+            <w:pPr>
+              <w:spacing w:after="0" w:line="240" w:lineRule="auto"/>
+              <w:jc w:val="both"/>
+              <w:rPr>
+                <w:rFonts w:ascii="Calibri" w:eastAsia="Times New Roman" w:hAnsi="Calibri" w:cs="Times New Roman"/>
+                <w:color w:val="000000"/>
+                <w:lang w:eastAsia="en-IN"/>
+              </w:rPr>
+            </w:pPr>
+            <w:r>
+              <w:rPr>
+                <w:rFonts w:ascii="Calibri" w:eastAsia="Times New Roman" w:hAnsi="Calibri" w:cs="Times New Roman"/>
+                <w:color w:val="000000"/>
+                <w:lang w:eastAsia="en-IN"/>
+              </w:rPr>
+              <w:t>Sadana</w:t>
+            </w:r>
+          </w:p>
+        </w:tc>
+        <w:tc>
+          <w:tcPr>
+            <w:tcW w:w="10796" w:type="dxa"/>
+            <w:shd w:val="clear" w:color="auto" w:fill="auto"/>
+            <w:vAlign w:val="bottom"/>
+          </w:tcPr>
+          <w:p>
+            <w:pPr>
+              <w:spacing w:after="0" w:line="240" w:lineRule="auto"/>
+              <w:jc w:val="both"/>
+              <w:rPr>
+                <w:rFonts w:ascii="Calibri" w:eastAsia="Times New Roman" w:hAnsi="Calibri" w:cs="Times New Roman"/>
+                <w:color w:val="000000"/>
+                <w:lang w:eastAsia="en-IN"/>
+              </w:rPr>
+            </w:pPr>
+            <w:r>
+              <w:rPr>
+                <w:rFonts w:ascii="Calibri" w:eastAsia="Times New Roman" w:hAnsi="Calibri" w:cs="Times New Roman"/>
+                <w:color w:val="000000"/>
+                <w:lang w:eastAsia="en-IN"/>
+              </w:rPr>
+              <w:t>Provision should be there to update the sadana details by each devotee, the parameters below can be enabled based on the level of the devotee. For complete info consult Devotee Health report excel sheet</w:t>
+            </w:r>
+          </w:p>
+          <w:p>
+            <w:pPr>
+              <w:spacing w:after="0" w:line="240" w:lineRule="auto"/>
+              <w:jc w:val="both"/>
+              <w:rPr>
+                <w:rFonts w:ascii="Calibri" w:eastAsia="Times New Roman" w:hAnsi="Calibri" w:cs="Times New Roman"/>
+                <w:color w:val="000000"/>
+                <w:lang w:eastAsia="en-IN"/>
+              </w:rPr>
+            </w:pPr>
+            <w:r>
+              <w:rPr>
+                <w:rFonts w:ascii="Calibri" w:eastAsia="Times New Roman" w:hAnsi="Calibri" w:cs="Times New Roman"/>
+                <w:color w:val="000000"/>
+                <w:lang w:eastAsia="en-IN"/>
+              </w:rPr>
+              <w:t>No of rounds chanted today:</w:t>
+            </w:r>
+          </w:p>
+          <w:p>
+            <w:pPr>
+              <w:spacing w:after="0" w:line="240" w:lineRule="auto"/>
+              <w:jc w:val="both"/>
+              <w:rPr>
+                <w:rFonts w:ascii="Calibri" w:eastAsia="Times New Roman" w:hAnsi="Calibri" w:cs="Times New Roman"/>
+                <w:color w:val="000000"/>
+                <w:lang w:eastAsia="en-IN"/>
+              </w:rPr>
+            </w:pPr>
+            <w:r>
+              <w:rPr>
+                <w:rFonts w:ascii="Calibri" w:eastAsia="Times New Roman" w:hAnsi="Calibri" w:cs="Times New Roman"/>
+                <w:color w:val="000000"/>
+                <w:lang w:eastAsia="en-IN"/>
+              </w:rPr>
+              <w:t>No of hours Srila Prabhupada book reading today:</w:t>
+            </w:r>
+          </w:p>
+          <w:p>
+            <w:pPr>
+              <w:spacing w:after="0" w:line="240" w:lineRule="auto"/>
+              <w:jc w:val="both"/>
+              <w:rPr>
+                <w:rFonts w:ascii="Calibri" w:eastAsia="Times New Roman" w:hAnsi="Calibri" w:cs="Times New Roman"/>
+                <w:color w:val="000000"/>
+                <w:lang w:eastAsia="en-IN"/>
+              </w:rPr>
+            </w:pPr>
+            <w:r>
+              <w:rPr>
+                <w:rFonts w:ascii="Calibri" w:eastAsia="Times New Roman" w:hAnsi="Calibri" w:cs="Times New Roman"/>
+                <w:color w:val="000000"/>
+                <w:lang w:eastAsia="en-IN"/>
+              </w:rPr>
+              <w:t>No of hours Srila Prabhupada lecture hearing today:</w:t>
+            </w:r>
+          </w:p>
+          <w:p>
+            <w:pPr>
+              <w:spacing w:after="0" w:line="240" w:lineRule="auto"/>
+              <w:jc w:val="both"/>
+              <w:rPr>
+                <w:rFonts w:ascii="Calibri" w:eastAsia="Times New Roman" w:hAnsi="Calibri" w:cs="Times New Roman"/>
+                <w:color w:val="000000"/>
+                <w:lang w:eastAsia="en-IN"/>
+              </w:rPr>
+            </w:pPr>
+            <w:r>
+              <w:rPr>
+                <w:rFonts w:ascii="Calibri" w:eastAsia="Times New Roman" w:hAnsi="Calibri" w:cs="Times New Roman"/>
+                <w:color w:val="000000"/>
+                <w:lang w:eastAsia="en-IN"/>
+              </w:rPr>
+              <w:t>No of hours Guru Maharaj lecture hearing today:</w:t>
+            </w:r>
+          </w:p>
+          <w:p>
+            <w:pPr>
+              <w:spacing w:after="0" w:line="240" w:lineRule="auto"/>
+              <w:jc w:val="both"/>
+              <w:rPr>
+                <w:rFonts w:ascii="Calibri" w:eastAsia="Times New Roman" w:hAnsi="Calibri" w:cs="Times New Roman"/>
+                <w:color w:val="000000"/>
+                <w:lang w:eastAsia="en-IN"/>
+              </w:rPr>
+            </w:pPr>
+            <w:r>
+              <w:rPr>
+                <w:rFonts w:ascii="Calibri" w:eastAsia="Times New Roman" w:hAnsi="Calibri" w:cs="Times New Roman"/>
+                <w:color w:val="000000"/>
+                <w:lang w:eastAsia="en-IN"/>
+              </w:rPr>
+              <w:t>Did service in/for Bhakti Vriksha: (y/n)</w:t>
+            </w:r>
+          </w:p>
+          <w:p>
+            <w:pPr>
+              <w:spacing w:after="0" w:line="240" w:lineRule="auto"/>
+              <w:jc w:val="both"/>
+              <w:rPr>
+                <w:rFonts w:ascii="Calibri" w:eastAsia="Times New Roman" w:hAnsi="Calibri" w:cs="Times New Roman"/>
+                <w:color w:val="000000"/>
+                <w:lang w:eastAsia="en-IN"/>
+              </w:rPr>
+            </w:pPr>
+            <w:r>
+              <w:rPr>
+                <w:rFonts w:ascii="Calibri" w:eastAsia="Times New Roman" w:hAnsi="Calibri" w:cs="Times New Roman"/>
+                <w:color w:val="000000"/>
+                <w:lang w:eastAsia="en-IN"/>
+              </w:rPr>
+              <w:t>Did service in Temple: (y/n)</w:t>
+            </w:r>
+          </w:p>
+          <w:p>
+            <w:pPr>
+              <w:spacing w:after="0" w:line="240" w:lineRule="auto"/>
+              <w:jc w:val="both"/>
+              <w:rPr>
+                <w:rFonts w:ascii="Calibri" w:eastAsia="Times New Roman" w:hAnsi="Calibri" w:cs="Times New Roman"/>
+                <w:color w:val="000000"/>
+                <w:lang w:eastAsia="en-IN"/>
+              </w:rPr>
+            </w:pPr>
+            <w:r>
+              <w:rPr>
+                <w:rFonts w:ascii="Calibri" w:eastAsia="Times New Roman" w:hAnsi="Calibri" w:cs="Times New Roman"/>
+                <w:color w:val="000000"/>
+                <w:lang w:eastAsia="en-IN"/>
+              </w:rPr>
+              <w:t>Did some monetary contribution today: (y/n)</w:t>
             </w:r>
           </w:p>
         </w:tc>
@@ -3073,6 +4146,17 @@
     <w:semiHidden/>
     <w:unhideWhenUsed/>
   </w:style>
+  <w:style w:type="paragraph" w:styleId="ListParagraph">
+    <w:name w:val="List Paragraph"/>
+    <w:basedOn w:val="Normal"/>
+    <w:uiPriority w:val="34"/>
+    <w:qFormat/>
+    <w:rsid w:val="00E21A48"/>
+    <w:pPr>
+      <w:ind w:left="720"/>
+      <w:contextualSpacing/>
+    </w:pPr>
+  </w:style>
 </w:styles>
 </file>
 

</xml_diff>

<commit_message>
changes since last meeting
</commit_message>
<xml_diff>
--- a/ProjectManagement/Requirements Specification.docx
+++ b/ProjectManagement/Requirements Specification.docx
@@ -196,6 +196,7 @@
                 <w:lang w:eastAsia="en-IN"/>
               </w:rPr>
             </w:pPr>
+            <w:commentRangeStart w:id="0"/>
             <w:r>
               <w:rPr>
                 <w:rFonts w:ascii="Calibri" w:eastAsia="Times New Roman" w:hAnsi="Calibri" w:cs="Times New Roman"/>
@@ -236,7 +237,30 @@
                 <w:color w:val="000000"/>
                 <w:lang w:eastAsia="en-IN"/>
               </w:rPr>
-              <w:t xml:space="preserve"> way. Maintain the family details in the database. Maintain dates of marriage anniversary and other important dates of a devotee</w:t>
+              <w:t xml:space="preserve"> way. </w:t>
+            </w:r>
+            <w:r>
+              <w:rPr>
+                <w:rFonts w:ascii="Calibri" w:eastAsia="Times New Roman" w:hAnsi="Calibri" w:cs="Times New Roman"/>
+                <w:color w:val="000000"/>
+                <w:lang w:eastAsia="en-IN"/>
+              </w:rPr>
+              <w:t xml:space="preserve">The search must not display the phone number of devotees. Leaders/mentor’s complete contact can be displayed. </w:t>
+            </w:r>
+            <w:r>
+              <w:rPr>
+                <w:rFonts w:ascii="Calibri" w:eastAsia="Times New Roman" w:hAnsi="Calibri" w:cs="Times New Roman"/>
+                <w:color w:val="000000"/>
+                <w:lang w:eastAsia="en-IN"/>
+              </w:rPr>
+              <w:t>Maintain the family details in the database. Maintain dates of marriage anniversary and other important dates of a devotee</w:t>
+            </w:r>
+            <w:commentRangeEnd w:id="0"/>
+            <w:r>
+              <w:rPr>
+                <w:rStyle w:val="CommentReference"/>
+              </w:rPr>
+              <w:commentReference w:id="0"/>
             </w:r>
           </w:p>
         </w:tc>
@@ -333,7 +357,35 @@
                 <w:color w:val="000000"/>
                 <w:lang w:eastAsia="en-IN"/>
               </w:rPr>
-              <w:t>add/delete/shift/update details of a program</w:t>
+              <w:t>add/delete/</w:t>
+            </w:r>
+            <w:commentRangeStart w:id="1"/>
+            <w:r>
+              <w:rPr>
+                <w:rFonts w:ascii="Calibri" w:eastAsia="Times New Roman" w:hAnsi="Calibri" w:cs="Times New Roman"/>
+                <w:b/>
+                <w:bCs/>
+                <w:color w:val="000000"/>
+                <w:lang w:eastAsia="en-IN"/>
+              </w:rPr>
+              <w:t>shift</w:t>
+            </w:r>
+            <w:commentRangeEnd w:id="1"/>
+            <w:r>
+              <w:rPr>
+                <w:rStyle w:val="CommentReference"/>
+              </w:rPr>
+              <w:commentReference w:id="1"/>
+            </w:r>
+            <w:r>
+              <w:rPr>
+                <w:rFonts w:ascii="Calibri" w:eastAsia="Times New Roman" w:hAnsi="Calibri" w:cs="Times New Roman"/>
+                <w:b/>
+                <w:bCs/>
+                <w:color w:val="000000"/>
+                <w:lang w:eastAsia="en-IN"/>
+              </w:rPr>
+              <w:t>/update details of a program</w:t>
             </w:r>
             <w:r>
               <w:rPr>
@@ -351,8 +403,9 @@
                 <w:color w:val="000000"/>
                 <w:lang w:eastAsia="en-IN"/>
               </w:rPr>
-              <w:t>option to search</w:t>
-            </w:r>
+              <w:t xml:space="preserve">option to </w:t>
+            </w:r>
+            <w:commentRangeStart w:id="2"/>
             <w:r>
               <w:rPr>
                 <w:rFonts w:ascii="Calibri" w:eastAsia="Times New Roman" w:hAnsi="Calibri" w:cs="Times New Roman"/>
@@ -361,7 +414,14 @@
                 <w:color w:val="000000"/>
                 <w:lang w:eastAsia="en-IN"/>
               </w:rPr>
-              <w:t>/find</w:t>
+              <w:t xml:space="preserve">search </w:t>
+            </w:r>
+            <w:commentRangeEnd w:id="2"/>
+            <w:r>
+              <w:rPr>
+                <w:rStyle w:val="CommentReference"/>
+              </w:rPr>
+              <w:commentReference w:id="2"/>
             </w:r>
             <w:r>
               <w:rPr>
@@ -371,7 +431,7 @@
                 <w:color w:val="000000"/>
                 <w:lang w:eastAsia="en-IN"/>
               </w:rPr>
-              <w:t xml:space="preserve"> a program</w:t>
+              <w:t>a program</w:t>
             </w:r>
             <w:r>
               <w:rPr>
@@ -439,7 +499,63 @@
                 <w:color w:val="000000"/>
                 <w:lang w:eastAsia="en-IN"/>
               </w:rPr>
-              <w:t>going meeting etc as it is decided at a later point in time. Each program may have a name of its own. There can be a mentor and an assistant mentor for each program, where a mentor is mandatory</w:t>
+              <w:t xml:space="preserve">going meeting etc </w:t>
+            </w:r>
+            <w:r>
+              <w:rPr>
+                <w:rFonts w:ascii="Calibri" w:eastAsia="Times New Roman" w:hAnsi="Calibri" w:cs="Times New Roman"/>
+                <w:color w:val="000000"/>
+                <w:lang w:eastAsia="en-IN"/>
+              </w:rPr>
+              <w:t>as listed below</w:t>
+            </w:r>
+            <w:r>
+              <w:rPr>
+                <w:rFonts w:ascii="Calibri" w:eastAsia="Times New Roman" w:hAnsi="Calibri" w:cs="Times New Roman"/>
+                <w:color w:val="000000"/>
+                <w:lang w:eastAsia="en-IN"/>
+              </w:rPr>
+              <w:t>(</w:t>
+            </w:r>
+            <w:r>
+              <w:rPr>
+                <w:rFonts w:ascii="Calibri" w:eastAsia="Times New Roman" w:hAnsi="Calibri" w:cs="Times New Roman"/>
+                <w:color w:val="000000"/>
+                <w:lang w:eastAsia="en-IN"/>
+              </w:rPr>
+              <w:t>primary and secondary programs)</w:t>
+            </w:r>
+            <w:r>
+              <w:rPr>
+                <w:rFonts w:ascii="Calibri" w:eastAsia="Times New Roman" w:hAnsi="Calibri" w:cs="Times New Roman"/>
+                <w:color w:val="000000"/>
+                <w:lang w:eastAsia="en-IN"/>
+              </w:rPr>
+              <w:t>.</w:t>
+            </w:r>
+            <w:r>
+              <w:rPr>
+                <w:rFonts w:ascii="Calibri" w:eastAsia="Times New Roman" w:hAnsi="Calibri" w:cs="Times New Roman"/>
+                <w:color w:val="000000"/>
+                <w:lang w:eastAsia="en-IN"/>
+              </w:rPr>
+              <w:t xml:space="preserve"> </w:t>
+            </w:r>
+            <w:r>
+              <w:rPr>
+                <w:rFonts w:ascii="Calibri" w:eastAsia="Times New Roman" w:hAnsi="Calibri" w:cs="Times New Roman"/>
+                <w:color w:val="000000"/>
+                <w:lang w:eastAsia="en-IN"/>
+              </w:rPr>
+              <w:t>Each program may have a name of its own. There can be a mentor and an assistant mentor for each program, where a mentor is mandatory</w:t>
+            </w:r>
+            <w:r>
+              <w:rPr>
+                <w:rFonts w:ascii="Calibri" w:eastAsia="Times New Roman" w:hAnsi="Calibri" w:cs="Times New Roman"/>
+                <w:color w:val="000000"/>
+                <w:lang w:eastAsia="en-IN"/>
+              </w:rPr>
+              <w:t xml:space="preserve">. </w:t>
             </w:r>
           </w:p>
           <w:p>
@@ -588,7 +704,7 @@
                 <w:color w:val="000000"/>
                 <w:lang w:eastAsia="en-IN"/>
               </w:rPr>
-              <w:t>Specially designed program for new comers like 6 session Discover Yourself Course, 4 Session Gita Course. It is a short life span course. These programs are generally run continuously run round the year in a cyclic fashion.</w:t>
+              <w:t>Specially designed program for new comers like 6 session Discover Yourself Course, 4 Session Gita Course. It is a short life span course. These programs generally run continuously run round the year in a cyclic fashion.</w:t>
             </w:r>
           </w:p>
           <w:p>
@@ -770,6 +886,54 @@
           <w:p>
             <w:pPr>
               <w:spacing w:after="0" w:line="240" w:lineRule="auto"/>
+              <w:ind w:left="534"/>
+              <w:jc w:val="both"/>
+              <w:rPr>
+                <w:rFonts w:ascii="Calibri" w:eastAsia="Times New Roman" w:hAnsi="Calibri" w:cs="Times New Roman"/>
+                <w:i/>
+                <w:color w:val="000000"/>
+                <w:lang w:eastAsia="en-IN"/>
+              </w:rPr>
+            </w:pPr>
+            <w:r>
+              <w:rPr>
+                <w:rFonts w:ascii="Calibri" w:eastAsia="Times New Roman" w:hAnsi="Calibri" w:cs="Times New Roman"/>
+                <w:b/>
+                <w:color w:val="000000"/>
+                <w:lang w:eastAsia="en-IN"/>
+              </w:rPr>
+              <w:t>Creation Criterion:</w:t>
+            </w:r>
+            <w:r>
+              <w:rPr>
+                <w:rFonts w:ascii="Calibri" w:eastAsia="Times New Roman" w:hAnsi="Calibri" w:cs="Times New Roman"/>
+                <w:i/>
+                <w:color w:val="000000"/>
+                <w:lang w:eastAsia="en-IN"/>
+              </w:rPr>
+              <w:t xml:space="preserve">  </w:t>
+            </w:r>
+            <w:r>
+              <w:rPr>
+                <w:rFonts w:ascii="Calibri" w:eastAsia="Times New Roman" w:hAnsi="Calibri" w:cs="Times New Roman"/>
+                <w:color w:val="000000"/>
+                <w:lang w:eastAsia="en-IN"/>
+              </w:rPr>
+              <w:t>program can be created under any structure.</w:t>
+            </w:r>
+            <w:r>
+              <w:rPr>
+                <w:rFonts w:ascii="Calibri" w:eastAsia="Times New Roman" w:hAnsi="Calibri" w:cs="Times New Roman"/>
+                <w:i/>
+                <w:color w:val="000000"/>
+                <w:lang w:eastAsia="en-IN"/>
+              </w:rPr>
+              <w:t xml:space="preserve"> For eg. A program can run directly under a maha circle or even temple.</w:t>
+            </w:r>
+          </w:p>
+          <w:p>
+            <w:pPr>
+              <w:spacing w:after="0" w:line="240" w:lineRule="auto"/>
               <w:jc w:val="both"/>
               <w:rPr>
                 <w:rFonts w:ascii="Calibri" w:eastAsia="Times New Roman" w:hAnsi="Calibri" w:cs="Times New Roman"/>
@@ -817,7 +981,23 @@
                 <w:color w:val="000000"/>
                 <w:lang w:eastAsia="en-IN"/>
               </w:rPr>
-              <w:t xml:space="preserve"> life cycle is of 1 to 1.5 years after which the group splits into 2 or more according to no of leaders </w:t>
+              <w:t xml:space="preserve"> life cycle is of 1 to 1.5 years after which the group splits into 2 or more according to no</w:t>
+            </w:r>
+            <w:r>
+              <w:rPr>
+                <w:rFonts w:ascii="Calibri" w:eastAsia="Times New Roman" w:hAnsi="Calibri" w:cs="Times New Roman"/>
+                <w:color w:val="000000"/>
+                <w:lang w:eastAsia="en-IN"/>
+              </w:rPr>
+              <w:t>.</w:t>
+            </w:r>
+            <w:r>
+              <w:rPr>
+                <w:rFonts w:ascii="Calibri" w:eastAsia="Times New Roman" w:hAnsi="Calibri" w:cs="Times New Roman"/>
+                <w:color w:val="000000"/>
+                <w:lang w:eastAsia="en-IN"/>
+              </w:rPr>
+              <w:t xml:space="preserve"> of leaders </w:t>
             </w:r>
             <w:r>
               <w:rPr>
@@ -839,6 +1019,101 @@
           <w:p>
             <w:pPr>
               <w:spacing w:after="0" w:line="240" w:lineRule="auto"/>
+              <w:ind w:left="534"/>
+              <w:jc w:val="both"/>
+              <w:rPr>
+                <w:rFonts w:ascii="Calibri" w:eastAsia="Times New Roman" w:hAnsi="Calibri" w:cs="Times New Roman"/>
+                <w:color w:val="000000"/>
+                <w:lang w:eastAsia="en-IN"/>
+              </w:rPr>
+            </w:pPr>
+            <w:r>
+              <w:rPr>
+                <w:rFonts w:ascii="Calibri" w:eastAsia="Times New Roman" w:hAnsi="Calibri" w:cs="Times New Roman"/>
+                <w:b/>
+                <w:color w:val="000000"/>
+                <w:lang w:eastAsia="en-IN"/>
+              </w:rPr>
+              <w:t>Creation Criterion:</w:t>
+            </w:r>
+            <w:r>
+              <w:rPr>
+                <w:rFonts w:ascii="Calibri" w:eastAsia="Times New Roman" w:hAnsi="Calibri" w:cs="Times New Roman"/>
+                <w:i/>
+                <w:color w:val="000000"/>
+                <w:lang w:eastAsia="en-IN"/>
+              </w:rPr>
+              <w:t xml:space="preserve">  </w:t>
+            </w:r>
+            <w:r>
+              <w:rPr>
+                <w:rFonts w:ascii="Calibri" w:eastAsia="Times New Roman" w:hAnsi="Calibri" w:cs="Times New Roman"/>
+                <w:color w:val="000000"/>
+                <w:lang w:eastAsia="en-IN"/>
+              </w:rPr>
+              <w:t xml:space="preserve">program can be created </w:t>
+            </w:r>
+            <w:r>
+              <w:rPr>
+                <w:rFonts w:ascii="Calibri" w:eastAsia="Times New Roman" w:hAnsi="Calibri" w:cs="Times New Roman"/>
+                <w:color w:val="000000"/>
+                <w:lang w:eastAsia="en-IN"/>
+              </w:rPr>
+              <w:t xml:space="preserve">strictly </w:t>
+            </w:r>
+            <w:r>
+              <w:rPr>
+                <w:rFonts w:ascii="Calibri" w:eastAsia="Times New Roman" w:hAnsi="Calibri" w:cs="Times New Roman"/>
+                <w:color w:val="000000"/>
+                <w:lang w:eastAsia="en-IN"/>
+              </w:rPr>
+              <w:t xml:space="preserve">under </w:t>
+            </w:r>
+            <w:r>
+              <w:rPr>
+                <w:rFonts w:ascii="Calibri" w:eastAsia="Times New Roman" w:hAnsi="Calibri" w:cs="Times New Roman"/>
+                <w:color w:val="000000"/>
+                <w:lang w:eastAsia="en-IN"/>
+              </w:rPr>
+              <w:t>a</w:t>
+            </w:r>
+            <w:r>
+              <w:rPr>
+                <w:rFonts w:ascii="Calibri" w:eastAsia="Times New Roman" w:hAnsi="Calibri" w:cs="Times New Roman"/>
+                <w:color w:val="000000"/>
+                <w:lang w:eastAsia="en-IN"/>
+              </w:rPr>
+              <w:t xml:space="preserve"> </w:t>
+            </w:r>
+            <w:r>
+              <w:rPr>
+                <w:rFonts w:ascii="Calibri" w:eastAsia="Times New Roman" w:hAnsi="Calibri" w:cs="Times New Roman"/>
+                <w:color w:val="000000"/>
+                <w:lang w:eastAsia="en-IN"/>
+              </w:rPr>
+              <w:t xml:space="preserve">Sector </w:t>
+            </w:r>
+            <w:r>
+              <w:rPr>
+                <w:rFonts w:ascii="Calibri" w:eastAsia="Times New Roman" w:hAnsi="Calibri" w:cs="Times New Roman"/>
+                <w:b/>
+                <w:color w:val="000000"/>
+                <w:lang w:eastAsia="en-IN"/>
+              </w:rPr>
+              <w:t>ONLY</w:t>
+            </w:r>
+            <w:r>
+              <w:rPr>
+                <w:rFonts w:ascii="Calibri" w:eastAsia="Times New Roman" w:hAnsi="Calibri" w:cs="Times New Roman"/>
+                <w:color w:val="000000"/>
+                <w:lang w:eastAsia="en-IN"/>
+              </w:rPr>
+              <w:t>.</w:t>
+            </w:r>
+          </w:p>
+          <w:p>
+            <w:pPr>
+              <w:spacing w:after="0" w:line="240" w:lineRule="auto"/>
               <w:jc w:val="both"/>
               <w:rPr>
                 <w:rFonts w:ascii="Calibri" w:eastAsia="Times New Roman" w:hAnsi="Calibri" w:cs="Times New Roman"/>
@@ -870,7 +1145,55 @@
                 <w:color w:val="000000"/>
                 <w:lang w:eastAsia="en-IN"/>
               </w:rPr>
-              <w:t xml:space="preserve">The graduates of the Bhakti Vriksha Program may become a Bhakti Vrisksha leader himself but many may not become a leader so they will still continue to be part of a </w:t>
+              <w:t xml:space="preserve">The graduates of the Bhakti Vriksha Program may become a Bhakti Vrisksha leader </w:t>
+            </w:r>
+            <w:r>
+              <w:rPr>
+                <w:rFonts w:ascii="Calibri" w:eastAsia="Times New Roman" w:hAnsi="Calibri" w:cs="Times New Roman"/>
+                <w:color w:val="000000"/>
+                <w:lang w:eastAsia="en-IN"/>
+              </w:rPr>
+              <w:t>themselves</w:t>
+            </w:r>
+            <w:r>
+              <w:rPr>
+                <w:rFonts w:ascii="Calibri" w:eastAsia="Times New Roman" w:hAnsi="Calibri" w:cs="Times New Roman"/>
+                <w:color w:val="000000"/>
+                <w:lang w:eastAsia="en-IN"/>
+              </w:rPr>
+              <w:t xml:space="preserve"> but many may not </w:t>
+            </w:r>
+            <w:r>
+              <w:rPr>
+                <w:rFonts w:ascii="Calibri" w:eastAsia="Times New Roman" w:hAnsi="Calibri" w:cs="Times New Roman"/>
+                <w:color w:val="000000"/>
+                <w:lang w:eastAsia="en-IN"/>
+              </w:rPr>
+              <w:t xml:space="preserve">choose to </w:t>
+            </w:r>
+            <w:r>
+              <w:rPr>
+                <w:rFonts w:ascii="Calibri" w:eastAsia="Times New Roman" w:hAnsi="Calibri" w:cs="Times New Roman"/>
+                <w:color w:val="000000"/>
+                <w:lang w:eastAsia="en-IN"/>
+              </w:rPr>
+              <w:t xml:space="preserve">become a leader </w:t>
+            </w:r>
+            <w:r>
+              <w:rPr>
+                <w:rFonts w:ascii="Calibri" w:eastAsia="Times New Roman" w:hAnsi="Calibri" w:cs="Times New Roman"/>
+                <w:color w:val="000000"/>
+                <w:lang w:eastAsia="en-IN"/>
+              </w:rPr>
+              <w:t xml:space="preserve">, </w:t>
+            </w:r>
+            <w:r>
+              <w:rPr>
+                <w:rFonts w:ascii="Calibri" w:eastAsia="Times New Roman" w:hAnsi="Calibri" w:cs="Times New Roman"/>
+                <w:color w:val="000000"/>
+                <w:lang w:eastAsia="en-IN"/>
+              </w:rPr>
+              <w:t xml:space="preserve">so they will still continue to be part of a </w:t>
             </w:r>
             <w:r>
               <w:rPr>
@@ -889,64 +1212,95 @@
               </w:rPr>
               <w:t>. They may take leadership in other areas and services or management etc</w:t>
             </w:r>
-          </w:p>
-          <w:p>
-            <w:pPr>
-              <w:spacing w:after="0" w:line="240" w:lineRule="auto"/>
-              <w:jc w:val="both"/>
-              <w:rPr>
-                <w:rFonts w:ascii="Calibri" w:eastAsia="Times New Roman" w:hAnsi="Calibri" w:cs="Times New Roman"/>
-                <w:color w:val="000000"/>
-                <w:lang w:eastAsia="en-IN"/>
-              </w:rPr>
-            </w:pPr>
-            <w:r>
-              <w:rPr>
-                <w:rFonts w:ascii="Calibri" w:eastAsia="Times New Roman" w:hAnsi="Calibri" w:cs="Times New Roman"/>
-                <w:color w:val="000000"/>
-                <w:lang w:eastAsia="en-IN"/>
-              </w:rPr>
-              <w:t xml:space="preserve">(optionally a devotee can be part of 2 primary programs (L1 &amp; L2) but </w:t>
-            </w:r>
-            <w:r>
-              <w:rPr>
-                <w:rFonts w:ascii="Calibri" w:eastAsia="Times New Roman" w:hAnsi="Calibri" w:cs="Times New Roman"/>
-                <w:color w:val="000000"/>
-                <w:lang w:eastAsia="en-IN"/>
-              </w:rPr>
-              <w:t>at least</w:t>
-            </w:r>
-            <w:r>
-              <w:rPr>
-                <w:rFonts w:ascii="Calibri" w:eastAsia="Times New Roman" w:hAnsi="Calibri" w:cs="Times New Roman"/>
-                <w:color w:val="000000"/>
-                <w:lang w:eastAsia="en-IN"/>
-              </w:rPr>
-              <w:t xml:space="preserve"> 1</w:t>
-            </w:r>
-          </w:p>
-          <w:p>
-            <w:pPr>
-              <w:spacing w:after="0" w:line="240" w:lineRule="auto"/>
-              <w:jc w:val="both"/>
-              <w:rPr>
-                <w:rFonts w:ascii="Calibri" w:eastAsia="Times New Roman" w:hAnsi="Calibri" w:cs="Times New Roman"/>
-                <w:color w:val="000000"/>
-                <w:lang w:eastAsia="en-IN"/>
-              </w:rPr>
-            </w:pPr>
-          </w:p>
-          <w:p>
-            <w:pPr>
-              <w:spacing w:after="0" w:line="240" w:lineRule="auto"/>
-              <w:jc w:val="both"/>
-              <w:rPr>
-                <w:rFonts w:ascii="Calibri" w:eastAsia="Times New Roman" w:hAnsi="Calibri" w:cs="Times New Roman"/>
-                <w:b/>
-                <w:color w:val="000000"/>
-                <w:lang w:eastAsia="en-IN"/>
-              </w:rPr>
-            </w:pPr>
+            <w:r>
+              <w:rPr>
+                <w:rFonts w:ascii="Calibri" w:eastAsia="Times New Roman" w:hAnsi="Calibri" w:cs="Times New Roman"/>
+                <w:color w:val="000000"/>
+                <w:lang w:eastAsia="en-IN"/>
+              </w:rPr>
+              <w:t>.</w:t>
+            </w:r>
+            <w:r>
+              <w:rPr>
+                <w:rFonts w:ascii="Calibri" w:eastAsia="Times New Roman" w:hAnsi="Calibri" w:cs="Times New Roman"/>
+                <w:color w:val="000000"/>
+                <w:lang w:eastAsia="en-IN"/>
+              </w:rPr>
+              <w:t xml:space="preserve"> Optionally a devotee can be part of 2 primary programs (L1 &amp; L2) but at least 1.</w:t>
+            </w:r>
+          </w:p>
+          <w:p>
+            <w:pPr>
+              <w:spacing w:after="0" w:line="240" w:lineRule="auto"/>
+              <w:ind w:left="534"/>
+              <w:jc w:val="both"/>
+              <w:rPr>
+                <w:rFonts w:ascii="Calibri" w:eastAsia="Times New Roman" w:hAnsi="Calibri" w:cs="Times New Roman"/>
+                <w:i/>
+                <w:color w:val="000000"/>
+                <w:lang w:eastAsia="en-IN"/>
+              </w:rPr>
+            </w:pPr>
+            <w:r>
+              <w:rPr>
+                <w:rFonts w:ascii="Calibri" w:eastAsia="Times New Roman" w:hAnsi="Calibri" w:cs="Times New Roman"/>
+                <w:b/>
+                <w:color w:val="000000"/>
+                <w:lang w:eastAsia="en-IN"/>
+              </w:rPr>
+              <w:t>Creation Criterion:</w:t>
+            </w:r>
+            <w:r>
+              <w:rPr>
+                <w:rFonts w:ascii="Calibri" w:eastAsia="Times New Roman" w:hAnsi="Calibri" w:cs="Times New Roman"/>
+                <w:i/>
+                <w:color w:val="000000"/>
+                <w:lang w:eastAsia="en-IN"/>
+              </w:rPr>
+              <w:t xml:space="preserve">  </w:t>
+            </w:r>
+            <w:r>
+              <w:rPr>
+                <w:rFonts w:ascii="Calibri" w:eastAsia="Times New Roman" w:hAnsi="Calibri" w:cs="Times New Roman"/>
+                <w:color w:val="000000"/>
+                <w:lang w:eastAsia="en-IN"/>
+              </w:rPr>
+              <w:t>program can be created under any structure.</w:t>
+            </w:r>
+            <w:r>
+              <w:rPr>
+                <w:rFonts w:ascii="Calibri" w:eastAsia="Times New Roman" w:hAnsi="Calibri" w:cs="Times New Roman"/>
+                <w:i/>
+                <w:color w:val="000000"/>
+                <w:lang w:eastAsia="en-IN"/>
+              </w:rPr>
+              <w:t xml:space="preserve"> For eg. A program can run directly under a maha circle or even temple.</w:t>
+            </w:r>
+          </w:p>
+          <w:p>
+            <w:pPr>
+              <w:spacing w:after="0" w:line="240" w:lineRule="auto"/>
+              <w:ind w:left="534"/>
+              <w:jc w:val="both"/>
+              <w:rPr>
+                <w:rFonts w:ascii="Calibri" w:eastAsia="Times New Roman" w:hAnsi="Calibri" w:cs="Times New Roman"/>
+                <w:color w:val="000000"/>
+                <w:lang w:eastAsia="en-IN"/>
+              </w:rPr>
+            </w:pPr>
+          </w:p>
+          <w:p>
+            <w:pPr>
+              <w:spacing w:after="0" w:line="240" w:lineRule="auto"/>
+              <w:jc w:val="both"/>
+              <w:rPr>
+                <w:rFonts w:ascii="Calibri" w:eastAsia="Times New Roman" w:hAnsi="Calibri" w:cs="Times New Roman"/>
+                <w:b/>
+                <w:color w:val="000000"/>
+                <w:lang w:eastAsia="en-IN"/>
+              </w:rPr>
+            </w:pPr>
+            <w:commentRangeStart w:id="3"/>
             <w:r>
               <w:rPr>
                 <w:rFonts w:ascii="Calibri" w:eastAsia="Times New Roman" w:hAnsi="Calibri" w:cs="Times New Roman"/>
@@ -956,6 +1310,13 @@
               </w:rPr>
               <w:t>Secondary Program</w:t>
             </w:r>
+            <w:commentRangeEnd w:id="3"/>
+            <w:r>
+              <w:rPr>
+                <w:rStyle w:val="CommentReference"/>
+              </w:rPr>
+              <w:commentReference w:id="3"/>
+            </w:r>
           </w:p>
           <w:p>
             <w:pPr>
@@ -991,6 +1352,14 @@
               </w:rPr>
               <w:t xml:space="preserve"> which are needed for healthy functioning of various entities</w:t>
             </w:r>
+            <w:r>
+              <w:rPr>
+                <w:rFonts w:ascii="Calibri" w:eastAsia="Times New Roman" w:hAnsi="Calibri" w:cs="Times New Roman"/>
+                <w:color w:val="000000"/>
+                <w:lang w:eastAsia="en-IN"/>
+              </w:rPr>
+              <w:t>.</w:t>
+            </w:r>
           </w:p>
           <w:p>
             <w:pPr>
@@ -1016,9 +1385,12 @@
           </w:p>
           <w:p>
             <w:pPr>
-              <w:spacing w:after="0" w:line="240" w:lineRule="auto"/>
-              <w:ind w:left="1409"/>
-              <w:jc w:val="both"/>
+              <w:pStyle w:val="ListParagraph"/>
+              <w:numPr>
+                <w:ilvl w:val="0"/>
+                <w:numId w:val="1"/>
+              </w:numPr>
+              <w:spacing w:after="0" w:line="240" w:lineRule="auto"/>
               <w:rPr>
                 <w:rFonts w:ascii="Calibri" w:eastAsia="Times New Roman" w:hAnsi="Calibri" w:cs="Times New Roman"/>
                 <w:b/>
@@ -1035,35 +1407,89 @@
               </w:rPr>
               <w:t xml:space="preserve">Siksha Program: </w:t>
             </w:r>
-          </w:p>
-          <w:p>
-            <w:pPr>
-              <w:spacing w:after="0" w:line="240" w:lineRule="auto"/>
-              <w:ind w:left="1409"/>
-              <w:jc w:val="both"/>
-              <w:rPr>
-                <w:rFonts w:ascii="Calibri" w:eastAsia="Times New Roman" w:hAnsi="Calibri" w:cs="Times New Roman"/>
-                <w:b/>
-                <w:color w:val="000000"/>
-                <w:lang w:eastAsia="en-IN"/>
-              </w:rPr>
-            </w:pPr>
-            <w:r>
-              <w:rPr>
-                <w:rFonts w:ascii="Calibri" w:eastAsia="Times New Roman" w:hAnsi="Calibri" w:cs="Times New Roman"/>
-                <w:b/>
-                <w:color w:val="000000"/>
-                <w:lang w:eastAsia="en-IN"/>
-              </w:rPr>
-              <w:lastRenderedPageBreak/>
+            <w:r>
+              <w:rPr>
+                <w:rFonts w:ascii="Calibri" w:eastAsia="Times New Roman" w:hAnsi="Calibri" w:cs="Times New Roman"/>
+                <w:color w:val="000000"/>
+                <w:lang w:eastAsia="en-IN"/>
+              </w:rPr>
+              <w:t>Participation</w:t>
+            </w:r>
+            <w:r>
+              <w:rPr>
+                <w:rFonts w:ascii="Calibri" w:eastAsia="Times New Roman" w:hAnsi="Calibri" w:cs="Times New Roman"/>
+                <w:color w:val="000000"/>
+                <w:lang w:eastAsia="en-IN"/>
+              </w:rPr>
+              <w:t>:</w:t>
+            </w:r>
+            <w:r>
+              <w:rPr>
+                <w:rFonts w:ascii="Calibri" w:eastAsia="Times New Roman" w:hAnsi="Calibri" w:cs="Times New Roman"/>
+                <w:color w:val="000000"/>
+                <w:lang w:eastAsia="en-IN"/>
+              </w:rPr>
+              <w:t xml:space="preserve"> All Members</w:t>
+            </w:r>
+            <w:r>
+              <w:rPr>
+                <w:rFonts w:ascii="Calibri" w:eastAsia="Times New Roman" w:hAnsi="Calibri" w:cs="Times New Roman"/>
+                <w:color w:val="000000"/>
+                <w:lang w:eastAsia="en-IN"/>
+              </w:rPr>
+              <w:t xml:space="preserve"> </w:t>
+            </w:r>
+          </w:p>
+          <w:p>
+            <w:pPr>
+              <w:pStyle w:val="ListParagraph"/>
+              <w:numPr>
+                <w:ilvl w:val="0"/>
+                <w:numId w:val="1"/>
+              </w:numPr>
+              <w:spacing w:after="0" w:line="240" w:lineRule="auto"/>
+              <w:rPr>
+                <w:rFonts w:ascii="Calibri" w:eastAsia="Times New Roman" w:hAnsi="Calibri" w:cs="Times New Roman"/>
+                <w:b/>
+                <w:color w:val="000000"/>
+                <w:lang w:eastAsia="en-IN"/>
+              </w:rPr>
+            </w:pPr>
+            <w:r>
+              <w:rPr>
+                <w:rFonts w:ascii="Calibri" w:eastAsia="Times New Roman" w:hAnsi="Calibri" w:cs="Times New Roman"/>
+                <w:b/>
+                <w:color w:val="000000"/>
+                <w:lang w:eastAsia="en-IN"/>
+              </w:rPr>
               <w:t>Outing/Temple Visit:</w:t>
             </w:r>
-          </w:p>
-          <w:p>
-            <w:pPr>
-              <w:spacing w:after="0" w:line="240" w:lineRule="auto"/>
-              <w:ind w:left="1409"/>
-              <w:jc w:val="both"/>
+            <w:r>
+              <w:rPr>
+                <w:rFonts w:ascii="Calibri" w:eastAsia="Times New Roman" w:hAnsi="Calibri" w:cs="Times New Roman"/>
+                <w:b/>
+                <w:color w:val="000000"/>
+                <w:lang w:eastAsia="en-IN"/>
+              </w:rPr>
+              <w:t xml:space="preserve"> </w:t>
+            </w:r>
+            <w:r>
+              <w:rPr>
+                <w:rFonts w:ascii="Calibri" w:eastAsia="Times New Roman" w:hAnsi="Calibri" w:cs="Times New Roman"/>
+                <w:color w:val="000000"/>
+                <w:lang w:eastAsia="en-IN"/>
+              </w:rPr>
+              <w:t xml:space="preserve">Participation: All Members </w:t>
+            </w:r>
+          </w:p>
+          <w:p>
+            <w:pPr>
+              <w:pStyle w:val="ListParagraph"/>
+              <w:numPr>
+                <w:ilvl w:val="0"/>
+                <w:numId w:val="1"/>
+              </w:numPr>
+              <w:spacing w:after="0" w:line="240" w:lineRule="auto"/>
               <w:rPr>
                 <w:rFonts w:ascii="Calibri" w:eastAsia="Times New Roman" w:hAnsi="Calibri" w:cs="Times New Roman"/>
                 <w:b/>
@@ -1080,12 +1506,32 @@
               </w:rPr>
               <w:t>Book Distribution:</w:t>
             </w:r>
-          </w:p>
-          <w:p>
-            <w:pPr>
-              <w:spacing w:after="0" w:line="240" w:lineRule="auto"/>
-              <w:ind w:left="1409"/>
-              <w:jc w:val="both"/>
+            <w:r>
+              <w:rPr>
+                <w:rFonts w:ascii="Calibri" w:eastAsia="Times New Roman" w:hAnsi="Calibri" w:cs="Times New Roman"/>
+                <w:b/>
+                <w:color w:val="000000"/>
+                <w:lang w:eastAsia="en-IN"/>
+              </w:rPr>
+              <w:t xml:space="preserve"> </w:t>
+            </w:r>
+            <w:r>
+              <w:rPr>
+                <w:rFonts w:ascii="Calibri" w:eastAsia="Times New Roman" w:hAnsi="Calibri" w:cs="Times New Roman"/>
+                <w:color w:val="000000"/>
+                <w:lang w:eastAsia="en-IN"/>
+              </w:rPr>
+              <w:t xml:space="preserve">Participation: All Members </w:t>
+            </w:r>
+          </w:p>
+          <w:p>
+            <w:pPr>
+              <w:pStyle w:val="ListParagraph"/>
+              <w:numPr>
+                <w:ilvl w:val="0"/>
+                <w:numId w:val="1"/>
+              </w:numPr>
+              <w:spacing w:after="0" w:line="240" w:lineRule="auto"/>
               <w:rPr>
                 <w:rFonts w:ascii="Calibri" w:eastAsia="Times New Roman" w:hAnsi="Calibri" w:cs="Times New Roman"/>
                 <w:b/>
@@ -1102,6 +1548,23 @@
               </w:rPr>
               <w:t>Nagar Sankirtan:</w:t>
             </w:r>
+            <w:r>
+              <w:rPr>
+                <w:rFonts w:ascii="Calibri" w:eastAsia="Times New Roman" w:hAnsi="Calibri" w:cs="Times New Roman"/>
+                <w:b/>
+                <w:color w:val="000000"/>
+                <w:lang w:eastAsia="en-IN"/>
+              </w:rPr>
+              <w:t xml:space="preserve"> </w:t>
+            </w:r>
+            <w:r>
+              <w:rPr>
+                <w:rFonts w:ascii="Calibri" w:eastAsia="Times New Roman" w:hAnsi="Calibri" w:cs="Times New Roman"/>
+                <w:color w:val="000000"/>
+                <w:lang w:eastAsia="en-IN"/>
+              </w:rPr>
+              <w:t xml:space="preserve">Participation: All Members </w:t>
+            </w:r>
           </w:p>
           <w:p>
             <w:pPr>
@@ -1127,30 +1590,96 @@
           </w:p>
           <w:p>
             <w:pPr>
-              <w:spacing w:after="0" w:line="240" w:lineRule="auto"/>
-              <w:ind w:left="1409"/>
-              <w:jc w:val="both"/>
-              <w:rPr>
-                <w:rFonts w:ascii="Calibri" w:eastAsia="Times New Roman" w:hAnsi="Calibri" w:cs="Times New Roman"/>
-                <w:b/>
-                <w:color w:val="000000"/>
-                <w:lang w:eastAsia="en-IN"/>
-              </w:rPr>
-            </w:pPr>
-            <w:r>
-              <w:rPr>
-                <w:rFonts w:ascii="Calibri" w:eastAsia="Times New Roman" w:hAnsi="Calibri" w:cs="Times New Roman"/>
-                <w:b/>
-                <w:color w:val="000000"/>
-                <w:lang w:eastAsia="en-IN"/>
-              </w:rPr>
-              <w:t>Study Class:</w:t>
-            </w:r>
-          </w:p>
-          <w:p>
-            <w:pPr>
-              <w:spacing w:after="0" w:line="240" w:lineRule="auto"/>
-              <w:ind w:left="1409"/>
+              <w:pStyle w:val="ListParagraph"/>
+              <w:numPr>
+                <w:ilvl w:val="0"/>
+                <w:numId w:val="1"/>
+              </w:numPr>
+              <w:spacing w:after="0" w:line="240" w:lineRule="auto"/>
+              <w:rPr>
+                <w:rFonts w:ascii="Calibri" w:eastAsia="Times New Roman" w:hAnsi="Calibri" w:cs="Times New Roman"/>
+                <w:b/>
+                <w:color w:val="000000"/>
+                <w:lang w:eastAsia="en-IN"/>
+              </w:rPr>
+            </w:pPr>
+            <w:r>
+              <w:rPr>
+                <w:rFonts w:ascii="Calibri" w:eastAsia="Times New Roman" w:hAnsi="Calibri" w:cs="Times New Roman"/>
+                <w:b/>
+                <w:color w:val="000000"/>
+                <w:lang w:eastAsia="en-IN"/>
+              </w:rPr>
+              <w:t xml:space="preserve">Sector Meeting: </w:t>
+            </w:r>
+            <w:r>
+              <w:rPr>
+                <w:rFonts w:ascii="Calibri" w:eastAsia="Times New Roman" w:hAnsi="Calibri" w:cs="Times New Roman"/>
+                <w:color w:val="000000"/>
+                <w:lang w:eastAsia="en-IN"/>
+              </w:rPr>
+              <w:t>Participation:</w:t>
+            </w:r>
+            <w:r>
+              <w:rPr>
+                <w:rFonts w:ascii="Calibri" w:eastAsia="Times New Roman" w:hAnsi="Calibri" w:cs="Times New Roman"/>
+                <w:color w:val="000000"/>
+                <w:lang w:eastAsia="en-IN"/>
+              </w:rPr>
+              <w:t xml:space="preserve"> Leaders</w:t>
+            </w:r>
+          </w:p>
+          <w:p>
+            <w:pPr>
+              <w:pStyle w:val="ListParagraph"/>
+              <w:numPr>
+                <w:ilvl w:val="0"/>
+                <w:numId w:val="2"/>
+              </w:numPr>
+              <w:spacing w:after="0" w:line="240" w:lineRule="auto"/>
+              <w:jc w:val="both"/>
+              <w:rPr>
+                <w:rFonts w:ascii="Calibri" w:eastAsia="Times New Roman" w:hAnsi="Calibri" w:cs="Times New Roman"/>
+                <w:b/>
+                <w:color w:val="000000"/>
+                <w:lang w:eastAsia="en-IN"/>
+              </w:rPr>
+            </w:pPr>
+            <w:r>
+              <w:rPr>
+                <w:rFonts w:ascii="Calibri" w:eastAsia="Times New Roman" w:hAnsi="Calibri" w:cs="Times New Roman"/>
+                <w:b/>
+                <w:color w:val="000000"/>
+                <w:lang w:eastAsia="en-IN"/>
+              </w:rPr>
+              <w:t>Study Class (it is the L2 program, it a primary program)</w:t>
+            </w:r>
+            <w:r>
+              <w:rPr>
+                <w:rFonts w:ascii="Calibri" w:eastAsia="Times New Roman" w:hAnsi="Calibri" w:cs="Times New Roman"/>
+                <w:b/>
+                <w:color w:val="000000"/>
+                <w:lang w:eastAsia="en-IN"/>
+              </w:rPr>
+              <w:t xml:space="preserve"> </w:t>
+            </w:r>
+            <w:r>
+              <w:rPr>
+                <w:rFonts w:ascii="Calibri" w:eastAsia="Times New Roman" w:hAnsi="Calibri" w:cs="Times New Roman"/>
+                <w:color w:val="000000"/>
+                <w:lang w:eastAsia="en-IN"/>
+              </w:rPr>
+              <w:t>Participation: All Members</w:t>
+            </w:r>
+          </w:p>
+          <w:p>
+            <w:pPr>
+              <w:pStyle w:val="ListParagraph"/>
+              <w:numPr>
+                <w:ilvl w:val="0"/>
+                <w:numId w:val="2"/>
+              </w:numPr>
+              <w:spacing w:after="0" w:line="240" w:lineRule="auto"/>
               <w:jc w:val="both"/>
               <w:rPr>
                 <w:rFonts w:ascii="Calibri" w:eastAsia="Times New Roman" w:hAnsi="Calibri" w:cs="Times New Roman"/>
@@ -1168,11 +1697,32 @@
               </w:rPr>
               <w:t>Vyuha:</w:t>
             </w:r>
-          </w:p>
-          <w:p>
-            <w:pPr>
-              <w:spacing w:after="0" w:line="240" w:lineRule="auto"/>
-              <w:ind w:left="1409"/>
+            <w:r>
+              <w:rPr>
+                <w:rFonts w:ascii="Calibri" w:eastAsia="Times New Roman" w:hAnsi="Calibri" w:cs="Times New Roman"/>
+                <w:b/>
+                <w:color w:val="000000"/>
+                <w:lang w:eastAsia="en-IN"/>
+              </w:rPr>
+              <w:t xml:space="preserve"> </w:t>
+            </w:r>
+            <w:r>
+              <w:rPr>
+                <w:rFonts w:ascii="Calibri" w:eastAsia="Times New Roman" w:hAnsi="Calibri" w:cs="Times New Roman"/>
+                <w:color w:val="000000"/>
+                <w:lang w:eastAsia="en-IN"/>
+              </w:rPr>
+              <w:t>Participation: All Members</w:t>
+            </w:r>
+          </w:p>
+          <w:p>
+            <w:pPr>
+              <w:pStyle w:val="ListParagraph"/>
+              <w:numPr>
+                <w:ilvl w:val="0"/>
+                <w:numId w:val="2"/>
+              </w:numPr>
+              <w:spacing w:after="0" w:line="240" w:lineRule="auto"/>
               <w:jc w:val="both"/>
               <w:rPr>
                 <w:rFonts w:ascii="Calibri" w:eastAsia="Times New Roman" w:hAnsi="Calibri" w:cs="Times New Roman"/>
@@ -1190,11 +1740,32 @@
               </w:rPr>
               <w:t>Retreat/Camp:</w:t>
             </w:r>
-          </w:p>
-          <w:p>
-            <w:pPr>
-              <w:spacing w:after="0" w:line="240" w:lineRule="auto"/>
-              <w:ind w:left="1409"/>
+            <w:r>
+              <w:rPr>
+                <w:rFonts w:ascii="Calibri" w:eastAsia="Times New Roman" w:hAnsi="Calibri" w:cs="Times New Roman"/>
+                <w:b/>
+                <w:color w:val="000000"/>
+                <w:lang w:eastAsia="en-IN"/>
+              </w:rPr>
+              <w:t xml:space="preserve"> </w:t>
+            </w:r>
+            <w:r>
+              <w:rPr>
+                <w:rFonts w:ascii="Calibri" w:eastAsia="Times New Roman" w:hAnsi="Calibri" w:cs="Times New Roman"/>
+                <w:color w:val="000000"/>
+                <w:lang w:eastAsia="en-IN"/>
+              </w:rPr>
+              <w:t>Participation: All Members</w:t>
+            </w:r>
+          </w:p>
+          <w:p>
+            <w:pPr>
+              <w:pStyle w:val="ListParagraph"/>
+              <w:numPr>
+                <w:ilvl w:val="0"/>
+                <w:numId w:val="2"/>
+              </w:numPr>
+              <w:spacing w:after="0" w:line="240" w:lineRule="auto"/>
               <w:jc w:val="both"/>
               <w:rPr>
                 <w:rFonts w:ascii="Calibri" w:eastAsia="Times New Roman" w:hAnsi="Calibri" w:cs="Times New Roman"/>
@@ -1212,11 +1783,32 @@
               </w:rPr>
               <w:t>Yatra:</w:t>
             </w:r>
-          </w:p>
-          <w:p>
-            <w:pPr>
-              <w:spacing w:after="0" w:line="240" w:lineRule="auto"/>
-              <w:ind w:left="1409"/>
+            <w:r>
+              <w:rPr>
+                <w:rFonts w:ascii="Calibri" w:eastAsia="Times New Roman" w:hAnsi="Calibri" w:cs="Times New Roman"/>
+                <w:b/>
+                <w:color w:val="000000"/>
+                <w:lang w:eastAsia="en-IN"/>
+              </w:rPr>
+              <w:t xml:space="preserve"> </w:t>
+            </w:r>
+            <w:r>
+              <w:rPr>
+                <w:rFonts w:ascii="Calibri" w:eastAsia="Times New Roman" w:hAnsi="Calibri" w:cs="Times New Roman"/>
+                <w:color w:val="000000"/>
+                <w:lang w:eastAsia="en-IN"/>
+              </w:rPr>
+              <w:t>Participation: All Members</w:t>
+            </w:r>
+          </w:p>
+          <w:p>
+            <w:pPr>
+              <w:pStyle w:val="ListParagraph"/>
+              <w:numPr>
+                <w:ilvl w:val="0"/>
+                <w:numId w:val="2"/>
+              </w:numPr>
+              <w:spacing w:after="0" w:line="240" w:lineRule="auto"/>
               <w:jc w:val="both"/>
               <w:rPr>
                 <w:rFonts w:ascii="Calibri" w:eastAsia="Times New Roman" w:hAnsi="Calibri" w:cs="Times New Roman"/>
@@ -1234,11 +1826,32 @@
               </w:rPr>
               <w:t>Book Distribution:</w:t>
             </w:r>
-          </w:p>
-          <w:p>
-            <w:pPr>
-              <w:spacing w:after="0" w:line="240" w:lineRule="auto"/>
-              <w:ind w:left="1409"/>
+            <w:r>
+              <w:rPr>
+                <w:rFonts w:ascii="Calibri" w:eastAsia="Times New Roman" w:hAnsi="Calibri" w:cs="Times New Roman"/>
+                <w:b/>
+                <w:color w:val="000000"/>
+                <w:lang w:eastAsia="en-IN"/>
+              </w:rPr>
+              <w:t xml:space="preserve"> </w:t>
+            </w:r>
+            <w:r>
+              <w:rPr>
+                <w:rFonts w:ascii="Calibri" w:eastAsia="Times New Roman" w:hAnsi="Calibri" w:cs="Times New Roman"/>
+                <w:color w:val="000000"/>
+                <w:lang w:eastAsia="en-IN"/>
+              </w:rPr>
+              <w:t>Participation: All Members</w:t>
+            </w:r>
+          </w:p>
+          <w:p>
+            <w:pPr>
+              <w:pStyle w:val="ListParagraph"/>
+              <w:numPr>
+                <w:ilvl w:val="0"/>
+                <w:numId w:val="2"/>
+              </w:numPr>
+              <w:spacing w:after="0" w:line="240" w:lineRule="auto"/>
               <w:jc w:val="both"/>
               <w:rPr>
                 <w:rFonts w:ascii="Calibri" w:eastAsia="Times New Roman" w:hAnsi="Calibri" w:cs="Times New Roman"/>
@@ -1256,6 +1869,23 @@
               </w:rPr>
               <w:t>Nagar Sankirtan:</w:t>
             </w:r>
+            <w:r>
+              <w:rPr>
+                <w:rFonts w:ascii="Calibri" w:eastAsia="Times New Roman" w:hAnsi="Calibri" w:cs="Times New Roman"/>
+                <w:b/>
+                <w:color w:val="000000"/>
+                <w:lang w:eastAsia="en-IN"/>
+              </w:rPr>
+              <w:t xml:space="preserve"> </w:t>
+            </w:r>
+            <w:r>
+              <w:rPr>
+                <w:rFonts w:ascii="Calibri" w:eastAsia="Times New Roman" w:hAnsi="Calibri" w:cs="Times New Roman"/>
+                <w:color w:val="000000"/>
+                <w:lang w:eastAsia="en-IN"/>
+              </w:rPr>
+              <w:t>Participation: All Members</w:t>
+            </w:r>
           </w:p>
           <w:p>
             <w:pPr>
@@ -1281,8 +1911,96 @@
           </w:p>
           <w:p>
             <w:pPr>
-              <w:spacing w:after="0" w:line="240" w:lineRule="auto"/>
-              <w:ind w:left="1409"/>
+              <w:pStyle w:val="ListParagraph"/>
+              <w:numPr>
+                <w:ilvl w:val="0"/>
+                <w:numId w:val="3"/>
+              </w:numPr>
+              <w:spacing w:after="0" w:line="240" w:lineRule="auto"/>
+              <w:jc w:val="both"/>
+              <w:rPr>
+                <w:rFonts w:ascii="Calibri" w:eastAsia="Times New Roman" w:hAnsi="Calibri" w:cs="Times New Roman"/>
+                <w:b/>
+                <w:color w:val="000000"/>
+                <w:lang w:eastAsia="en-IN"/>
+              </w:rPr>
+            </w:pPr>
+            <w:r>
+              <w:rPr>
+                <w:rFonts w:ascii="Calibri" w:eastAsia="Times New Roman" w:hAnsi="Calibri" w:cs="Times New Roman"/>
+                <w:b/>
+                <w:color w:val="000000"/>
+                <w:lang w:eastAsia="en-IN"/>
+              </w:rPr>
+              <w:t xml:space="preserve">Circle Meeting: </w:t>
+            </w:r>
+            <w:r>
+              <w:rPr>
+                <w:rFonts w:ascii="Calibri" w:eastAsia="Times New Roman" w:hAnsi="Calibri" w:cs="Times New Roman"/>
+                <w:color w:val="000000"/>
+                <w:lang w:eastAsia="en-IN"/>
+              </w:rPr>
+              <w:t xml:space="preserve">Participation: </w:t>
+            </w:r>
+            <w:r>
+              <w:rPr>
+                <w:rFonts w:ascii="Calibri" w:eastAsia="Times New Roman" w:hAnsi="Calibri" w:cs="Times New Roman"/>
+                <w:color w:val="000000"/>
+                <w:lang w:eastAsia="en-IN"/>
+              </w:rPr>
+              <w:t>Leaders (one level below)</w:t>
+            </w:r>
+          </w:p>
+          <w:p>
+            <w:pPr>
+              <w:pStyle w:val="ListParagraph"/>
+              <w:numPr>
+                <w:ilvl w:val="0"/>
+                <w:numId w:val="3"/>
+              </w:numPr>
+              <w:spacing w:after="0" w:line="240" w:lineRule="auto"/>
+              <w:jc w:val="both"/>
+              <w:rPr>
+                <w:rFonts w:ascii="Calibri" w:eastAsia="Times New Roman" w:hAnsi="Calibri" w:cs="Times New Roman"/>
+                <w:b/>
+                <w:color w:val="000000"/>
+                <w:lang w:eastAsia="en-IN"/>
+              </w:rPr>
+            </w:pPr>
+            <w:r>
+              <w:rPr>
+                <w:rFonts w:ascii="Calibri" w:eastAsia="Times New Roman" w:hAnsi="Calibri" w:cs="Times New Roman"/>
+                <w:b/>
+                <w:color w:val="000000"/>
+                <w:lang w:eastAsia="en-IN"/>
+              </w:rPr>
+              <w:t xml:space="preserve">Study Class (it is the L2 program, it a primary program) </w:t>
+            </w:r>
+            <w:r>
+              <w:rPr>
+                <w:rFonts w:ascii="Calibri" w:eastAsia="Times New Roman" w:hAnsi="Calibri" w:cs="Times New Roman"/>
+                <w:color w:val="000000"/>
+                <w:lang w:eastAsia="en-IN"/>
+              </w:rPr>
+              <w:t xml:space="preserve">Participation: </w:t>
+            </w:r>
+            <w:r>
+              <w:rPr>
+                <w:rFonts w:ascii="Calibri" w:eastAsia="Times New Roman" w:hAnsi="Calibri" w:cs="Times New Roman"/>
+                <w:color w:val="000000"/>
+                <w:lang w:eastAsia="en-IN"/>
+              </w:rPr>
+              <w:t>Leaders &amp; Dynamic</w:t>
+            </w:r>
+          </w:p>
+          <w:p>
+            <w:pPr>
+              <w:pStyle w:val="ListParagraph"/>
+              <w:numPr>
+                <w:ilvl w:val="0"/>
+                <w:numId w:val="3"/>
+              </w:numPr>
+              <w:spacing w:after="0" w:line="240" w:lineRule="auto"/>
               <w:jc w:val="both"/>
               <w:rPr>
                 <w:rFonts w:ascii="Calibri" w:eastAsia="Times New Roman" w:hAnsi="Calibri" w:cs="Times New Roman"/>
@@ -1300,11 +2018,40 @@
               </w:rPr>
               <w:t>New Leaders Grooming Program:</w:t>
             </w:r>
-          </w:p>
-          <w:p>
-            <w:pPr>
-              <w:spacing w:after="0" w:line="240" w:lineRule="auto"/>
-              <w:ind w:left="1409"/>
+            <w:r>
+              <w:rPr>
+                <w:rFonts w:ascii="Calibri" w:eastAsia="Times New Roman" w:hAnsi="Calibri" w:cs="Times New Roman"/>
+                <w:b/>
+                <w:color w:val="000000"/>
+                <w:lang w:eastAsia="en-IN"/>
+              </w:rPr>
+              <w:t xml:space="preserve"> </w:t>
+            </w:r>
+            <w:r>
+              <w:rPr>
+                <w:rFonts w:ascii="Calibri" w:eastAsia="Times New Roman" w:hAnsi="Calibri" w:cs="Times New Roman"/>
+                <w:color w:val="000000"/>
+                <w:lang w:eastAsia="en-IN"/>
+              </w:rPr>
+              <w:t xml:space="preserve">Participation: </w:t>
+            </w:r>
+            <w:r>
+              <w:rPr>
+                <w:rFonts w:ascii="Calibri" w:eastAsia="Times New Roman" w:hAnsi="Calibri" w:cs="Times New Roman"/>
+                <w:color w:val="000000"/>
+                <w:lang w:eastAsia="en-IN"/>
+              </w:rPr>
+              <w:t>Dynamic</w:t>
+            </w:r>
+          </w:p>
+          <w:p>
+            <w:pPr>
+              <w:pStyle w:val="ListParagraph"/>
+              <w:numPr>
+                <w:ilvl w:val="0"/>
+                <w:numId w:val="3"/>
+              </w:numPr>
+              <w:spacing w:after="0" w:line="240" w:lineRule="auto"/>
               <w:jc w:val="both"/>
               <w:rPr>
                 <w:rFonts w:ascii="Calibri" w:eastAsia="Times New Roman" w:hAnsi="Calibri" w:cs="Times New Roman"/>
@@ -1322,6 +2069,23 @@
               </w:rPr>
               <w:t>Yatra:</w:t>
             </w:r>
+            <w:r>
+              <w:rPr>
+                <w:rFonts w:ascii="Calibri" w:eastAsia="Times New Roman" w:hAnsi="Calibri" w:cs="Times New Roman"/>
+                <w:b/>
+                <w:color w:val="000000"/>
+                <w:lang w:eastAsia="en-IN"/>
+              </w:rPr>
+              <w:t xml:space="preserve"> </w:t>
+            </w:r>
+            <w:r>
+              <w:rPr>
+                <w:rFonts w:ascii="Calibri" w:eastAsia="Times New Roman" w:hAnsi="Calibri" w:cs="Times New Roman"/>
+                <w:color w:val="000000"/>
+                <w:lang w:eastAsia="en-IN"/>
+              </w:rPr>
+              <w:t>Participation: All Members</w:t>
+            </w:r>
           </w:p>
           <w:p>
             <w:pPr>
@@ -1347,8 +2111,96 @@
           </w:p>
           <w:p>
             <w:pPr>
-              <w:spacing w:after="0" w:line="240" w:lineRule="auto"/>
-              <w:ind w:left="1409"/>
+              <w:pStyle w:val="ListParagraph"/>
+              <w:numPr>
+                <w:ilvl w:val="0"/>
+                <w:numId w:val="4"/>
+              </w:numPr>
+              <w:spacing w:after="0" w:line="240" w:lineRule="auto"/>
+              <w:jc w:val="both"/>
+              <w:rPr>
+                <w:rFonts w:ascii="Calibri" w:eastAsia="Times New Roman" w:hAnsi="Calibri" w:cs="Times New Roman"/>
+                <w:b/>
+                <w:color w:val="000000"/>
+                <w:lang w:eastAsia="en-IN"/>
+              </w:rPr>
+            </w:pPr>
+            <w:r>
+              <w:rPr>
+                <w:rFonts w:ascii="Calibri" w:eastAsia="Times New Roman" w:hAnsi="Calibri" w:cs="Times New Roman"/>
+                <w:b/>
+                <w:color w:val="000000"/>
+                <w:lang w:eastAsia="en-IN"/>
+              </w:rPr>
+              <w:t xml:space="preserve">Maha Circle Meeting: </w:t>
+            </w:r>
+            <w:r>
+              <w:rPr>
+                <w:rFonts w:ascii="Calibri" w:eastAsia="Times New Roman" w:hAnsi="Calibri" w:cs="Times New Roman"/>
+                <w:color w:val="000000"/>
+                <w:lang w:eastAsia="en-IN"/>
+              </w:rPr>
+              <w:t xml:space="preserve">Participation: </w:t>
+            </w:r>
+            <w:r>
+              <w:rPr>
+                <w:rFonts w:ascii="Calibri" w:eastAsia="Times New Roman" w:hAnsi="Calibri" w:cs="Times New Roman"/>
+                <w:color w:val="000000"/>
+                <w:lang w:eastAsia="en-IN"/>
+              </w:rPr>
+              <w:t>Leaders (one level below)</w:t>
+            </w:r>
+          </w:p>
+          <w:p>
+            <w:pPr>
+              <w:pStyle w:val="ListParagraph"/>
+              <w:numPr>
+                <w:ilvl w:val="0"/>
+                <w:numId w:val="4"/>
+              </w:numPr>
+              <w:spacing w:after="0" w:line="240" w:lineRule="auto"/>
+              <w:jc w:val="both"/>
+              <w:rPr>
+                <w:rFonts w:ascii="Calibri" w:eastAsia="Times New Roman" w:hAnsi="Calibri" w:cs="Times New Roman"/>
+                <w:b/>
+                <w:color w:val="000000"/>
+                <w:lang w:eastAsia="en-IN"/>
+              </w:rPr>
+            </w:pPr>
+            <w:r>
+              <w:rPr>
+                <w:rFonts w:ascii="Calibri" w:eastAsia="Times New Roman" w:hAnsi="Calibri" w:cs="Times New Roman"/>
+                <w:b/>
+                <w:color w:val="000000"/>
+                <w:lang w:eastAsia="en-IN"/>
+              </w:rPr>
+              <w:t xml:space="preserve">Study Class (it is the L2 program, it a primary program) </w:t>
+            </w:r>
+            <w:r>
+              <w:rPr>
+                <w:rFonts w:ascii="Calibri" w:eastAsia="Times New Roman" w:hAnsi="Calibri" w:cs="Times New Roman"/>
+                <w:color w:val="000000"/>
+                <w:lang w:eastAsia="en-IN"/>
+              </w:rPr>
+              <w:t xml:space="preserve">Participation: </w:t>
+            </w:r>
+            <w:r>
+              <w:rPr>
+                <w:rFonts w:ascii="Calibri" w:eastAsia="Times New Roman" w:hAnsi="Calibri" w:cs="Times New Roman"/>
+                <w:color w:val="000000"/>
+                <w:lang w:eastAsia="en-IN"/>
+              </w:rPr>
+              <w:t>Leaders 1 level &amp; Dynamic</w:t>
+            </w:r>
+          </w:p>
+          <w:p>
+            <w:pPr>
+              <w:pStyle w:val="ListParagraph"/>
+              <w:numPr>
+                <w:ilvl w:val="0"/>
+                <w:numId w:val="4"/>
+              </w:numPr>
+              <w:spacing w:after="0" w:line="240" w:lineRule="auto"/>
               <w:jc w:val="both"/>
               <w:rPr>
                 <w:rFonts w:ascii="Calibri" w:eastAsia="Times New Roman" w:hAnsi="Calibri" w:cs="Times New Roman"/>
@@ -1366,11 +2218,48 @@
               </w:rPr>
               <w:t>All Leads Meet:</w:t>
             </w:r>
-          </w:p>
-          <w:p>
-            <w:pPr>
-              <w:spacing w:after="0" w:line="240" w:lineRule="auto"/>
-              <w:ind w:left="1409"/>
+            <w:r>
+              <w:rPr>
+                <w:rFonts w:ascii="Calibri" w:eastAsia="Times New Roman" w:hAnsi="Calibri" w:cs="Times New Roman"/>
+                <w:b/>
+                <w:color w:val="000000"/>
+                <w:lang w:eastAsia="en-IN"/>
+              </w:rPr>
+              <w:t xml:space="preserve"> </w:t>
+            </w:r>
+            <w:r>
+              <w:rPr>
+                <w:rFonts w:ascii="Calibri" w:eastAsia="Times New Roman" w:hAnsi="Calibri" w:cs="Times New Roman"/>
+                <w:color w:val="000000"/>
+                <w:lang w:eastAsia="en-IN"/>
+              </w:rPr>
+              <w:t xml:space="preserve">Participation: </w:t>
+            </w:r>
+            <w:r>
+              <w:rPr>
+                <w:rFonts w:ascii="Calibri" w:eastAsia="Times New Roman" w:hAnsi="Calibri" w:cs="Times New Roman"/>
+                <w:color w:val="000000"/>
+                <w:lang w:eastAsia="en-IN"/>
+              </w:rPr>
+              <w:t>Leaders</w:t>
+            </w:r>
+            <w:r>
+              <w:rPr>
+                <w:rFonts w:ascii="Calibri" w:eastAsia="Times New Roman" w:hAnsi="Calibri" w:cs="Times New Roman"/>
+                <w:color w:val="000000"/>
+                <w:lang w:eastAsia="en-IN"/>
+              </w:rPr>
+              <w:t xml:space="preserve"> (all levels)</w:t>
+            </w:r>
+          </w:p>
+          <w:p>
+            <w:pPr>
+              <w:pStyle w:val="ListParagraph"/>
+              <w:numPr>
+                <w:ilvl w:val="0"/>
+                <w:numId w:val="4"/>
+              </w:numPr>
+              <w:spacing w:after="0" w:line="240" w:lineRule="auto"/>
               <w:jc w:val="both"/>
               <w:rPr>
                 <w:rFonts w:ascii="Calibri" w:eastAsia="Times New Roman" w:hAnsi="Calibri" w:cs="Times New Roman"/>
@@ -1388,11 +2277,32 @@
               </w:rPr>
               <w:t>Annual Leaders Retreat:</w:t>
             </w:r>
-          </w:p>
-          <w:p>
-            <w:pPr>
-              <w:spacing w:after="0" w:line="240" w:lineRule="auto"/>
-              <w:ind w:left="1409"/>
+            <w:r>
+              <w:rPr>
+                <w:rFonts w:ascii="Calibri" w:eastAsia="Times New Roman" w:hAnsi="Calibri" w:cs="Times New Roman"/>
+                <w:b/>
+                <w:color w:val="000000"/>
+                <w:lang w:eastAsia="en-IN"/>
+              </w:rPr>
+              <w:t xml:space="preserve"> </w:t>
+            </w:r>
+            <w:r>
+              <w:rPr>
+                <w:rFonts w:ascii="Calibri" w:eastAsia="Times New Roman" w:hAnsi="Calibri" w:cs="Times New Roman"/>
+                <w:color w:val="000000"/>
+                <w:lang w:eastAsia="en-IN"/>
+              </w:rPr>
+              <w:t>Participation: All Members</w:t>
+            </w:r>
+          </w:p>
+          <w:p>
+            <w:pPr>
+              <w:pStyle w:val="ListParagraph"/>
+              <w:numPr>
+                <w:ilvl w:val="0"/>
+                <w:numId w:val="4"/>
+              </w:numPr>
+              <w:spacing w:after="0" w:line="240" w:lineRule="auto"/>
               <w:jc w:val="both"/>
               <w:rPr>
                 <w:rFonts w:ascii="Calibri" w:eastAsia="Times New Roman" w:hAnsi="Calibri" w:cs="Times New Roman"/>
@@ -1410,6 +2320,23 @@
               </w:rPr>
               <w:t>Yatra:</w:t>
             </w:r>
+            <w:r>
+              <w:rPr>
+                <w:rFonts w:ascii="Calibri" w:eastAsia="Times New Roman" w:hAnsi="Calibri" w:cs="Times New Roman"/>
+                <w:b/>
+                <w:color w:val="000000"/>
+                <w:lang w:eastAsia="en-IN"/>
+              </w:rPr>
+              <w:t xml:space="preserve"> </w:t>
+            </w:r>
+            <w:r>
+              <w:rPr>
+                <w:rFonts w:ascii="Calibri" w:eastAsia="Times New Roman" w:hAnsi="Calibri" w:cs="Times New Roman"/>
+                <w:color w:val="000000"/>
+                <w:lang w:eastAsia="en-IN"/>
+              </w:rPr>
+              <w:t>Participation: All Members</w:t>
+            </w:r>
           </w:p>
           <w:p>
             <w:pPr>
@@ -1435,8 +2362,12 @@
           </w:p>
           <w:p>
             <w:pPr>
-              <w:spacing w:after="0" w:line="240" w:lineRule="auto"/>
-              <w:ind w:left="1409"/>
+              <w:pStyle w:val="ListParagraph"/>
+              <w:numPr>
+                <w:ilvl w:val="0"/>
+                <w:numId w:val="5"/>
+              </w:numPr>
+              <w:spacing w:after="0" w:line="240" w:lineRule="auto"/>
               <w:jc w:val="both"/>
               <w:rPr>
                 <w:rFonts w:ascii="Calibri" w:eastAsia="Times New Roman" w:hAnsi="Calibri" w:cs="Times New Roman"/>
@@ -1454,11 +2385,82 @@
               </w:rPr>
               <w:t>Temple Leaders Meet:</w:t>
             </w:r>
-          </w:p>
-          <w:p>
-            <w:pPr>
-              <w:spacing w:after="0" w:line="240" w:lineRule="auto"/>
-              <w:ind w:left="1409"/>
+            <w:r>
+              <w:rPr>
+                <w:rFonts w:ascii="Calibri" w:eastAsia="Times New Roman" w:hAnsi="Calibri" w:cs="Times New Roman"/>
+                <w:b/>
+                <w:color w:val="000000"/>
+                <w:lang w:eastAsia="en-IN"/>
+              </w:rPr>
+              <w:t xml:space="preserve"> </w:t>
+            </w:r>
+            <w:r>
+              <w:rPr>
+                <w:rFonts w:ascii="Calibri" w:eastAsia="Times New Roman" w:hAnsi="Calibri" w:cs="Times New Roman"/>
+                <w:color w:val="000000"/>
+                <w:lang w:eastAsia="en-IN"/>
+              </w:rPr>
+              <w:t xml:space="preserve">Participation: </w:t>
+            </w:r>
+            <w:r>
+              <w:rPr>
+                <w:rFonts w:ascii="Calibri" w:eastAsia="Times New Roman" w:hAnsi="Calibri" w:cs="Times New Roman"/>
+                <w:color w:val="000000"/>
+                <w:lang w:eastAsia="en-IN"/>
+              </w:rPr>
+              <w:t>Leaders (one/two level below)</w:t>
+            </w:r>
+          </w:p>
+          <w:p>
+            <w:pPr>
+              <w:pStyle w:val="ListParagraph"/>
+              <w:numPr>
+                <w:ilvl w:val="0"/>
+                <w:numId w:val="5"/>
+              </w:numPr>
+              <w:spacing w:after="0" w:line="240" w:lineRule="auto"/>
+              <w:jc w:val="both"/>
+              <w:rPr>
+                <w:rFonts w:ascii="Calibri" w:eastAsia="Times New Roman" w:hAnsi="Calibri" w:cs="Times New Roman"/>
+                <w:b/>
+                <w:color w:val="000000"/>
+                <w:lang w:eastAsia="en-IN"/>
+              </w:rPr>
+            </w:pPr>
+            <w:r>
+              <w:rPr>
+                <w:rFonts w:ascii="Calibri" w:eastAsia="Times New Roman" w:hAnsi="Calibri" w:cs="Times New Roman"/>
+                <w:b/>
+                <w:color w:val="000000"/>
+                <w:lang w:eastAsia="en-IN"/>
+              </w:rPr>
+              <w:t xml:space="preserve">Study Class (it is the L2 program, it a primary program) </w:t>
+            </w:r>
+            <w:r>
+              <w:rPr>
+                <w:rFonts w:ascii="Calibri" w:eastAsia="Times New Roman" w:hAnsi="Calibri" w:cs="Times New Roman"/>
+                <w:color w:val="000000"/>
+                <w:lang w:eastAsia="en-IN"/>
+              </w:rPr>
+              <w:t xml:space="preserve">Participation: </w:t>
+            </w:r>
+            <w:r>
+              <w:rPr>
+                <w:rFonts w:ascii="Calibri" w:eastAsia="Times New Roman" w:hAnsi="Calibri" w:cs="Times New Roman"/>
+                <w:color w:val="000000"/>
+                <w:lang w:eastAsia="en-IN"/>
+              </w:rPr>
+              <w:t>Leaders (1 or 2 levels)</w:t>
+            </w:r>
+          </w:p>
+          <w:p>
+            <w:pPr>
+              <w:pStyle w:val="ListParagraph"/>
+              <w:numPr>
+                <w:ilvl w:val="0"/>
+                <w:numId w:val="5"/>
+              </w:numPr>
+              <w:spacing w:after="0" w:line="240" w:lineRule="auto"/>
               <w:jc w:val="both"/>
               <w:rPr>
                 <w:rFonts w:ascii="Calibri" w:eastAsia="Times New Roman" w:hAnsi="Calibri" w:cs="Times New Roman"/>
@@ -1475,6 +2477,23 @@
                 <w:lang w:eastAsia="en-IN"/>
               </w:rPr>
               <w:t>Yatra:</w:t>
+            </w:r>
+            <w:r>
+              <w:rPr>
+                <w:rFonts w:ascii="Calibri" w:eastAsia="Times New Roman" w:hAnsi="Calibri" w:cs="Times New Roman"/>
+                <w:b/>
+                <w:color w:val="000000"/>
+                <w:lang w:eastAsia="en-IN"/>
+              </w:rPr>
+              <w:t xml:space="preserve"> </w:t>
+            </w:r>
+            <w:r>
+              <w:rPr>
+                <w:rFonts w:ascii="Calibri" w:eastAsia="Times New Roman" w:hAnsi="Calibri" w:cs="Times New Roman"/>
+                <w:color w:val="000000"/>
+                <w:lang w:eastAsia="en-IN"/>
+              </w:rPr>
+              <w:t>Participation: All Members</w:t>
             </w:r>
           </w:p>
         </w:tc>
@@ -1562,7 +2581,103 @@
                 <w:color w:val="000000"/>
                 <w:lang w:eastAsia="en-IN"/>
               </w:rPr>
-              <w:t xml:space="preserve">Provision to add/delete/modify/shift authorised hierarchy structures such as sector, circle, maha circle, temple. While deleting or shifting, provision should be there to check if all those who report to such a structure is reassigned or shifted along. There can be provision to add multiple programs under a hierarchy structure. Each hierarchy structure must have a reporting to its superior hierarchy </w:t>
+              <w:t xml:space="preserve">Provision to add/delete/modify/shift authorised hierarchy structures such as </w:t>
+            </w:r>
+            <w:r>
+              <w:rPr>
+                <w:rFonts w:ascii="Calibri" w:eastAsia="Times New Roman" w:hAnsi="Calibri" w:cs="Times New Roman"/>
+                <w:color w:val="000000"/>
+                <w:lang w:eastAsia="en-IN"/>
+              </w:rPr>
+              <w:t>BV, sector, circle, maha circle</w:t>
+            </w:r>
+            <w:r>
+              <w:rPr>
+                <w:rFonts w:ascii="Calibri" w:eastAsia="Times New Roman" w:hAnsi="Calibri" w:cs="Times New Roman"/>
+                <w:color w:val="000000"/>
+                <w:lang w:eastAsia="en-IN"/>
+              </w:rPr>
+              <w:t xml:space="preserve"> temple</w:t>
+            </w:r>
+            <w:r>
+              <w:rPr>
+                <w:rFonts w:ascii="Calibri" w:eastAsia="Times New Roman" w:hAnsi="Calibri" w:cs="Times New Roman"/>
+                <w:color w:val="000000"/>
+                <w:lang w:eastAsia="en-IN"/>
+              </w:rPr>
+              <w:t>.</w:t>
+            </w:r>
+            <w:r>
+              <w:rPr>
+                <w:rFonts w:ascii="Calibri" w:eastAsia="Times New Roman" w:hAnsi="Calibri" w:cs="Times New Roman"/>
+                <w:color w:val="000000"/>
+                <w:lang w:eastAsia="en-IN"/>
+              </w:rPr>
+              <w:t xml:space="preserve"> T</w:t>
+            </w:r>
+            <w:r>
+              <w:rPr>
+                <w:rFonts w:ascii="Calibri" w:eastAsia="Times New Roman" w:hAnsi="Calibri" w:cs="Times New Roman"/>
+                <w:color w:val="000000"/>
+                <w:lang w:eastAsia="en-IN"/>
+              </w:rPr>
+              <w:t>emple</w:t>
+            </w:r>
+            <w:r>
+              <w:rPr>
+                <w:rFonts w:ascii="Calibri" w:eastAsia="Times New Roman" w:hAnsi="Calibri" w:cs="Times New Roman"/>
+                <w:color w:val="000000"/>
+                <w:lang w:eastAsia="en-IN"/>
+              </w:rPr>
+              <w:t xml:space="preserve"> can only be added </w:t>
+            </w:r>
+            <w:r>
+              <w:rPr>
+                <w:rFonts w:ascii="Calibri" w:eastAsia="Times New Roman" w:hAnsi="Calibri" w:cs="Times New Roman"/>
+                <w:color w:val="000000"/>
+                <w:lang w:eastAsia="en-IN"/>
+              </w:rPr>
+              <w:t>or</w:t>
+            </w:r>
+            <w:r>
+              <w:rPr>
+                <w:rFonts w:ascii="Calibri" w:eastAsia="Times New Roman" w:hAnsi="Calibri" w:cs="Times New Roman"/>
+                <w:color w:val="000000"/>
+                <w:lang w:eastAsia="en-IN"/>
+              </w:rPr>
+              <w:t xml:space="preserve"> modified.</w:t>
+            </w:r>
+            <w:r>
+              <w:rPr>
+                <w:rFonts w:ascii="Calibri" w:eastAsia="Times New Roman" w:hAnsi="Calibri" w:cs="Times New Roman"/>
+                <w:color w:val="000000"/>
+                <w:lang w:eastAsia="en-IN"/>
+              </w:rPr>
+              <w:t xml:space="preserve"> While deleting or shifting, provision should be there to check if all those who report to such a structure is reassigned or shifted along. </w:t>
+            </w:r>
+            <w:commentRangeStart w:id="4"/>
+            <w:r>
+              <w:rPr>
+                <w:rFonts w:ascii="Calibri" w:eastAsia="Times New Roman" w:hAnsi="Calibri" w:cs="Times New Roman"/>
+                <w:color w:val="000000"/>
+                <w:lang w:eastAsia="en-IN"/>
+              </w:rPr>
+              <w:t>There can be provision to add multiple programs under a hierarchy structure</w:t>
+            </w:r>
+            <w:commentRangeEnd w:id="4"/>
+            <w:r>
+              <w:rPr>
+                <w:rStyle w:val="CommentReference"/>
+              </w:rPr>
+              <w:commentReference w:id="4"/>
+            </w:r>
+            <w:r>
+              <w:rPr>
+                <w:rFonts w:ascii="Calibri" w:eastAsia="Times New Roman" w:hAnsi="Calibri" w:cs="Times New Roman"/>
+                <w:color w:val="000000"/>
+                <w:lang w:eastAsia="en-IN"/>
+              </w:rPr>
+              <w:t xml:space="preserve">. Each hierarchy structure must have a reporting to its superior hierarchy </w:t>
             </w:r>
             <w:r>
               <w:rPr>
@@ -1706,7 +2821,6 @@
                 <w:color w:val="000000"/>
                 <w:lang w:eastAsia="en-IN"/>
               </w:rPr>
-              <w:lastRenderedPageBreak/>
               <w:t>IPR-005</w:t>
             </w:r>
           </w:p>
@@ -1755,13 +2869,69 @@
                 <w:lang w:eastAsia="en-IN"/>
               </w:rPr>
             </w:pPr>
-            <w:r>
-              <w:rPr>
-                <w:rFonts w:ascii="Calibri" w:eastAsia="Times New Roman" w:hAnsi="Calibri" w:cs="Times New Roman"/>
-                <w:color w:val="000000"/>
-                <w:lang w:eastAsia="en-IN"/>
-              </w:rPr>
-              <w:t xml:space="preserve">Provision to update attendance on every instance of a program. Details of the speaker, topic, date of the program, starting time and ending time of the program and any other notable comments can be recorded as part of attendance as these may </w:t>
+            <w:commentRangeStart w:id="5"/>
+            <w:r>
+              <w:rPr>
+                <w:rFonts w:ascii="Calibri" w:eastAsia="Times New Roman" w:hAnsi="Calibri" w:cs="Times New Roman"/>
+                <w:color w:val="000000"/>
+                <w:lang w:eastAsia="en-IN"/>
+              </w:rPr>
+              <w:t xml:space="preserve">Provision to update attendance </w:t>
+            </w:r>
+            <w:commentRangeEnd w:id="5"/>
+            <w:r>
+              <w:rPr>
+                <w:rStyle w:val="CommentReference"/>
+              </w:rPr>
+              <w:commentReference w:id="5"/>
+            </w:r>
+            <w:commentRangeStart w:id="6"/>
+            <w:r>
+              <w:rPr>
+                <w:rFonts w:ascii="Calibri" w:eastAsia="Times New Roman" w:hAnsi="Calibri" w:cs="Times New Roman"/>
+                <w:color w:val="000000"/>
+                <w:lang w:eastAsia="en-IN"/>
+              </w:rPr>
+              <w:t xml:space="preserve">on every instance </w:t>
+            </w:r>
+            <w:commentRangeEnd w:id="6"/>
+            <w:r>
+              <w:rPr>
+                <w:rStyle w:val="CommentReference"/>
+              </w:rPr>
+              <w:commentReference w:id="6"/>
+            </w:r>
+            <w:r>
+              <w:rPr>
+                <w:rFonts w:ascii="Calibri" w:eastAsia="Times New Roman" w:hAnsi="Calibri" w:cs="Times New Roman"/>
+                <w:color w:val="000000"/>
+                <w:lang w:eastAsia="en-IN"/>
+              </w:rPr>
+              <w:t xml:space="preserve">of a program. </w:t>
+            </w:r>
+            <w:commentRangeStart w:id="8"/>
+            <w:r>
+              <w:rPr>
+                <w:rFonts w:ascii="Calibri" w:eastAsia="Times New Roman" w:hAnsi="Calibri" w:cs="Times New Roman"/>
+                <w:color w:val="000000"/>
+                <w:lang w:eastAsia="en-IN"/>
+              </w:rPr>
+              <w:t xml:space="preserve">Details of the speaker, topic, date of the program, starting time and ending time of the program and any other notable comments </w:t>
+            </w:r>
+            <w:commentRangeEnd w:id="8"/>
+            <w:r>
+              <w:rPr>
+                <w:rStyle w:val="CommentReference"/>
+              </w:rPr>
+              <w:commentReference w:id="8"/>
+            </w:r>
+            <w:r>
+              <w:rPr>
+                <w:rFonts w:ascii="Calibri" w:eastAsia="Times New Roman" w:hAnsi="Calibri" w:cs="Times New Roman"/>
+                <w:color w:val="000000"/>
+                <w:lang w:eastAsia="en-IN"/>
+              </w:rPr>
+              <w:t xml:space="preserve">can be recorded as part of attendance as these may </w:t>
             </w:r>
             <w:r>
               <w:rPr>
@@ -1794,6 +2964,14 @@
                 <w:lang w:eastAsia="en-IN"/>
               </w:rPr>
               <w:t xml:space="preserve"> vary from time to time and will be useful for future analysis</w:t>
+            </w:r>
+            <w:r>
+              <w:rPr>
+                <w:rFonts w:ascii="Calibri" w:eastAsia="Times New Roman" w:hAnsi="Calibri" w:cs="Times New Roman"/>
+                <w:color w:val="000000"/>
+                <w:lang w:eastAsia="en-IN"/>
+              </w:rPr>
+              <w:t>. Attendance can be updated by mentor or assistant mentor.</w:t>
             </w:r>
           </w:p>
         </w:tc>
@@ -1857,7 +3035,25 @@
                 <w:color w:val="000000"/>
                 <w:lang w:eastAsia="en-IN"/>
               </w:rPr>
-              <w:t>Distributed Followup &amp; Devotee History</w:t>
+              <w:t xml:space="preserve">Distributed </w:t>
+            </w:r>
+            <w:r>
+              <w:rPr>
+                <w:rFonts w:ascii="Calibri" w:eastAsia="Times New Roman" w:hAnsi="Calibri" w:cs="Times New Roman"/>
+                <w:b/>
+                <w:color w:val="000000"/>
+                <w:lang w:eastAsia="en-IN"/>
+              </w:rPr>
+              <w:t>Follow-up</w:t>
+            </w:r>
+            <w:r>
+              <w:rPr>
+                <w:rFonts w:ascii="Calibri" w:eastAsia="Times New Roman" w:hAnsi="Calibri" w:cs="Times New Roman"/>
+                <w:b/>
+                <w:color w:val="000000"/>
+                <w:lang w:eastAsia="en-IN"/>
+              </w:rPr>
+              <w:t xml:space="preserve"> &amp; Devotee History</w:t>
             </w:r>
           </w:p>
         </w:tc>
@@ -1886,7 +3082,25 @@
                 <w:color w:val="000000"/>
                 <w:lang w:eastAsia="en-IN"/>
               </w:rPr>
-              <w:t xml:space="preserve">An effective follow up module which will comprise facility to assign contacts to various devotees, so that work load is distributed. Facility to assign and reassign should be free from the hassel of preparing excel sheets and distributing and managing various sheets. The contacts once assigned should appear in the mobile of the devotee to </w:t>
+              <w:t xml:space="preserve">An effective follow up module which will comprise facility to assign contacts to various devotees, so that work load is distributed. Facility to assign and reassign should be free from the </w:t>
+            </w:r>
+            <w:r>
+              <w:rPr>
+                <w:rFonts w:ascii="Calibri" w:eastAsia="Times New Roman" w:hAnsi="Calibri" w:cs="Times New Roman"/>
+                <w:b/>
+                <w:color w:val="000000"/>
+                <w:lang w:eastAsia="en-IN"/>
+              </w:rPr>
+              <w:t>hassle</w:t>
+            </w:r>
+            <w:r>
+              <w:rPr>
+                <w:rFonts w:ascii="Calibri" w:eastAsia="Times New Roman" w:hAnsi="Calibri" w:cs="Times New Roman"/>
+                <w:b/>
+                <w:color w:val="000000"/>
+                <w:lang w:eastAsia="en-IN"/>
+              </w:rPr>
+              <w:t xml:space="preserve"> of preparing excel sheets and distributing and managing various sheets. The contacts once assigned should appear in the mobile of the devotee to </w:t>
             </w:r>
             <w:r>
               <w:rPr>
@@ -1922,7 +3136,79 @@
                 <w:color w:val="000000"/>
                 <w:lang w:eastAsia="en-IN"/>
               </w:rPr>
-              <w:t xml:space="preserve"> the contact is assigned may not know the person who he is going to followup, a history of the person could be store and displayed just before calling. After the call there must be provision to update the history. After the call there should be an option to record the response, which could be one of the 4 responses "Coming, not Coming, doubtful, call again, invalid/wrong no". Provision should be there to monitor invalid/wrong numbers and delete them periodically. After the call provision should be there to rate the devotee, with 3 stars "good, ok, bad" a cumulative total of no of good</w:t>
+              <w:t xml:space="preserve"> the contact is assigned may not know the person who he is going to </w:t>
+            </w:r>
+            <w:r>
+              <w:rPr>
+                <w:rFonts w:ascii="Calibri" w:eastAsia="Times New Roman" w:hAnsi="Calibri" w:cs="Times New Roman"/>
+                <w:b/>
+                <w:color w:val="000000"/>
+                <w:lang w:eastAsia="en-IN"/>
+              </w:rPr>
+              <w:t>follow-up</w:t>
+            </w:r>
+            <w:r>
+              <w:rPr>
+                <w:rFonts w:ascii="Calibri" w:eastAsia="Times New Roman" w:hAnsi="Calibri" w:cs="Times New Roman"/>
+                <w:b/>
+                <w:color w:val="000000"/>
+                <w:lang w:eastAsia="en-IN"/>
+              </w:rPr>
+              <w:t>, a history of the person could be store</w:t>
+            </w:r>
+            <w:r>
+              <w:rPr>
+                <w:rFonts w:ascii="Calibri" w:eastAsia="Times New Roman" w:hAnsi="Calibri" w:cs="Times New Roman"/>
+                <w:b/>
+                <w:color w:val="000000"/>
+                <w:lang w:eastAsia="en-IN"/>
+              </w:rPr>
+              <w:t>d</w:t>
+            </w:r>
+            <w:r>
+              <w:rPr>
+                <w:rFonts w:ascii="Calibri" w:eastAsia="Times New Roman" w:hAnsi="Calibri" w:cs="Times New Roman"/>
+                <w:b/>
+                <w:color w:val="000000"/>
+                <w:lang w:eastAsia="en-IN"/>
+              </w:rPr>
+              <w:t xml:space="preserve"> and displayed just before calling. After the call there must be provision to update the history</w:t>
+            </w:r>
+            <w:r>
+              <w:rPr>
+                <w:rFonts w:ascii="Calibri" w:eastAsia="Times New Roman" w:hAnsi="Calibri" w:cs="Times New Roman"/>
+                <w:b/>
+                <w:color w:val="000000"/>
+                <w:lang w:eastAsia="en-IN"/>
+              </w:rPr>
+              <w:t xml:space="preserve"> by typing the comments</w:t>
+            </w:r>
+            <w:r>
+              <w:rPr>
+                <w:rFonts w:ascii="Calibri" w:eastAsia="Times New Roman" w:hAnsi="Calibri" w:cs="Times New Roman"/>
+                <w:b/>
+                <w:color w:val="000000"/>
+                <w:lang w:eastAsia="en-IN"/>
+              </w:rPr>
+              <w:t xml:space="preserve">. After the call there should be an option to record the response, which could be one of the </w:t>
+            </w:r>
+            <w:r>
+              <w:rPr>
+                <w:rFonts w:ascii="Calibri" w:eastAsia="Times New Roman" w:hAnsi="Calibri" w:cs="Times New Roman"/>
+                <w:b/>
+                <w:color w:val="000000"/>
+                <w:lang w:eastAsia="en-IN"/>
+              </w:rPr>
+              <w:t>5</w:t>
+            </w:r>
+            <w:r>
+              <w:rPr>
+                <w:rFonts w:ascii="Calibri" w:eastAsia="Times New Roman" w:hAnsi="Calibri" w:cs="Times New Roman"/>
+                <w:b/>
+                <w:color w:val="000000"/>
+                <w:lang w:eastAsia="en-IN"/>
+              </w:rPr>
+              <w:t xml:space="preserve"> responses "Coming, not Coming, doubtful, call again, invalid/wrong no". Provision should be there to monitor invalid/wrong numbers and delete them periodically. After the call provision should be there to rate the devotee, with 3 stars "good, ok, bad" a cumulative total of no of good</w:t>
             </w:r>
             <w:r>
               <w:rPr>
@@ -1940,7 +3226,16 @@
                 <w:color w:val="000000"/>
                 <w:lang w:eastAsia="en-IN"/>
               </w:rPr>
-              <w:t>rt of history for enhancing the followup</w:t>
+              <w:t xml:space="preserve">rt of history for enhancing the </w:t>
+            </w:r>
+            <w:r>
+              <w:rPr>
+                <w:rFonts w:ascii="Calibri" w:eastAsia="Times New Roman" w:hAnsi="Calibri" w:cs="Times New Roman"/>
+                <w:b/>
+                <w:color w:val="000000"/>
+                <w:lang w:eastAsia="en-IN"/>
+              </w:rPr>
+              <w:t>follow-up</w:t>
             </w:r>
           </w:p>
         </w:tc>
@@ -2027,7 +3322,39 @@
                 <w:color w:val="000000"/>
                 <w:lang w:eastAsia="en-IN"/>
               </w:rPr>
-              <w:t>As the operations of adding/shifting/modifying in a hierarchy needs an authentication check, a provision to identify the devotee who is using the system is essential. This will help in personalising dashboard, reports, operational permissions etc. Concequently there is a need to describe who can do what, which will be described later. The devotee may login from a browser or a mobile, it will be better to have provision of login from any mobile rather than coupling the identity with a single mobile.</w:t>
+              <w:t xml:space="preserve">As the operations of adding/shifting/modifying in a hierarchy needs an authentication check, a provision to identify the devotee who is using the system is essential. This will help in personalising dashboard, reports, operational permissions etc. </w:t>
+            </w:r>
+            <w:r>
+              <w:rPr>
+                <w:rFonts w:ascii="Calibri" w:eastAsia="Times New Roman" w:hAnsi="Calibri" w:cs="Times New Roman"/>
+                <w:color w:val="000000"/>
+                <w:lang w:eastAsia="en-IN"/>
+              </w:rPr>
+              <w:t>Consequently,</w:t>
+            </w:r>
+            <w:r>
+              <w:rPr>
+                <w:rFonts w:ascii="Calibri" w:eastAsia="Times New Roman" w:hAnsi="Calibri" w:cs="Times New Roman"/>
+                <w:color w:val="000000"/>
+                <w:lang w:eastAsia="en-IN"/>
+              </w:rPr>
+              <w:t xml:space="preserve"> there is a need to describe who can do what, which will be described </w:t>
+            </w:r>
+            <w:r>
+              <w:rPr>
+                <w:rFonts w:ascii="Calibri" w:eastAsia="Times New Roman" w:hAnsi="Calibri" w:cs="Times New Roman"/>
+                <w:color w:val="000000"/>
+                <w:lang w:eastAsia="en-IN"/>
+              </w:rPr>
+              <w:t>in a separate document</w:t>
+            </w:r>
+            <w:r>
+              <w:rPr>
+                <w:rFonts w:ascii="Calibri" w:eastAsia="Times New Roman" w:hAnsi="Calibri" w:cs="Times New Roman"/>
+                <w:color w:val="000000"/>
+                <w:lang w:eastAsia="en-IN"/>
+              </w:rPr>
+              <w:t>. The devotee may login from a browser or a mobile, it will be better to have provision of login from any mobile rather than coupling the identity with a single mobile.</w:t>
             </w:r>
           </w:p>
         </w:tc>
@@ -2114,7 +3441,32 @@
                 <w:color w:val="000000"/>
                 <w:lang w:eastAsia="en-IN"/>
               </w:rPr>
-              <w:t>There can be a dashboard for each user which is personlised for that particular devotee. It can display useful info, stats, reports of essential aspects according to the roles and responsibilities that devotee is assigned with.</w:t>
+              <w:t xml:space="preserve">There can be a dashboard for each user which is </w:t>
+            </w:r>
+            <w:r>
+              <w:rPr>
+                <w:rFonts w:ascii="Calibri" w:eastAsia="Times New Roman" w:hAnsi="Calibri" w:cs="Times New Roman"/>
+                <w:color w:val="000000"/>
+                <w:lang w:eastAsia="en-IN"/>
+              </w:rPr>
+              <w:t>personalised</w:t>
+            </w:r>
+            <w:r>
+              <w:rPr>
+                <w:rFonts w:ascii="Calibri" w:eastAsia="Times New Roman" w:hAnsi="Calibri" w:cs="Times New Roman"/>
+                <w:color w:val="000000"/>
+                <w:lang w:eastAsia="en-IN"/>
+              </w:rPr>
+              <w:t xml:space="preserve"> for that particular devotee. It can display useful info, </w:t>
+            </w:r>
+            <w:r>
+              <w:rPr>
+                <w:rFonts w:ascii="Calibri" w:eastAsia="Times New Roman" w:hAnsi="Calibri" w:cs="Times New Roman"/>
+                <w:color w:val="000000"/>
+                <w:lang w:eastAsia="en-IN"/>
+              </w:rPr>
+              <w:lastRenderedPageBreak/>
+              <w:t>stats, reports of essential aspects according to the roles and responsibilities that devotee is assigned with.</w:t>
             </w:r>
           </w:p>
         </w:tc>
@@ -2147,6 +3499,7 @@
                 <w:color w:val="000000"/>
                 <w:lang w:eastAsia="en-IN"/>
               </w:rPr>
+              <w:lastRenderedPageBreak/>
               <w:t>IPR-009</w:t>
             </w:r>
           </w:p>
@@ -2355,7 +3708,6 @@
                 <w:color w:val="000000"/>
                 <w:lang w:eastAsia="en-IN"/>
               </w:rPr>
-              <w:lastRenderedPageBreak/>
               <w:br w:type="page"/>
               <w:t>5. This facility could also be used to notify an existing devotee to a different area if the devotee is shifting his location.</w:t>
             </w:r>
@@ -2390,7 +3742,6 @@
                 <w:color w:val="000000"/>
                 <w:lang w:eastAsia="en-IN"/>
               </w:rPr>
-              <w:lastRenderedPageBreak/>
               <w:t>IPR-010</w:t>
             </w:r>
           </w:p>
@@ -2755,7 +4106,16 @@
                 <w:color w:val="000000"/>
                 <w:lang w:eastAsia="en-IN"/>
               </w:rPr>
-              <w:t>Public Attraction - Separate App</w:t>
+              <w:t xml:space="preserve">Public Attraction - </w:t>
+            </w:r>
+            <w:r>
+              <w:rPr>
+                <w:rFonts w:ascii="Calibri" w:eastAsia="Times New Roman" w:hAnsi="Calibri" w:cs="Times New Roman"/>
+                <w:color w:val="000000"/>
+                <w:lang w:eastAsia="en-IN"/>
+              </w:rPr>
+              <w:lastRenderedPageBreak/>
+              <w:t>Separate App</w:t>
             </w:r>
             <w:r>
               <w:rPr>
@@ -2789,7 +4149,17 @@
                 <w:color w:val="000000"/>
                 <w:lang w:eastAsia="en-IN"/>
               </w:rPr>
-              <w:t>If a ISKCON mobile app is downloaded by common public, we can get the contact of the person, not just a person but a person interested in ISKCON's activities. By offering some interesting devotional engagement, we can induce common public to install the app. Some of the attractive features may be</w:t>
+              <w:lastRenderedPageBreak/>
+              <w:t xml:space="preserve">If a ISKCON mobile app is downloaded by common public, we can get the contact of the person, not just a person but </w:t>
+            </w:r>
+            <w:r>
+              <w:rPr>
+                <w:rFonts w:ascii="Calibri" w:eastAsia="Times New Roman" w:hAnsi="Calibri" w:cs="Times New Roman"/>
+                <w:color w:val="000000"/>
+                <w:lang w:eastAsia="en-IN"/>
+              </w:rPr>
+              <w:lastRenderedPageBreak/>
+              <w:t>a person interested in ISKCON's activities. By offering some interesting devotional engagement, we can induce common public to install the app. Some of the attractive features may be</w:t>
             </w:r>
             <w:r>
               <w:rPr>
@@ -2903,6 +4273,7 @@
                 <w:color w:val="000000"/>
                 <w:lang w:eastAsia="en-IN"/>
               </w:rPr>
+              <w:lastRenderedPageBreak/>
               <w:t>IPR-013</w:t>
             </w:r>
           </w:p>
@@ -2951,13 +4322,29 @@
                 <w:lang w:eastAsia="en-IN"/>
               </w:rPr>
             </w:pPr>
-            <w:r>
-              <w:rPr>
-                <w:rFonts w:ascii="Calibri" w:eastAsia="Times New Roman" w:hAnsi="Calibri" w:cs="Times New Roman"/>
-                <w:color w:val="000000"/>
-                <w:lang w:eastAsia="en-IN"/>
-              </w:rPr>
-              <w:t xml:space="preserve">Provision should be there to communicate to all the members in the subtree, with choice for selecting the audience based on program and/or devotee </w:t>
+            <w:commentRangeStart w:id="9"/>
+            <w:r>
+              <w:rPr>
+                <w:rFonts w:ascii="Calibri" w:eastAsia="Times New Roman" w:hAnsi="Calibri" w:cs="Times New Roman"/>
+                <w:color w:val="000000"/>
+                <w:lang w:eastAsia="en-IN"/>
+              </w:rPr>
+              <w:t>Provision should be there to communicate to all the members in the subtree</w:t>
+            </w:r>
+            <w:commentRangeEnd w:id="9"/>
+            <w:r>
+              <w:rPr>
+                <w:rStyle w:val="CommentReference"/>
+              </w:rPr>
+              <w:commentReference w:id="9"/>
+            </w:r>
+            <w:r>
+              <w:rPr>
+                <w:rFonts w:ascii="Calibri" w:eastAsia="Times New Roman" w:hAnsi="Calibri" w:cs="Times New Roman"/>
+                <w:color w:val="000000"/>
+                <w:lang w:eastAsia="en-IN"/>
+              </w:rPr>
+              <w:t xml:space="preserve">, with choice for selecting the audience based on program and/or devotee </w:t>
             </w:r>
             <w:r>
               <w:rPr>
@@ -2973,7 +4360,16 @@
                 <w:color w:val="000000"/>
                 <w:lang w:eastAsia="en-IN"/>
               </w:rPr>
-              <w:t>. This communication s</w:t>
+              <w:t xml:space="preserve">. </w:t>
+            </w:r>
+            <w:commentRangeStart w:id="10"/>
+            <w:r>
+              <w:rPr>
+                <w:rFonts w:ascii="Calibri" w:eastAsia="Times New Roman" w:hAnsi="Calibri" w:cs="Times New Roman"/>
+                <w:color w:val="000000"/>
+                <w:lang w:eastAsia="en-IN"/>
+              </w:rPr>
+              <w:t>This communication s</w:t>
             </w:r>
             <w:r>
               <w:rPr>
@@ -2989,7 +4385,22 @@
                 <w:color w:val="000000"/>
                 <w:lang w:eastAsia="en-IN"/>
               </w:rPr>
-              <w:t>ould happen through app, SMS from one's own mobile, SMS through SMS panel. The SMS panel can only be used by authorised programs as it costs a lot.</w:t>
+              <w:t xml:space="preserve">ould happen </w:t>
+            </w:r>
+            <w:commentRangeEnd w:id="10"/>
+            <w:r>
+              <w:rPr>
+                <w:rStyle w:val="CommentReference"/>
+              </w:rPr>
+              <w:commentReference w:id="10"/>
+            </w:r>
+            <w:r>
+              <w:rPr>
+                <w:rFonts w:ascii="Calibri" w:eastAsia="Times New Roman" w:hAnsi="Calibri" w:cs="Times New Roman"/>
+                <w:color w:val="000000"/>
+                <w:lang w:eastAsia="en-IN"/>
+              </w:rPr>
+              <w:t>through app, SMS from one's own mobile, SMS through SMS panel. The SMS panel can only be used by authorised programs as it costs a lot.</w:t>
             </w:r>
           </w:p>
         </w:tc>
@@ -3092,7 +4503,31 @@
                 <w:color w:val="000000"/>
                 <w:lang w:eastAsia="en-IN"/>
               </w:rPr>
-              <w:t xml:space="preserve"> then action must be taken. Option must be there for skip level intimation</w:t>
+              <w:t xml:space="preserve"> then action </w:t>
+            </w:r>
+            <w:commentRangeStart w:id="11"/>
+            <w:r>
+              <w:rPr>
+                <w:rFonts w:ascii="Calibri" w:eastAsia="Times New Roman" w:hAnsi="Calibri" w:cs="Times New Roman"/>
+                <w:color w:val="000000"/>
+                <w:lang w:eastAsia="en-IN"/>
+              </w:rPr>
+              <w:t xml:space="preserve">must </w:t>
+            </w:r>
+            <w:commentRangeEnd w:id="11"/>
+            <w:r>
+              <w:rPr>
+                <w:rStyle w:val="CommentReference"/>
+              </w:rPr>
+              <w:commentReference w:id="11"/>
+            </w:r>
+            <w:r>
+              <w:rPr>
+                <w:rFonts w:ascii="Calibri" w:eastAsia="Times New Roman" w:hAnsi="Calibri" w:cs="Times New Roman"/>
+                <w:color w:val="000000"/>
+                <w:lang w:eastAsia="en-IN"/>
+              </w:rPr>
+              <w:t>be taken. Option must be there for skip level intimation</w:t>
             </w:r>
           </w:p>
         </w:tc>
@@ -3125,7 +4560,6 @@
                 <w:color w:val="000000"/>
                 <w:lang w:eastAsia="en-IN"/>
               </w:rPr>
-              <w:lastRenderedPageBreak/>
               <w:t>IPR-015</w:t>
             </w:r>
           </w:p>
@@ -3444,6 +4878,7 @@
                 <w:lang w:eastAsia="en-IN"/>
               </w:rPr>
             </w:pPr>
+            <w:commentRangeStart w:id="12"/>
             <w:r>
               <w:rPr>
                 <w:rFonts w:ascii="Calibri" w:eastAsia="Times New Roman" w:hAnsi="Calibri" w:cs="Times New Roman"/>
@@ -3452,6 +4887,13 @@
               </w:rPr>
               <w:t>Preaching Assistance</w:t>
             </w:r>
+            <w:commentRangeEnd w:id="12"/>
+            <w:r>
+              <w:rPr>
+                <w:rStyle w:val="CommentReference"/>
+              </w:rPr>
+              <w:commentReference w:id="12"/>
+            </w:r>
             <w:r>
               <w:rPr>
                 <w:rFonts w:ascii="Calibri" w:eastAsia="Times New Roman" w:hAnsi="Calibri" w:cs="Times New Roman"/>
@@ -3459,7 +4901,23 @@
                 <w:lang w:eastAsia="en-IN"/>
               </w:rPr>
               <w:br/>
-              <w:t>- Next level commitment for a devotee based on his current level</w:t>
+              <w:t xml:space="preserve">- </w:t>
+            </w:r>
+            <w:commentRangeStart w:id="13"/>
+            <w:r>
+              <w:rPr>
+                <w:rFonts w:ascii="Calibri" w:eastAsia="Times New Roman" w:hAnsi="Calibri" w:cs="Times New Roman"/>
+                <w:color w:val="000000"/>
+                <w:lang w:eastAsia="en-IN"/>
+              </w:rPr>
+              <w:t>Next level commitment for a devotee based on his current level</w:t>
+            </w:r>
+            <w:commentRangeEnd w:id="13"/>
+            <w:r>
+              <w:rPr>
+                <w:rStyle w:val="CommentReference"/>
+              </w:rPr>
+              <w:commentReference w:id="13"/>
             </w:r>
             <w:r>
               <w:rPr>
@@ -3468,7 +4926,31 @@
                 <w:lang w:eastAsia="en-IN"/>
               </w:rPr>
               <w:br/>
-              <w:t>- MOM and action items of meetings to followup</w:t>
+              <w:t xml:space="preserve">- </w:t>
+            </w:r>
+            <w:commentRangeStart w:id="14"/>
+            <w:r>
+              <w:rPr>
+                <w:rFonts w:ascii="Calibri" w:eastAsia="Times New Roman" w:hAnsi="Calibri" w:cs="Times New Roman"/>
+                <w:color w:val="000000"/>
+                <w:lang w:eastAsia="en-IN"/>
+              </w:rPr>
+              <w:t xml:space="preserve">MOM and action items </w:t>
+            </w:r>
+            <w:commentRangeEnd w:id="14"/>
+            <w:r>
+              <w:rPr>
+                <w:rStyle w:val="CommentReference"/>
+              </w:rPr>
+              <w:commentReference w:id="14"/>
+            </w:r>
+            <w:r>
+              <w:rPr>
+                <w:rFonts w:ascii="Calibri" w:eastAsia="Times New Roman" w:hAnsi="Calibri" w:cs="Times New Roman"/>
+                <w:color w:val="000000"/>
+                <w:lang w:eastAsia="en-IN"/>
+              </w:rPr>
+              <w:t>of meetings to followup</w:t>
             </w:r>
             <w:r>
               <w:rPr>
@@ -3477,6 +4959,14 @@
                 <w:lang w:eastAsia="en-IN"/>
               </w:rPr>
               <w:br/>
+            </w:r>
+            <w:r>
+              <w:rPr>
+                <w:rFonts w:ascii="Calibri" w:eastAsia="Times New Roman" w:hAnsi="Calibri" w:cs="Times New Roman"/>
+                <w:color w:val="000000"/>
+                <w:lang w:eastAsia="en-IN"/>
+              </w:rPr>
+              <w:lastRenderedPageBreak/>
               <w:t>- Preparation of checklist for</w:t>
             </w:r>
             <w:r>
@@ -3487,8 +4977,6 @@
               </w:rPr>
               <w:t xml:space="preserve"> each instance of the program</w:t>
             </w:r>
-            <w:bookmarkStart w:id="0" w:name="_GoBack"/>
-            <w:bookmarkEnd w:id="0"/>
           </w:p>
         </w:tc>
       </w:tr>
@@ -3519,6 +5007,7 @@
                 <w:color w:val="000000"/>
                 <w:lang w:eastAsia="en-IN"/>
               </w:rPr>
+              <w:lastRenderedPageBreak/>
               <w:t>IPR-018</w:t>
             </w:r>
           </w:p>
@@ -3584,6 +5073,7 @@
                 <w:lang w:eastAsia="en-IN"/>
               </w:rPr>
             </w:pPr>
+            <w:commentRangeStart w:id="15"/>
             <w:r>
               <w:rPr>
                 <w:rFonts w:ascii="Calibri" w:eastAsia="Times New Roman" w:hAnsi="Calibri" w:cs="Times New Roman"/>
@@ -3705,6 +5195,13 @@
                 <w:lang w:eastAsia="en-IN"/>
               </w:rPr>
               <w:t>Did some monetary contribution today: (y/n)</w:t>
+            </w:r>
+            <w:commentRangeEnd w:id="15"/>
+            <w:r>
+              <w:rPr>
+                <w:rStyle w:val="CommentReference"/>
+              </w:rPr>
+              <w:commentReference w:id="15"/>
             </w:r>
           </w:p>
         </w:tc>
@@ -3723,6 +5220,1246 @@
     </w:sectPr>
   </w:body>
 </w:document>
+</file>
+
+<file path=word/comments.xml><?xml version="1.0" encoding="utf-8"?>
+<w:comments xmlns:wpc="http://schemas.microsoft.com/office/word/2010/wordprocessingCanvas" xmlns:cx="http://schemas.microsoft.com/office/drawing/2014/chartex" xmlns:mc="http://schemas.openxmlformats.org/markup-compatibility/2006" xmlns:o="urn:schemas-microsoft-com:office:office" xmlns:r="http://schemas.openxmlformats.org/officeDocument/2006/relationships" xmlns:m="http://schemas.openxmlformats.org/officeDocument/2006/math" xmlns:v="urn:schemas-microsoft-com:vml" xmlns:wp14="http://schemas.microsoft.com/office/word/2010/wordprocessingDrawing" xmlns:wp="http://schemas.openxmlformats.org/drawingml/2006/wordprocessingDrawing" xmlns:w10="urn:schemas-microsoft-com:office:word" xmlns:w="http://schemas.openxmlformats.org/wordprocessingml/2006/main" xmlns:w14="http://schemas.microsoft.com/office/word/2010/wordml" xmlns:w15="http://schemas.microsoft.com/office/word/2012/wordml" xmlns:w16se="http://schemas.microsoft.com/office/word/2015/wordml/symex" xmlns:wpg="http://schemas.microsoft.com/office/word/2010/wordprocessingGroup" xmlns:wpi="http://schemas.microsoft.com/office/word/2010/wordprocessingInk" xmlns:wne="http://schemas.microsoft.com/office/word/2006/wordml" xmlns:wps="http://schemas.microsoft.com/office/word/2010/wordprocessingShape" mc:Ignorable="w14 w15 w16se wp14">
+  <w:comment w:id="0" w:author="SESA249880" w:date="2015-12-05T13:40:00Z" w:initials="AK">
+    <w:p>
+      <w:pPr>
+        <w:pStyle w:val="CommentText"/>
+      </w:pPr>
+      <w:r>
+        <w:rPr>
+          <w:rStyle w:val="CommentReference"/>
+        </w:rPr>
+        <w:annotationRef/>
+      </w:r>
+      <w:r>
+        <w:t>Quick add in mobile (name and phone number and area and purpose are mandatory and email, DOB , comment and language are optional) during the quick  add.</w:t>
+      </w:r>
+    </w:p>
+    <w:p>
+      <w:pPr>
+        <w:pStyle w:val="CommentText"/>
+      </w:pPr>
+      <w:r>
+        <w:t xml:space="preserve">Search should be capable over any field both from mobile and web </w:t>
+      </w:r>
+      <w:r>
+        <w:t>app.</w:t>
+      </w:r>
+    </w:p>
+    <w:p>
+      <w:pPr>
+        <w:pStyle w:val="CommentText"/>
+      </w:pPr>
+      <w:r>
+        <w:t>The search should display results with complete address of a devotee. Here address means his reporting structure, that can eliminate the ambiguity in identifying unique devotees.</w:t>
+      </w:r>
+    </w:p>
+  </w:comment>
+  <w:comment w:id="1" w:author="SESA249880" w:date="2015-12-05T14:07:00Z" w:initials="AK">
+    <w:p>
+      <w:pPr>
+        <w:pStyle w:val="CommentText"/>
+      </w:pPr>
+      <w:r>
+        <w:rPr>
+          <w:rStyle w:val="CommentReference"/>
+        </w:rPr>
+        <w:annotationRef/>
+      </w:r>
+      <w:r>
+        <w:t>Understand how to shift from one circle to another sector/mahacircle etc.... best way is to show tree navigation</w:t>
+      </w:r>
+    </w:p>
+  </w:comment>
+  <w:comment w:id="2" w:author="SESA249880" w:date="2015-12-05T13:47:00Z" w:initials="AK">
+    <w:p>
+      <w:pPr>
+        <w:pStyle w:val="CommentText"/>
+      </w:pPr>
+      <w:r>
+        <w:rPr>
+          <w:rStyle w:val="CommentReference"/>
+        </w:rPr>
+        <w:annotationRef/>
+      </w:r>
+      <w:r>
+        <w:t>Searching should be both program id based and hierarchy tree  navigation based.</w:t>
+      </w:r>
+    </w:p>
+  </w:comment>
+  <w:comment w:id="3" w:author="Hariksetra das" w:date="2015-12-07T14:31:00Z" w:initials="Hd">
+    <w:p>
+      <w:pPr>
+        <w:pStyle w:val="CommentText"/>
+      </w:pPr>
+      <w:r>
+        <w:rPr>
+          <w:rStyle w:val="CommentReference"/>
+        </w:rPr>
+        <w:annotationRef/>
+      </w:r>
+      <w:r>
+        <w:t>All programs will be used to track the attendance. The participation criteria of these programs can be as follows.</w:t>
+      </w:r>
+    </w:p>
+    <w:p>
+      <w:pPr>
+        <w:pStyle w:val="CommentText"/>
+        <w:numPr>
+          <w:ilvl w:val="0"/>
+          <w:numId w:val="6"/>
+        </w:numPr>
+      </w:pPr>
+      <w:r>
+        <w:t>Dynamic (left to be added dynamically)</w:t>
+      </w:r>
+    </w:p>
+    <w:p>
+      <w:pPr>
+        <w:pStyle w:val="CommentText"/>
+        <w:numPr>
+          <w:ilvl w:val="0"/>
+          <w:numId w:val="6"/>
+        </w:numPr>
+      </w:pPr>
+      <w:r>
+        <w:t>All members (all in the sub tree)</w:t>
+      </w:r>
+    </w:p>
+    <w:p>
+      <w:pPr>
+        <w:pStyle w:val="CommentText"/>
+        <w:numPr>
+          <w:ilvl w:val="0"/>
+          <w:numId w:val="6"/>
+        </w:numPr>
+      </w:pPr>
+      <w:r>
+        <w:t>Leaders (all leaders in sub tree)</w:t>
+      </w:r>
+    </w:p>
+    <w:p>
+      <w:pPr>
+        <w:pStyle w:val="CommentText"/>
+        <w:numPr>
+          <w:ilvl w:val="0"/>
+          <w:numId w:val="6"/>
+        </w:numPr>
+      </w:pPr>
+      <w:r>
+        <w:t>Leaders 1 level (under current node)</w:t>
+      </w:r>
+    </w:p>
+    <w:p>
+      <w:pPr>
+        <w:pStyle w:val="CommentText"/>
+        <w:numPr>
+          <w:ilvl w:val="0"/>
+          <w:numId w:val="6"/>
+        </w:numPr>
+      </w:pPr>
+      <w:r>
+        <w:t>Leaders 2 levels (under current node)</w:t>
+      </w:r>
+    </w:p>
+  </w:comment>
+  <w:comment w:id="4" w:author="Hariksetra das" w:date="2015-12-07T14:35:00Z" w:initials="Hd">
+    <w:p>
+      <w:pPr>
+        <w:pStyle w:val="CommentText"/>
+      </w:pPr>
+      <w:r>
+        <w:rPr>
+          <w:rStyle w:val="CommentReference"/>
+        </w:rPr>
+        <w:annotationRef/>
+      </w:r>
+      <w:r>
+        <w:t>Programs under each structure is explained above. There can be some flexibility of adding additional programs.</w:t>
+      </w:r>
+    </w:p>
+  </w:comment>
+  <w:comment w:id="5" w:author="Hariksetra das" w:date="2015-12-08T16:02:00Z" w:initials="Hd">
+    <w:p>
+      <w:pPr>
+        <w:pStyle w:val="CommentText"/>
+      </w:pPr>
+      <w:r>
+        <w:rPr>
+          <w:rStyle w:val="CommentReference"/>
+        </w:rPr>
+        <w:annotationRef/>
+      </w:r>
+      <w:r>
+        <w:t>Provision can be given to designate a devotee as attendance co-ordinator, who can update the attendance of the program</w:t>
+      </w:r>
+    </w:p>
+  </w:comment>
+  <w:comment w:id="6" w:author="Hariksetra das" w:date="2015-12-08T16:15:00Z" w:initials="Hd">
+    <w:p>
+      <w:pPr>
+        <w:pStyle w:val="CommentText"/>
+      </w:pPr>
+      <w:r>
+        <w:rPr>
+          <w:rStyle w:val="CommentReference"/>
+        </w:rPr>
+        <w:annotationRef/>
+      </w:r>
+      <w:r>
+        <w:t>Provision can be given to create a program instance separately and attendance update separately. This will help in the following way</w:t>
+      </w:r>
+    </w:p>
+    <w:p>
+      <w:pPr>
+        <w:pStyle w:val="CommentText"/>
+      </w:pPr>
+    </w:p>
+    <w:p>
+      <w:pPr>
+        <w:pStyle w:val="CommentText"/>
+      </w:pPr>
+      <w:r>
+        <w:t xml:space="preserve">If I have a BV program on Saturday, </w:t>
+      </w:r>
+      <w:r>
+        <w:t>Wednesday I can create the instance and update some announcements in the comments section, which will help me in remembering the announcements. There can be provision to create, update and delete provision for program instance which can be used by mentor/asst mentor</w:t>
+      </w:r>
+    </w:p>
+    <w:p>
+      <w:pPr>
+        <w:pStyle w:val="CommentText"/>
+      </w:pPr>
+    </w:p>
+    <w:p>
+      <w:pPr>
+        <w:pStyle w:val="CommentText"/>
+      </w:pPr>
+      <w:r>
+        <w:t>If there is no such need (which is the case most of the times) then the attendance and instance can be created at the time of attendance itself.</w:t>
+      </w:r>
+      <w:bookmarkStart w:id="7" w:name="_GoBack"/>
+      <w:bookmarkEnd w:id="7"/>
+    </w:p>
+  </w:comment>
+  <w:comment w:id="8" w:author="Hariksetra das" w:date="2015-12-07T14:47:00Z" w:initials="Hd">
+    <w:p>
+      <w:pPr>
+        <w:pStyle w:val="CommentText"/>
+      </w:pPr>
+      <w:r>
+        <w:rPr>
+          <w:rStyle w:val="CommentReference"/>
+        </w:rPr>
+        <w:annotationRef/>
+      </w:r>
+      <w:r>
+        <w:t>There are some more details mentioned in table design. Kindly include them</w:t>
+      </w:r>
+    </w:p>
+  </w:comment>
+  <w:comment w:id="9" w:author="Hariksetra das" w:date="2015-12-08T16:07:00Z" w:initials="Hd">
+    <w:p>
+      <w:pPr>
+        <w:pStyle w:val="CommentText"/>
+      </w:pPr>
+      <w:r>
+        <w:rPr>
+          <w:rStyle w:val="CommentReference"/>
+        </w:rPr>
+        <w:annotationRef/>
+      </w:r>
+      <w:r>
+        <w:t xml:space="preserve">This implies even devotees without any position should also be encouraged to install this app, just to receive the communication. </w:t>
+      </w:r>
+    </w:p>
+    <w:p>
+      <w:pPr>
+        <w:pStyle w:val="CommentText"/>
+      </w:pPr>
+      <w:r>
+        <w:t xml:space="preserve">When a normal devotee logs in he will be able to update his profile and receive communication and nothing more. May be we </w:t>
+      </w:r>
+      <w:r>
+        <w:t>can add daiy darshan pics</w:t>
+      </w:r>
+    </w:p>
+  </w:comment>
+  <w:comment w:id="10" w:author="Hariksetra das" w:date="2015-12-08T15:19:00Z" w:initials="Hd">
+    <w:p>
+      <w:pPr>
+        <w:pStyle w:val="CommentText"/>
+      </w:pPr>
+      <w:r>
+        <w:rPr>
+          <w:rStyle w:val="CommentReference"/>
+        </w:rPr>
+        <w:annotationRef/>
+      </w:r>
+      <w:r>
+        <w:t>This should be rewritten as</w:t>
+      </w:r>
+    </w:p>
+    <w:p>
+      <w:pPr>
+        <w:pStyle w:val="CommentText"/>
+      </w:pPr>
+      <w:r>
+        <w:t xml:space="preserve">“This communication </w:t>
+      </w:r>
+      <w:r>
+        <w:rPr>
+          <w:b/>
+        </w:rPr>
+        <w:t>can</w:t>
+      </w:r>
+      <w:r>
+        <w:t xml:space="preserve"> happen through”</w:t>
+      </w:r>
+    </w:p>
+  </w:comment>
+  <w:comment w:id="11" w:author="Hariksetra das" w:date="2015-12-08T15:20:00Z" w:initials="Hd">
+    <w:p>
+      <w:pPr>
+        <w:pStyle w:val="CommentText"/>
+      </w:pPr>
+      <w:r>
+        <w:rPr>
+          <w:rStyle w:val="CommentReference"/>
+        </w:rPr>
+        <w:annotationRef/>
+      </w:r>
+      <w:r>
+        <w:t>“must” should be replaced by “can”</w:t>
+      </w:r>
+    </w:p>
+  </w:comment>
+  <w:comment w:id="12" w:author="Hariksetra das" w:date="2015-12-08T15:31:00Z" w:initials="Hd">
+    <w:p>
+      <w:pPr>
+        <w:pStyle w:val="CommentText"/>
+        <w:rPr>
+          <w:rFonts w:ascii="Calibri" w:eastAsia="Times New Roman" w:hAnsi="Calibri" w:cs="Times New Roman"/>
+          <w:color w:val="000000"/>
+          <w:lang w:eastAsia="en-IN"/>
+        </w:rPr>
+      </w:pPr>
+      <w:r>
+        <w:rPr>
+          <w:rStyle w:val="CommentReference"/>
+        </w:rPr>
+        <w:annotationRef/>
+      </w:r>
+      <w:r>
+        <w:rPr>
+          <w:rFonts w:ascii="Calibri" w:eastAsia="Times New Roman" w:hAnsi="Calibri" w:cs="Times New Roman"/>
+          <w:color w:val="000000"/>
+          <w:lang w:eastAsia="en-IN"/>
+        </w:rPr>
+        <w:t>- List of Bhakti Vrikshas functioning in Various Areas (if we have entire address, we can map them to nearest BV easily using GPS)</w:t>
+      </w:r>
+    </w:p>
+    <w:p>
+      <w:pPr>
+        <w:pStyle w:val="CommentText"/>
+        <w:rPr>
+          <w:rFonts w:ascii="Calibri" w:eastAsia="Times New Roman" w:hAnsi="Calibri" w:cs="Times New Roman"/>
+          <w:color w:val="000000"/>
+          <w:lang w:eastAsia="en-IN"/>
+        </w:rPr>
+      </w:pPr>
+      <w:r>
+        <w:rPr>
+          <w:rFonts w:ascii="Calibri" w:eastAsia="Times New Roman" w:hAnsi="Calibri" w:cs="Times New Roman"/>
+          <w:color w:val="000000"/>
+          <w:lang w:eastAsia="en-IN"/>
+        </w:rPr>
+        <w:t>- Health Report of various levels of Hierarchy and devotee</w:t>
+      </w:r>
+    </w:p>
+  </w:comment>
+  <w:comment w:id="13" w:author="Hariksetra das" w:date="2015-12-08T15:23:00Z" w:initials="Hd">
+    <w:p>
+      <w:pPr>
+        <w:pStyle w:val="CommentText"/>
+      </w:pPr>
+      <w:r>
+        <w:rPr>
+          <w:rStyle w:val="CommentReference"/>
+        </w:rPr>
+        <w:annotationRef/>
+      </w:r>
+      <w:r>
+        <w:t>This could be picked up from health report parameters</w:t>
+      </w:r>
+    </w:p>
+    <w:p>
+      <w:pPr>
+        <w:pStyle w:val="CommentText"/>
+      </w:pPr>
+      <w:r>
+        <w:t>This option can be shown when the mentor/asst mentor is viewing the devotee detail</w:t>
+      </w:r>
+    </w:p>
+  </w:comment>
+  <w:comment w:id="14" w:author="Hariksetra das" w:date="2015-12-08T16:13:00Z" w:initials="Hd">
+    <w:p>
+      <w:pPr>
+        <w:pStyle w:val="CommentText"/>
+      </w:pPr>
+      <w:r>
+        <w:rPr>
+          <w:rStyle w:val="CommentReference"/>
+        </w:rPr>
+        <w:annotationRef/>
+      </w:r>
+      <w:r>
+        <w:t>These can be made note in the comments of a program instance</w:t>
+      </w:r>
+    </w:p>
+    <w:p>
+      <w:pPr>
+        <w:pStyle w:val="CommentText"/>
+      </w:pPr>
+      <w:r>
+        <w:t>The same can be done for checklist of a program</w:t>
+      </w:r>
+    </w:p>
+  </w:comment>
+  <w:comment w:id="15" w:author="Hariksetra das" w:date="2015-12-08T15:34:00Z" w:initials="Hd">
+    <w:p>
+      <w:pPr>
+        <w:pStyle w:val="CommentText"/>
+      </w:pPr>
+      <w:r>
+        <w:rPr>
+          <w:rStyle w:val="CommentReference"/>
+        </w:rPr>
+        <w:annotationRef/>
+      </w:r>
+      <w:r>
+        <w:t>Did you attend morning program today?</w:t>
+      </w:r>
+    </w:p>
+    <w:p>
+      <w:pPr>
+        <w:pStyle w:val="CommentText"/>
+      </w:pPr>
+      <w:r>
+        <w:t>Last Night slept at:</w:t>
+      </w:r>
+    </w:p>
+    <w:p>
+      <w:pPr>
+        <w:pStyle w:val="CommentText"/>
+      </w:pPr>
+      <w:r>
+        <w:t>Morning Got up at:</w:t>
+      </w:r>
+    </w:p>
+  </w:comment>
+</w:comments>
+</file>
+
+<file path=word/commentsExtended.xml><?xml version="1.0" encoding="utf-8"?>
+<w15:commentsEx xmlns:wpc="http://schemas.microsoft.com/office/word/2010/wordprocessingCanvas" xmlns:cx="http://schemas.microsoft.com/office/drawing/2014/chartex" xmlns:mc="http://schemas.openxmlformats.org/markup-compatibility/2006" xmlns:o="urn:schemas-microsoft-com:office:office" xmlns:r="http://schemas.openxmlformats.org/officeDocument/2006/relationships" xmlns:m="http://schemas.openxmlformats.org/officeDocument/2006/math" xmlns:v="urn:schemas-microsoft-com:vml" xmlns:wp14="http://schemas.microsoft.com/office/word/2010/wordprocessingDrawing" xmlns:wp="http://schemas.openxmlformats.org/drawingml/2006/wordprocessingDrawing" xmlns:w10="urn:schemas-microsoft-com:office:word" xmlns:w="http://schemas.openxmlformats.org/wordprocessingml/2006/main" xmlns:w14="http://schemas.microsoft.com/office/word/2010/wordml" xmlns:w15="http://schemas.microsoft.com/office/word/2012/wordml" xmlns:w16se="http://schemas.microsoft.com/office/word/2015/wordml/symex" xmlns:wpg="http://schemas.microsoft.com/office/word/2010/wordprocessingGroup" xmlns:wpi="http://schemas.microsoft.com/office/word/2010/wordprocessingInk" xmlns:wne="http://schemas.microsoft.com/office/word/2006/wordml" xmlns:wps="http://schemas.microsoft.com/office/word/2010/wordprocessingShape" mc:Ignorable="w14 w15 w16se wp14">
+  <w15:commentEx w15:paraId="1DC5DE78" w15:done="0"/>
+  <w15:commentEx w15:paraId="4FF003D7" w15:done="0"/>
+  <w15:commentEx w15:paraId="45D03801" w15:done="0"/>
+  <w15:commentEx w15:paraId="03567828" w15:done="0"/>
+  <w15:commentEx w15:paraId="0A5B6BAA" w15:done="0"/>
+  <w15:commentEx w15:paraId="30C5FE98" w15:done="0"/>
+  <w15:commentEx w15:paraId="6179EA6C" w15:done="0"/>
+  <w15:commentEx w15:paraId="3DDF3F17" w15:done="0"/>
+  <w15:commentEx w15:paraId="4910E2DF" w15:done="0"/>
+  <w15:commentEx w15:paraId="26248027" w15:done="0"/>
+  <w15:commentEx w15:paraId="2B3872D7" w15:done="0"/>
+  <w15:commentEx w15:paraId="4AE3D943" w15:done="0"/>
+  <w15:commentEx w15:paraId="2D99D261" w15:done="0"/>
+  <w15:commentEx w15:paraId="5F85E8DD" w15:done="0"/>
+  <w15:commentEx w15:paraId="092630F0" w15:done="0"/>
+</w15:commentsEx>
+</file>
+
+<file path=word/numbering.xml><?xml version="1.0" encoding="utf-8"?>
+<w:numbering xmlns:wpc="http://schemas.microsoft.com/office/word/2010/wordprocessingCanvas" xmlns:cx="http://schemas.microsoft.com/office/drawing/2014/chartex" xmlns:mc="http://schemas.openxmlformats.org/markup-compatibility/2006" xmlns:o="urn:schemas-microsoft-com:office:office" xmlns:r="http://schemas.openxmlformats.org/officeDocument/2006/relationships" xmlns:m="http://schemas.openxmlformats.org/officeDocument/2006/math" xmlns:v="urn:schemas-microsoft-com:vml" xmlns:wp14="http://schemas.microsoft.com/office/word/2010/wordprocessingDrawing" xmlns:wp="http://schemas.openxmlformats.org/drawingml/2006/wordprocessingDrawing" xmlns:w10="urn:schemas-microsoft-com:office:word" xmlns:w="http://schemas.openxmlformats.org/wordprocessingml/2006/main" xmlns:w14="http://schemas.microsoft.com/office/word/2010/wordml" xmlns:w15="http://schemas.microsoft.com/office/word/2012/wordml" xmlns:w16se="http://schemas.microsoft.com/office/word/2015/wordml/symex" xmlns:wpg="http://schemas.microsoft.com/office/word/2010/wordprocessingGroup" xmlns:wpi="http://schemas.microsoft.com/office/word/2010/wordprocessingInk" xmlns:wne="http://schemas.microsoft.com/office/word/2006/wordml" xmlns:wps="http://schemas.microsoft.com/office/word/2010/wordprocessingShape" mc:Ignorable="w14 w15 w16se wp14">
+  <w:abstractNum w:abstractNumId="0" w15:restartNumberingAfterBreak="0">
+    <w:nsid w:val="18FE77FE"/>
+    <w:multiLevelType w:val="hybridMultilevel"/>
+    <w:tmpl w:val="2EDAD3B4"/>
+    <w:lvl w:ilvl="0" w:tplc="04090001">
+      <w:start w:val="1"/>
+      <w:numFmt w:val="bullet"/>
+      <w:lvlText w:val=""/>
+      <w:lvlJc w:val="left"/>
+      <w:pPr>
+        <w:ind w:left="1562" w:hanging="360"/>
+      </w:pPr>
+      <w:rPr>
+        <w:rFonts w:ascii="Symbol" w:hAnsi="Symbol" w:hint="default"/>
+      </w:rPr>
+    </w:lvl>
+    <w:lvl w:ilvl="1" w:tplc="04090003" w:tentative="1">
+      <w:start w:val="1"/>
+      <w:numFmt w:val="bullet"/>
+      <w:lvlText w:val="o"/>
+      <w:lvlJc w:val="left"/>
+      <w:pPr>
+        <w:ind w:left="2282" w:hanging="360"/>
+      </w:pPr>
+      <w:rPr>
+        <w:rFonts w:ascii="Courier New" w:hAnsi="Courier New" w:cs="Courier New" w:hint="default"/>
+      </w:rPr>
+    </w:lvl>
+    <w:lvl w:ilvl="2" w:tplc="04090005" w:tentative="1">
+      <w:start w:val="1"/>
+      <w:numFmt w:val="bullet"/>
+      <w:lvlText w:val=""/>
+      <w:lvlJc w:val="left"/>
+      <w:pPr>
+        <w:ind w:left="3002" w:hanging="360"/>
+      </w:pPr>
+      <w:rPr>
+        <w:rFonts w:ascii="Wingdings" w:hAnsi="Wingdings" w:hint="default"/>
+      </w:rPr>
+    </w:lvl>
+    <w:lvl w:ilvl="3" w:tplc="04090001" w:tentative="1">
+      <w:start w:val="1"/>
+      <w:numFmt w:val="bullet"/>
+      <w:lvlText w:val=""/>
+      <w:lvlJc w:val="left"/>
+      <w:pPr>
+        <w:ind w:left="3722" w:hanging="360"/>
+      </w:pPr>
+      <w:rPr>
+        <w:rFonts w:ascii="Symbol" w:hAnsi="Symbol" w:hint="default"/>
+      </w:rPr>
+    </w:lvl>
+    <w:lvl w:ilvl="4" w:tplc="04090003" w:tentative="1">
+      <w:start w:val="1"/>
+      <w:numFmt w:val="bullet"/>
+      <w:lvlText w:val="o"/>
+      <w:lvlJc w:val="left"/>
+      <w:pPr>
+        <w:ind w:left="4442" w:hanging="360"/>
+      </w:pPr>
+      <w:rPr>
+        <w:rFonts w:ascii="Courier New" w:hAnsi="Courier New" w:cs="Courier New" w:hint="default"/>
+      </w:rPr>
+    </w:lvl>
+    <w:lvl w:ilvl="5" w:tplc="04090005" w:tentative="1">
+      <w:start w:val="1"/>
+      <w:numFmt w:val="bullet"/>
+      <w:lvlText w:val=""/>
+      <w:lvlJc w:val="left"/>
+      <w:pPr>
+        <w:ind w:left="5162" w:hanging="360"/>
+      </w:pPr>
+      <w:rPr>
+        <w:rFonts w:ascii="Wingdings" w:hAnsi="Wingdings" w:hint="default"/>
+      </w:rPr>
+    </w:lvl>
+    <w:lvl w:ilvl="6" w:tplc="04090001" w:tentative="1">
+      <w:start w:val="1"/>
+      <w:numFmt w:val="bullet"/>
+      <w:lvlText w:val=""/>
+      <w:lvlJc w:val="left"/>
+      <w:pPr>
+        <w:ind w:left="5882" w:hanging="360"/>
+      </w:pPr>
+      <w:rPr>
+        <w:rFonts w:ascii="Symbol" w:hAnsi="Symbol" w:hint="default"/>
+      </w:rPr>
+    </w:lvl>
+    <w:lvl w:ilvl="7" w:tplc="04090003" w:tentative="1">
+      <w:start w:val="1"/>
+      <w:numFmt w:val="bullet"/>
+      <w:lvlText w:val="o"/>
+      <w:lvlJc w:val="left"/>
+      <w:pPr>
+        <w:ind w:left="6602" w:hanging="360"/>
+      </w:pPr>
+      <w:rPr>
+        <w:rFonts w:ascii="Courier New" w:hAnsi="Courier New" w:cs="Courier New" w:hint="default"/>
+      </w:rPr>
+    </w:lvl>
+    <w:lvl w:ilvl="8" w:tplc="04090005" w:tentative="1">
+      <w:start w:val="1"/>
+      <w:numFmt w:val="bullet"/>
+      <w:lvlText w:val=""/>
+      <w:lvlJc w:val="left"/>
+      <w:pPr>
+        <w:ind w:left="7322" w:hanging="360"/>
+      </w:pPr>
+      <w:rPr>
+        <w:rFonts w:ascii="Wingdings" w:hAnsi="Wingdings" w:hint="default"/>
+      </w:rPr>
+    </w:lvl>
+  </w:abstractNum>
+  <w:abstractNum w:abstractNumId="1" w15:restartNumberingAfterBreak="0">
+    <w:nsid w:val="30072993"/>
+    <w:multiLevelType w:val="hybridMultilevel"/>
+    <w:tmpl w:val="C108D2C4"/>
+    <w:lvl w:ilvl="0" w:tplc="4009000F">
+      <w:start w:val="1"/>
+      <w:numFmt w:val="decimal"/>
+      <w:lvlText w:val="%1."/>
+      <w:lvlJc w:val="left"/>
+      <w:pPr>
+        <w:ind w:left="720" w:hanging="360"/>
+      </w:pPr>
+      <w:rPr>
+        <w:rFonts w:hint="default"/>
+      </w:rPr>
+    </w:lvl>
+    <w:lvl w:ilvl="1" w:tplc="40090019" w:tentative="1">
+      <w:start w:val="1"/>
+      <w:numFmt w:val="lowerLetter"/>
+      <w:lvlText w:val="%2."/>
+      <w:lvlJc w:val="left"/>
+      <w:pPr>
+        <w:ind w:left="1440" w:hanging="360"/>
+      </w:pPr>
+    </w:lvl>
+    <w:lvl w:ilvl="2" w:tplc="4009001B" w:tentative="1">
+      <w:start w:val="1"/>
+      <w:numFmt w:val="lowerRoman"/>
+      <w:lvlText w:val="%3."/>
+      <w:lvlJc w:val="right"/>
+      <w:pPr>
+        <w:ind w:left="2160" w:hanging="180"/>
+      </w:pPr>
+    </w:lvl>
+    <w:lvl w:ilvl="3" w:tplc="4009000F" w:tentative="1">
+      <w:start w:val="1"/>
+      <w:numFmt w:val="decimal"/>
+      <w:lvlText w:val="%4."/>
+      <w:lvlJc w:val="left"/>
+      <w:pPr>
+        <w:ind w:left="2880" w:hanging="360"/>
+      </w:pPr>
+    </w:lvl>
+    <w:lvl w:ilvl="4" w:tplc="40090019" w:tentative="1">
+      <w:start w:val="1"/>
+      <w:numFmt w:val="lowerLetter"/>
+      <w:lvlText w:val="%5."/>
+      <w:lvlJc w:val="left"/>
+      <w:pPr>
+        <w:ind w:left="3600" w:hanging="360"/>
+      </w:pPr>
+    </w:lvl>
+    <w:lvl w:ilvl="5" w:tplc="4009001B" w:tentative="1">
+      <w:start w:val="1"/>
+      <w:numFmt w:val="lowerRoman"/>
+      <w:lvlText w:val="%6."/>
+      <w:lvlJc w:val="right"/>
+      <w:pPr>
+        <w:ind w:left="4320" w:hanging="180"/>
+      </w:pPr>
+    </w:lvl>
+    <w:lvl w:ilvl="6" w:tplc="4009000F" w:tentative="1">
+      <w:start w:val="1"/>
+      <w:numFmt w:val="decimal"/>
+      <w:lvlText w:val="%7."/>
+      <w:lvlJc w:val="left"/>
+      <w:pPr>
+        <w:ind w:left="5040" w:hanging="360"/>
+      </w:pPr>
+    </w:lvl>
+    <w:lvl w:ilvl="7" w:tplc="40090019" w:tentative="1">
+      <w:start w:val="1"/>
+      <w:numFmt w:val="lowerLetter"/>
+      <w:lvlText w:val="%8."/>
+      <w:lvlJc w:val="left"/>
+      <w:pPr>
+        <w:ind w:left="5760" w:hanging="360"/>
+      </w:pPr>
+    </w:lvl>
+    <w:lvl w:ilvl="8" w:tplc="4009001B" w:tentative="1">
+      <w:start w:val="1"/>
+      <w:numFmt w:val="lowerRoman"/>
+      <w:lvlText w:val="%9."/>
+      <w:lvlJc w:val="right"/>
+      <w:pPr>
+        <w:ind w:left="6480" w:hanging="180"/>
+      </w:pPr>
+    </w:lvl>
+  </w:abstractNum>
+  <w:abstractNum w:abstractNumId="2" w15:restartNumberingAfterBreak="0">
+    <w:nsid w:val="3C7E5C8D"/>
+    <w:multiLevelType w:val="hybridMultilevel"/>
+    <w:tmpl w:val="CBA40A84"/>
+    <w:lvl w:ilvl="0" w:tplc="04090001">
+      <w:start w:val="1"/>
+      <w:numFmt w:val="bullet"/>
+      <w:lvlText w:val=""/>
+      <w:lvlJc w:val="left"/>
+      <w:pPr>
+        <w:ind w:left="1562" w:hanging="360"/>
+      </w:pPr>
+      <w:rPr>
+        <w:rFonts w:ascii="Symbol" w:hAnsi="Symbol" w:hint="default"/>
+      </w:rPr>
+    </w:lvl>
+    <w:lvl w:ilvl="1" w:tplc="04090003" w:tentative="1">
+      <w:start w:val="1"/>
+      <w:numFmt w:val="bullet"/>
+      <w:lvlText w:val="o"/>
+      <w:lvlJc w:val="left"/>
+      <w:pPr>
+        <w:ind w:left="2282" w:hanging="360"/>
+      </w:pPr>
+      <w:rPr>
+        <w:rFonts w:ascii="Courier New" w:hAnsi="Courier New" w:cs="Courier New" w:hint="default"/>
+      </w:rPr>
+    </w:lvl>
+    <w:lvl w:ilvl="2" w:tplc="04090005" w:tentative="1">
+      <w:start w:val="1"/>
+      <w:numFmt w:val="bullet"/>
+      <w:lvlText w:val=""/>
+      <w:lvlJc w:val="left"/>
+      <w:pPr>
+        <w:ind w:left="3002" w:hanging="360"/>
+      </w:pPr>
+      <w:rPr>
+        <w:rFonts w:ascii="Wingdings" w:hAnsi="Wingdings" w:hint="default"/>
+      </w:rPr>
+    </w:lvl>
+    <w:lvl w:ilvl="3" w:tplc="04090001" w:tentative="1">
+      <w:start w:val="1"/>
+      <w:numFmt w:val="bullet"/>
+      <w:lvlText w:val=""/>
+      <w:lvlJc w:val="left"/>
+      <w:pPr>
+        <w:ind w:left="3722" w:hanging="360"/>
+      </w:pPr>
+      <w:rPr>
+        <w:rFonts w:ascii="Symbol" w:hAnsi="Symbol" w:hint="default"/>
+      </w:rPr>
+    </w:lvl>
+    <w:lvl w:ilvl="4" w:tplc="04090003" w:tentative="1">
+      <w:start w:val="1"/>
+      <w:numFmt w:val="bullet"/>
+      <w:lvlText w:val="o"/>
+      <w:lvlJc w:val="left"/>
+      <w:pPr>
+        <w:ind w:left="4442" w:hanging="360"/>
+      </w:pPr>
+      <w:rPr>
+        <w:rFonts w:ascii="Courier New" w:hAnsi="Courier New" w:cs="Courier New" w:hint="default"/>
+      </w:rPr>
+    </w:lvl>
+    <w:lvl w:ilvl="5" w:tplc="04090005" w:tentative="1">
+      <w:start w:val="1"/>
+      <w:numFmt w:val="bullet"/>
+      <w:lvlText w:val=""/>
+      <w:lvlJc w:val="left"/>
+      <w:pPr>
+        <w:ind w:left="5162" w:hanging="360"/>
+      </w:pPr>
+      <w:rPr>
+        <w:rFonts w:ascii="Wingdings" w:hAnsi="Wingdings" w:hint="default"/>
+      </w:rPr>
+    </w:lvl>
+    <w:lvl w:ilvl="6" w:tplc="04090001" w:tentative="1">
+      <w:start w:val="1"/>
+      <w:numFmt w:val="bullet"/>
+      <w:lvlText w:val=""/>
+      <w:lvlJc w:val="left"/>
+      <w:pPr>
+        <w:ind w:left="5882" w:hanging="360"/>
+      </w:pPr>
+      <w:rPr>
+        <w:rFonts w:ascii="Symbol" w:hAnsi="Symbol" w:hint="default"/>
+      </w:rPr>
+    </w:lvl>
+    <w:lvl w:ilvl="7" w:tplc="04090003" w:tentative="1">
+      <w:start w:val="1"/>
+      <w:numFmt w:val="bullet"/>
+      <w:lvlText w:val="o"/>
+      <w:lvlJc w:val="left"/>
+      <w:pPr>
+        <w:ind w:left="6602" w:hanging="360"/>
+      </w:pPr>
+      <w:rPr>
+        <w:rFonts w:ascii="Courier New" w:hAnsi="Courier New" w:cs="Courier New" w:hint="default"/>
+      </w:rPr>
+    </w:lvl>
+    <w:lvl w:ilvl="8" w:tplc="04090005" w:tentative="1">
+      <w:start w:val="1"/>
+      <w:numFmt w:val="bullet"/>
+      <w:lvlText w:val=""/>
+      <w:lvlJc w:val="left"/>
+      <w:pPr>
+        <w:ind w:left="7322" w:hanging="360"/>
+      </w:pPr>
+      <w:rPr>
+        <w:rFonts w:ascii="Wingdings" w:hAnsi="Wingdings" w:hint="default"/>
+      </w:rPr>
+    </w:lvl>
+  </w:abstractNum>
+  <w:abstractNum w:abstractNumId="3" w15:restartNumberingAfterBreak="0">
+    <w:nsid w:val="5F3254A4"/>
+    <w:multiLevelType w:val="hybridMultilevel"/>
+    <w:tmpl w:val="B9A8F518"/>
+    <w:lvl w:ilvl="0" w:tplc="04090001">
+      <w:start w:val="1"/>
+      <w:numFmt w:val="bullet"/>
+      <w:lvlText w:val=""/>
+      <w:lvlJc w:val="left"/>
+      <w:pPr>
+        <w:ind w:left="1562" w:hanging="360"/>
+      </w:pPr>
+      <w:rPr>
+        <w:rFonts w:ascii="Symbol" w:hAnsi="Symbol" w:hint="default"/>
+      </w:rPr>
+    </w:lvl>
+    <w:lvl w:ilvl="1" w:tplc="04090003" w:tentative="1">
+      <w:start w:val="1"/>
+      <w:numFmt w:val="bullet"/>
+      <w:lvlText w:val="o"/>
+      <w:lvlJc w:val="left"/>
+      <w:pPr>
+        <w:ind w:left="2282" w:hanging="360"/>
+      </w:pPr>
+      <w:rPr>
+        <w:rFonts w:ascii="Courier New" w:hAnsi="Courier New" w:cs="Courier New" w:hint="default"/>
+      </w:rPr>
+    </w:lvl>
+    <w:lvl w:ilvl="2" w:tplc="04090005" w:tentative="1">
+      <w:start w:val="1"/>
+      <w:numFmt w:val="bullet"/>
+      <w:lvlText w:val=""/>
+      <w:lvlJc w:val="left"/>
+      <w:pPr>
+        <w:ind w:left="3002" w:hanging="360"/>
+      </w:pPr>
+      <w:rPr>
+        <w:rFonts w:ascii="Wingdings" w:hAnsi="Wingdings" w:hint="default"/>
+      </w:rPr>
+    </w:lvl>
+    <w:lvl w:ilvl="3" w:tplc="04090001" w:tentative="1">
+      <w:start w:val="1"/>
+      <w:numFmt w:val="bullet"/>
+      <w:lvlText w:val=""/>
+      <w:lvlJc w:val="left"/>
+      <w:pPr>
+        <w:ind w:left="3722" w:hanging="360"/>
+      </w:pPr>
+      <w:rPr>
+        <w:rFonts w:ascii="Symbol" w:hAnsi="Symbol" w:hint="default"/>
+      </w:rPr>
+    </w:lvl>
+    <w:lvl w:ilvl="4" w:tplc="04090003" w:tentative="1">
+      <w:start w:val="1"/>
+      <w:numFmt w:val="bullet"/>
+      <w:lvlText w:val="o"/>
+      <w:lvlJc w:val="left"/>
+      <w:pPr>
+        <w:ind w:left="4442" w:hanging="360"/>
+      </w:pPr>
+      <w:rPr>
+        <w:rFonts w:ascii="Courier New" w:hAnsi="Courier New" w:cs="Courier New" w:hint="default"/>
+      </w:rPr>
+    </w:lvl>
+    <w:lvl w:ilvl="5" w:tplc="04090005" w:tentative="1">
+      <w:start w:val="1"/>
+      <w:numFmt w:val="bullet"/>
+      <w:lvlText w:val=""/>
+      <w:lvlJc w:val="left"/>
+      <w:pPr>
+        <w:ind w:left="5162" w:hanging="360"/>
+      </w:pPr>
+      <w:rPr>
+        <w:rFonts w:ascii="Wingdings" w:hAnsi="Wingdings" w:hint="default"/>
+      </w:rPr>
+    </w:lvl>
+    <w:lvl w:ilvl="6" w:tplc="04090001" w:tentative="1">
+      <w:start w:val="1"/>
+      <w:numFmt w:val="bullet"/>
+      <w:lvlText w:val=""/>
+      <w:lvlJc w:val="left"/>
+      <w:pPr>
+        <w:ind w:left="5882" w:hanging="360"/>
+      </w:pPr>
+      <w:rPr>
+        <w:rFonts w:ascii="Symbol" w:hAnsi="Symbol" w:hint="default"/>
+      </w:rPr>
+    </w:lvl>
+    <w:lvl w:ilvl="7" w:tplc="04090003" w:tentative="1">
+      <w:start w:val="1"/>
+      <w:numFmt w:val="bullet"/>
+      <w:lvlText w:val="o"/>
+      <w:lvlJc w:val="left"/>
+      <w:pPr>
+        <w:ind w:left="6602" w:hanging="360"/>
+      </w:pPr>
+      <w:rPr>
+        <w:rFonts w:ascii="Courier New" w:hAnsi="Courier New" w:cs="Courier New" w:hint="default"/>
+      </w:rPr>
+    </w:lvl>
+    <w:lvl w:ilvl="8" w:tplc="04090005" w:tentative="1">
+      <w:start w:val="1"/>
+      <w:numFmt w:val="bullet"/>
+      <w:lvlText w:val=""/>
+      <w:lvlJc w:val="left"/>
+      <w:pPr>
+        <w:ind w:left="7322" w:hanging="360"/>
+      </w:pPr>
+      <w:rPr>
+        <w:rFonts w:ascii="Wingdings" w:hAnsi="Wingdings" w:hint="default"/>
+      </w:rPr>
+    </w:lvl>
+  </w:abstractNum>
+  <w:abstractNum w:abstractNumId="4" w15:restartNumberingAfterBreak="0">
+    <w:nsid w:val="756A43A4"/>
+    <w:multiLevelType w:val="hybridMultilevel"/>
+    <w:tmpl w:val="656E91AA"/>
+    <w:lvl w:ilvl="0" w:tplc="04090001">
+      <w:start w:val="1"/>
+      <w:numFmt w:val="bullet"/>
+      <w:lvlText w:val=""/>
+      <w:lvlJc w:val="left"/>
+      <w:pPr>
+        <w:ind w:left="1562" w:hanging="360"/>
+      </w:pPr>
+      <w:rPr>
+        <w:rFonts w:ascii="Symbol" w:hAnsi="Symbol" w:hint="default"/>
+      </w:rPr>
+    </w:lvl>
+    <w:lvl w:ilvl="1" w:tplc="04090003" w:tentative="1">
+      <w:start w:val="1"/>
+      <w:numFmt w:val="bullet"/>
+      <w:lvlText w:val="o"/>
+      <w:lvlJc w:val="left"/>
+      <w:pPr>
+        <w:ind w:left="2282" w:hanging="360"/>
+      </w:pPr>
+      <w:rPr>
+        <w:rFonts w:ascii="Courier New" w:hAnsi="Courier New" w:cs="Courier New" w:hint="default"/>
+      </w:rPr>
+    </w:lvl>
+    <w:lvl w:ilvl="2" w:tplc="04090005" w:tentative="1">
+      <w:start w:val="1"/>
+      <w:numFmt w:val="bullet"/>
+      <w:lvlText w:val=""/>
+      <w:lvlJc w:val="left"/>
+      <w:pPr>
+        <w:ind w:left="3002" w:hanging="360"/>
+      </w:pPr>
+      <w:rPr>
+        <w:rFonts w:ascii="Wingdings" w:hAnsi="Wingdings" w:hint="default"/>
+      </w:rPr>
+    </w:lvl>
+    <w:lvl w:ilvl="3" w:tplc="04090001" w:tentative="1">
+      <w:start w:val="1"/>
+      <w:numFmt w:val="bullet"/>
+      <w:lvlText w:val=""/>
+      <w:lvlJc w:val="left"/>
+      <w:pPr>
+        <w:ind w:left="3722" w:hanging="360"/>
+      </w:pPr>
+      <w:rPr>
+        <w:rFonts w:ascii="Symbol" w:hAnsi="Symbol" w:hint="default"/>
+      </w:rPr>
+    </w:lvl>
+    <w:lvl w:ilvl="4" w:tplc="04090003" w:tentative="1">
+      <w:start w:val="1"/>
+      <w:numFmt w:val="bullet"/>
+      <w:lvlText w:val="o"/>
+      <w:lvlJc w:val="left"/>
+      <w:pPr>
+        <w:ind w:left="4442" w:hanging="360"/>
+      </w:pPr>
+      <w:rPr>
+        <w:rFonts w:ascii="Courier New" w:hAnsi="Courier New" w:cs="Courier New" w:hint="default"/>
+      </w:rPr>
+    </w:lvl>
+    <w:lvl w:ilvl="5" w:tplc="04090005" w:tentative="1">
+      <w:start w:val="1"/>
+      <w:numFmt w:val="bullet"/>
+      <w:lvlText w:val=""/>
+      <w:lvlJc w:val="left"/>
+      <w:pPr>
+        <w:ind w:left="5162" w:hanging="360"/>
+      </w:pPr>
+      <w:rPr>
+        <w:rFonts w:ascii="Wingdings" w:hAnsi="Wingdings" w:hint="default"/>
+      </w:rPr>
+    </w:lvl>
+    <w:lvl w:ilvl="6" w:tplc="04090001" w:tentative="1">
+      <w:start w:val="1"/>
+      <w:numFmt w:val="bullet"/>
+      <w:lvlText w:val=""/>
+      <w:lvlJc w:val="left"/>
+      <w:pPr>
+        <w:ind w:left="5882" w:hanging="360"/>
+      </w:pPr>
+      <w:rPr>
+        <w:rFonts w:ascii="Symbol" w:hAnsi="Symbol" w:hint="default"/>
+      </w:rPr>
+    </w:lvl>
+    <w:lvl w:ilvl="7" w:tplc="04090003" w:tentative="1">
+      <w:start w:val="1"/>
+      <w:numFmt w:val="bullet"/>
+      <w:lvlText w:val="o"/>
+      <w:lvlJc w:val="left"/>
+      <w:pPr>
+        <w:ind w:left="6602" w:hanging="360"/>
+      </w:pPr>
+      <w:rPr>
+        <w:rFonts w:ascii="Courier New" w:hAnsi="Courier New" w:cs="Courier New" w:hint="default"/>
+      </w:rPr>
+    </w:lvl>
+    <w:lvl w:ilvl="8" w:tplc="04090005" w:tentative="1">
+      <w:start w:val="1"/>
+      <w:numFmt w:val="bullet"/>
+      <w:lvlText w:val=""/>
+      <w:lvlJc w:val="left"/>
+      <w:pPr>
+        <w:ind w:left="7322" w:hanging="360"/>
+      </w:pPr>
+      <w:rPr>
+        <w:rFonts w:ascii="Wingdings" w:hAnsi="Wingdings" w:hint="default"/>
+      </w:rPr>
+    </w:lvl>
+  </w:abstractNum>
+  <w:abstractNum w:abstractNumId="5" w15:restartNumberingAfterBreak="0">
+    <w:nsid w:val="79811178"/>
+    <w:multiLevelType w:val="hybridMultilevel"/>
+    <w:tmpl w:val="9918A4FE"/>
+    <w:lvl w:ilvl="0" w:tplc="04090001">
+      <w:start w:val="1"/>
+      <w:numFmt w:val="bullet"/>
+      <w:lvlText w:val=""/>
+      <w:lvlJc w:val="left"/>
+      <w:pPr>
+        <w:ind w:left="1562" w:hanging="360"/>
+      </w:pPr>
+      <w:rPr>
+        <w:rFonts w:ascii="Symbol" w:hAnsi="Symbol" w:hint="default"/>
+      </w:rPr>
+    </w:lvl>
+    <w:lvl w:ilvl="1" w:tplc="04090003" w:tentative="1">
+      <w:start w:val="1"/>
+      <w:numFmt w:val="bullet"/>
+      <w:lvlText w:val="o"/>
+      <w:lvlJc w:val="left"/>
+      <w:pPr>
+        <w:ind w:left="2282" w:hanging="360"/>
+      </w:pPr>
+      <w:rPr>
+        <w:rFonts w:ascii="Courier New" w:hAnsi="Courier New" w:cs="Courier New" w:hint="default"/>
+      </w:rPr>
+    </w:lvl>
+    <w:lvl w:ilvl="2" w:tplc="04090005" w:tentative="1">
+      <w:start w:val="1"/>
+      <w:numFmt w:val="bullet"/>
+      <w:lvlText w:val=""/>
+      <w:lvlJc w:val="left"/>
+      <w:pPr>
+        <w:ind w:left="3002" w:hanging="360"/>
+      </w:pPr>
+      <w:rPr>
+        <w:rFonts w:ascii="Wingdings" w:hAnsi="Wingdings" w:hint="default"/>
+      </w:rPr>
+    </w:lvl>
+    <w:lvl w:ilvl="3" w:tplc="04090001" w:tentative="1">
+      <w:start w:val="1"/>
+      <w:numFmt w:val="bullet"/>
+      <w:lvlText w:val=""/>
+      <w:lvlJc w:val="left"/>
+      <w:pPr>
+        <w:ind w:left="3722" w:hanging="360"/>
+      </w:pPr>
+      <w:rPr>
+        <w:rFonts w:ascii="Symbol" w:hAnsi="Symbol" w:hint="default"/>
+      </w:rPr>
+    </w:lvl>
+    <w:lvl w:ilvl="4" w:tplc="04090003" w:tentative="1">
+      <w:start w:val="1"/>
+      <w:numFmt w:val="bullet"/>
+      <w:lvlText w:val="o"/>
+      <w:lvlJc w:val="left"/>
+      <w:pPr>
+        <w:ind w:left="4442" w:hanging="360"/>
+      </w:pPr>
+      <w:rPr>
+        <w:rFonts w:ascii="Courier New" w:hAnsi="Courier New" w:cs="Courier New" w:hint="default"/>
+      </w:rPr>
+    </w:lvl>
+    <w:lvl w:ilvl="5" w:tplc="04090005" w:tentative="1">
+      <w:start w:val="1"/>
+      <w:numFmt w:val="bullet"/>
+      <w:lvlText w:val=""/>
+      <w:lvlJc w:val="left"/>
+      <w:pPr>
+        <w:ind w:left="5162" w:hanging="360"/>
+      </w:pPr>
+      <w:rPr>
+        <w:rFonts w:ascii="Wingdings" w:hAnsi="Wingdings" w:hint="default"/>
+      </w:rPr>
+    </w:lvl>
+    <w:lvl w:ilvl="6" w:tplc="04090001" w:tentative="1">
+      <w:start w:val="1"/>
+      <w:numFmt w:val="bullet"/>
+      <w:lvlText w:val=""/>
+      <w:lvlJc w:val="left"/>
+      <w:pPr>
+        <w:ind w:left="5882" w:hanging="360"/>
+      </w:pPr>
+      <w:rPr>
+        <w:rFonts w:ascii="Symbol" w:hAnsi="Symbol" w:hint="default"/>
+      </w:rPr>
+    </w:lvl>
+    <w:lvl w:ilvl="7" w:tplc="04090003" w:tentative="1">
+      <w:start w:val="1"/>
+      <w:numFmt w:val="bullet"/>
+      <w:lvlText w:val="o"/>
+      <w:lvlJc w:val="left"/>
+      <w:pPr>
+        <w:ind w:left="6602" w:hanging="360"/>
+      </w:pPr>
+      <w:rPr>
+        <w:rFonts w:ascii="Courier New" w:hAnsi="Courier New" w:cs="Courier New" w:hint="default"/>
+      </w:rPr>
+    </w:lvl>
+    <w:lvl w:ilvl="8" w:tplc="04090005" w:tentative="1">
+      <w:start w:val="1"/>
+      <w:numFmt w:val="bullet"/>
+      <w:lvlText w:val=""/>
+      <w:lvlJc w:val="left"/>
+      <w:pPr>
+        <w:ind w:left="7322" w:hanging="360"/>
+      </w:pPr>
+      <w:rPr>
+        <w:rFonts w:ascii="Wingdings" w:hAnsi="Wingdings" w:hint="default"/>
+      </w:rPr>
+    </w:lvl>
+  </w:abstractNum>
+  <w:abstractNum w:abstractNumId="6" w15:restartNumberingAfterBreak="0">
+    <w:nsid w:val="7FB51283"/>
+    <w:multiLevelType w:val="hybridMultilevel"/>
+    <w:tmpl w:val="F2BE0A1C"/>
+    <w:lvl w:ilvl="0" w:tplc="4009000F">
+      <w:start w:val="1"/>
+      <w:numFmt w:val="decimal"/>
+      <w:lvlText w:val="%1."/>
+      <w:lvlJc w:val="left"/>
+      <w:pPr>
+        <w:ind w:left="720" w:hanging="360"/>
+      </w:pPr>
+      <w:rPr>
+        <w:rFonts w:hint="default"/>
+      </w:rPr>
+    </w:lvl>
+    <w:lvl w:ilvl="1" w:tplc="40090019" w:tentative="1">
+      <w:start w:val="1"/>
+      <w:numFmt w:val="lowerLetter"/>
+      <w:lvlText w:val="%2."/>
+      <w:lvlJc w:val="left"/>
+      <w:pPr>
+        <w:ind w:left="1440" w:hanging="360"/>
+      </w:pPr>
+    </w:lvl>
+    <w:lvl w:ilvl="2" w:tplc="4009001B" w:tentative="1">
+      <w:start w:val="1"/>
+      <w:numFmt w:val="lowerRoman"/>
+      <w:lvlText w:val="%3."/>
+      <w:lvlJc w:val="right"/>
+      <w:pPr>
+        <w:ind w:left="2160" w:hanging="180"/>
+      </w:pPr>
+    </w:lvl>
+    <w:lvl w:ilvl="3" w:tplc="4009000F" w:tentative="1">
+      <w:start w:val="1"/>
+      <w:numFmt w:val="decimal"/>
+      <w:lvlText w:val="%4."/>
+      <w:lvlJc w:val="left"/>
+      <w:pPr>
+        <w:ind w:left="2880" w:hanging="360"/>
+      </w:pPr>
+    </w:lvl>
+    <w:lvl w:ilvl="4" w:tplc="40090019" w:tentative="1">
+      <w:start w:val="1"/>
+      <w:numFmt w:val="lowerLetter"/>
+      <w:lvlText w:val="%5."/>
+      <w:lvlJc w:val="left"/>
+      <w:pPr>
+        <w:ind w:left="3600" w:hanging="360"/>
+      </w:pPr>
+    </w:lvl>
+    <w:lvl w:ilvl="5" w:tplc="4009001B" w:tentative="1">
+      <w:start w:val="1"/>
+      <w:numFmt w:val="lowerRoman"/>
+      <w:lvlText w:val="%6."/>
+      <w:lvlJc w:val="right"/>
+      <w:pPr>
+        <w:ind w:left="4320" w:hanging="180"/>
+      </w:pPr>
+    </w:lvl>
+    <w:lvl w:ilvl="6" w:tplc="4009000F" w:tentative="1">
+      <w:start w:val="1"/>
+      <w:numFmt w:val="decimal"/>
+      <w:lvlText w:val="%7."/>
+      <w:lvlJc w:val="left"/>
+      <w:pPr>
+        <w:ind w:left="5040" w:hanging="360"/>
+      </w:pPr>
+    </w:lvl>
+    <w:lvl w:ilvl="7" w:tplc="40090019" w:tentative="1">
+      <w:start w:val="1"/>
+      <w:numFmt w:val="lowerLetter"/>
+      <w:lvlText w:val="%8."/>
+      <w:lvlJc w:val="left"/>
+      <w:pPr>
+        <w:ind w:left="5760" w:hanging="360"/>
+      </w:pPr>
+    </w:lvl>
+    <w:lvl w:ilvl="8" w:tplc="4009001B" w:tentative="1">
+      <w:start w:val="1"/>
+      <w:numFmt w:val="lowerRoman"/>
+      <w:lvlText w:val="%9."/>
+      <w:lvlJc w:val="right"/>
+      <w:pPr>
+        <w:ind w:left="6480" w:hanging="180"/>
+      </w:pPr>
+    </w:lvl>
+  </w:abstractNum>
+  <w:num w:numId="1">
+    <w:abstractNumId w:val="4"/>
+  </w:num>
+  <w:num w:numId="2">
+    <w:abstractNumId w:val="2"/>
+  </w:num>
+  <w:num w:numId="3">
+    <w:abstractNumId w:val="0"/>
+  </w:num>
+  <w:num w:numId="4">
+    <w:abstractNumId w:val="3"/>
+  </w:num>
+  <w:num w:numId="5">
+    <w:abstractNumId w:val="5"/>
+  </w:num>
+  <w:num w:numId="6">
+    <w:abstractNumId w:val="6"/>
+  </w:num>
+  <w:num w:numId="7">
+    <w:abstractNumId w:val="1"/>
+  </w:num>
+</w:numbering>
+</file>
+
+<file path=word/people.xml><?xml version="1.0" encoding="utf-8"?>
+<w15:people xmlns:wpc="http://schemas.microsoft.com/office/word/2010/wordprocessingCanvas" xmlns:cx="http://schemas.microsoft.com/office/drawing/2014/chartex" xmlns:mc="http://schemas.openxmlformats.org/markup-compatibility/2006" xmlns:o="urn:schemas-microsoft-com:office:office" xmlns:r="http://schemas.openxmlformats.org/officeDocument/2006/relationships" xmlns:m="http://schemas.openxmlformats.org/officeDocument/2006/math" xmlns:v="urn:schemas-microsoft-com:vml" xmlns:wp14="http://schemas.microsoft.com/office/word/2010/wordprocessingDrawing" xmlns:wp="http://schemas.openxmlformats.org/drawingml/2006/wordprocessingDrawing" xmlns:w10="urn:schemas-microsoft-com:office:word" xmlns:w="http://schemas.openxmlformats.org/wordprocessingml/2006/main" xmlns:w14="http://schemas.microsoft.com/office/word/2010/wordml" xmlns:w15="http://schemas.microsoft.com/office/word/2012/wordml" xmlns:w16se="http://schemas.microsoft.com/office/word/2015/wordml/symex" xmlns:wpg="http://schemas.microsoft.com/office/word/2010/wordprocessingGroup" xmlns:wpi="http://schemas.microsoft.com/office/word/2010/wordprocessingInk" xmlns:wne="http://schemas.microsoft.com/office/word/2006/wordml" xmlns:wps="http://schemas.microsoft.com/office/word/2010/wordprocessingShape" mc:Ignorable="w14 w15 w16se wp14">
+  <w15:person w15:author="Hariksetra das">
+    <w15:presenceInfo w15:providerId="Windows Live" w15:userId="7941cf828c0296c5"/>
+  </w15:person>
+</w15:people>
 </file>
 
 <file path=word/styles.xml><?xml version="1.0" encoding="utf-8"?>
@@ -4118,6 +6855,7 @@
   <w:style w:type="paragraph" w:default="1" w:styleId="Normal">
     <w:name w:val="Normal"/>
     <w:qFormat/>
+    <w:rsid w:val="006B3D1D"/>
   </w:style>
   <w:style w:type="character" w:default="1" w:styleId="DefaultParagraphFont">
     <w:name w:val="Default Paragraph Font"/>
@@ -4156,6 +6894,104 @@
       <w:ind w:left="720"/>
       <w:contextualSpacing/>
     </w:pPr>
+  </w:style>
+  <w:style w:type="character" w:styleId="CommentReference">
+    <w:name w:val="annotation reference"/>
+    <w:basedOn w:val="DefaultParagraphFont"/>
+    <w:uiPriority w:val="99"/>
+    <w:semiHidden/>
+    <w:unhideWhenUsed/>
+    <w:rsid w:val="003E3482"/>
+    <w:rPr>
+      <w:sz w:val="16"/>
+      <w:szCs w:val="16"/>
+    </w:rPr>
+  </w:style>
+  <w:style w:type="paragraph" w:styleId="CommentText">
+    <w:name w:val="annotation text"/>
+    <w:basedOn w:val="Normal"/>
+    <w:link w:val="CommentTextChar"/>
+    <w:uiPriority w:val="99"/>
+    <w:semiHidden/>
+    <w:unhideWhenUsed/>
+    <w:rsid w:val="003E3482"/>
+    <w:pPr>
+      <w:spacing w:line="240" w:lineRule="auto"/>
+    </w:pPr>
+    <w:rPr>
+      <w:sz w:val="20"/>
+      <w:szCs w:val="20"/>
+    </w:rPr>
+  </w:style>
+  <w:style w:type="character" w:customStyle="1" w:styleId="CommentTextChar">
+    <w:name w:val="Comment Text Char"/>
+    <w:basedOn w:val="DefaultParagraphFont"/>
+    <w:link w:val="CommentText"/>
+    <w:uiPriority w:val="99"/>
+    <w:semiHidden/>
+    <w:rsid w:val="003E3482"/>
+    <w:rPr>
+      <w:sz w:val="20"/>
+      <w:szCs w:val="20"/>
+    </w:rPr>
+  </w:style>
+  <w:style w:type="paragraph" w:styleId="CommentSubject">
+    <w:name w:val="annotation subject"/>
+    <w:basedOn w:val="CommentText"/>
+    <w:next w:val="CommentText"/>
+    <w:link w:val="CommentSubjectChar"/>
+    <w:uiPriority w:val="99"/>
+    <w:semiHidden/>
+    <w:unhideWhenUsed/>
+    <w:rsid w:val="003E3482"/>
+    <w:rPr>
+      <w:b/>
+      <w:bCs/>
+    </w:rPr>
+  </w:style>
+  <w:style w:type="character" w:customStyle="1" w:styleId="CommentSubjectChar">
+    <w:name w:val="Comment Subject Char"/>
+    <w:basedOn w:val="CommentTextChar"/>
+    <w:link w:val="CommentSubject"/>
+    <w:uiPriority w:val="99"/>
+    <w:semiHidden/>
+    <w:rsid w:val="003E3482"/>
+    <w:rPr>
+      <w:b/>
+      <w:bCs/>
+      <w:sz w:val="20"/>
+      <w:szCs w:val="20"/>
+    </w:rPr>
+  </w:style>
+  <w:style w:type="paragraph" w:styleId="BalloonText">
+    <w:name w:val="Balloon Text"/>
+    <w:basedOn w:val="Normal"/>
+    <w:link w:val="BalloonTextChar"/>
+    <w:uiPriority w:val="99"/>
+    <w:semiHidden/>
+    <w:unhideWhenUsed/>
+    <w:rsid w:val="003E3482"/>
+    <w:pPr>
+      <w:spacing w:after="0" w:line="240" w:lineRule="auto"/>
+    </w:pPr>
+    <w:rPr>
+      <w:rFonts w:ascii="Tahoma" w:hAnsi="Tahoma" w:cs="Tahoma"/>
+      <w:sz w:val="16"/>
+      <w:szCs w:val="16"/>
+    </w:rPr>
+  </w:style>
+  <w:style w:type="character" w:customStyle="1" w:styleId="BalloonTextChar">
+    <w:name w:val="Balloon Text Char"/>
+    <w:basedOn w:val="DefaultParagraphFont"/>
+    <w:link w:val="BalloonText"/>
+    <w:uiPriority w:val="99"/>
+    <w:semiHidden/>
+    <w:rsid w:val="003E3482"/>
+    <w:rPr>
+      <w:rFonts w:ascii="Tahoma" w:hAnsi="Tahoma" w:cs="Tahoma"/>
+      <w:sz w:val="16"/>
+      <w:szCs w:val="16"/>
+    </w:rPr>
   </w:style>
 </w:styles>
 </file>
@@ -4203,7 +7039,7 @@
     </a:clrScheme>
     <a:fontScheme name="Office">
       <a:majorFont>
-        <a:latin typeface="Calibri Light" panose="020F0302020204030204"/>
+        <a:latin typeface="Calibri Light"/>
         <a:ea typeface=""/>
         <a:cs typeface=""/>
         <a:font script="Jpan" typeface="游ゴシック Light"/>
@@ -4238,7 +7074,7 @@
         <a:font script="Geor" typeface="Sylfaen"/>
       </a:majorFont>
       <a:minorFont>
-        <a:latin typeface="Calibri" panose="020F0502020204030204"/>
+        <a:latin typeface="Calibri"/>
         <a:ea typeface=""/>
         <a:cs typeface=""/>
         <a:font script="Jpan" typeface="游明朝"/>
@@ -4419,4 +7255,16 @@
     </a:ext>
   </a:extLst>
 </a:theme>
+</file>
+
+<file path=customXml/item1.xml><?xml version="1.0" encoding="utf-8"?>
+<b:Sources xmlns:b="http://schemas.openxmlformats.org/officeDocument/2006/bibliography" xmlns="http://schemas.openxmlformats.org/officeDocument/2006/bibliography" SelectedStyle="\APASixthEditionOfficeOnline.xsl" StyleName="APA" Version="6"/>
+</file>
+
+<file path=customXml/itemProps1.xml><?xml version="1.0" encoding="utf-8"?>
+<ds:datastoreItem xmlns:ds="http://schemas.openxmlformats.org/officeDocument/2006/customXml" ds:itemID="{93513244-A219-4F12-A9F4-B4010B8FA5A4}">
+  <ds:schemaRefs>
+    <ds:schemaRef ds:uri="http://schemas.openxmlformats.org/officeDocument/2006/bibliography"/>
+  </ds:schemaRefs>
+</ds:datastoreItem>
 </file>
</xml_diff>